<commit_message>
Mise à jour : Plan de test
</commit_message>
<xml_diff>
--- a/P8_03_PlanDeTest.docx
+++ b/P8_03_PlanDeTest.docx
@@ -190,7 +190,7 @@
           <w:szCs w:val="32"/>
           <w:lang w:val="en-GB"/>
         </w:rPr>
-        <w:t>29/04/2022</w:t>
+        <w:t>30/04/2022</w:t>
       </w:r>
       <w:r>
         <w:rPr>
@@ -552,7 +552,7 @@
               <w:rPr>
                 <w:noProof/>
               </w:rPr>
-              <w:t>29/04/2022</w:t>
+              <w:t>30/04/2022</w:t>
             </w:r>
             <w:r>
               <w:fldChar w:fldCharType="end"/>
@@ -644,14 +644,27 @@
       <w:r>
         <w:t xml:space="preserve">Tableau </w:t>
       </w:r>
-      <w:fldSimple w:instr=" SEQ Tableau \* ARABIC ">
-        <w:r>
-          <w:rPr>
-            <w:noProof/>
-          </w:rPr>
-          <w:t>1</w:t>
-        </w:r>
-      </w:fldSimple>
+      <w:r>
+        <w:fldChar w:fldCharType="begin"/>
+      </w:r>
+      <w:r>
+        <w:instrText xml:space="preserve"> SEQ Tableau \* ARABIC </w:instrText>
+      </w:r>
+      <w:r>
+        <w:fldChar w:fldCharType="separate"/>
+      </w:r>
+      <w:r>
+        <w:rPr>
+          <w:noProof/>
+        </w:rPr>
+        <w:t>1</w:t>
+      </w:r>
+      <w:r>
+        <w:rPr>
+          <w:noProof/>
+        </w:rPr>
+        <w:fldChar w:fldCharType="end"/>
+      </w:r>
       <w:r>
         <w:t xml:space="preserve"> </w:t>
       </w:r>
@@ -3014,15 +3027,15 @@
       <w:pPr>
         <w:pStyle w:val="Titre1"/>
       </w:pPr>
-      <w:bookmarkStart w:id="7" w:name="_Toc87808942"/>
-      <w:bookmarkStart w:id="8" w:name="_Toc89360148"/>
-      <w:bookmarkStart w:id="9" w:name="_Toc78113519"/>
-      <w:bookmarkStart w:id="10" w:name="_Toc102137510"/>
+      <w:bookmarkStart w:id="7" w:name="_Toc102137510"/>
+      <w:bookmarkStart w:id="8" w:name="_Toc87808942"/>
+      <w:bookmarkStart w:id="9" w:name="_Toc89360148"/>
+      <w:bookmarkStart w:id="10" w:name="_Toc78113519"/>
       <w:r>
         <w:lastRenderedPageBreak/>
         <w:t>INTRODUCTION</w:t>
       </w:r>
-      <w:bookmarkEnd w:id="10"/>
+      <w:bookmarkEnd w:id="7"/>
     </w:p>
     <w:p>
       <w:pPr>
@@ -3868,14 +3881,27 @@
       <w:r>
         <w:t xml:space="preserve">Tableau </w:t>
       </w:r>
-      <w:fldSimple w:instr=" SEQ Tableau \* ARABIC ">
-        <w:r>
-          <w:rPr>
-            <w:noProof/>
-          </w:rPr>
-          <w:t>2</w:t>
-        </w:r>
-      </w:fldSimple>
+      <w:r>
+        <w:fldChar w:fldCharType="begin"/>
+      </w:r>
+      <w:r>
+        <w:instrText xml:space="preserve"> SEQ Tableau \* ARABIC </w:instrText>
+      </w:r>
+      <w:r>
+        <w:fldChar w:fldCharType="separate"/>
+      </w:r>
+      <w:r>
+        <w:rPr>
+          <w:noProof/>
+        </w:rPr>
+        <w:t>2</w:t>
+      </w:r>
+      <w:r>
+        <w:rPr>
+          <w:noProof/>
+        </w:rPr>
+        <w:fldChar w:fldCharType="end"/>
+      </w:r>
       <w:r>
         <w:t xml:space="preserve"> : Définition des rôles et responsabilités des parties prenantes</w:t>
       </w:r>
@@ -3901,8 +3927,8 @@
         <w:pStyle w:val="Titre1"/>
       </w:pPr>
       <w:bookmarkStart w:id="15" w:name="_Toc102137514"/>
-      <w:bookmarkEnd w:id="7"/>
       <w:bookmarkEnd w:id="8"/>
+      <w:bookmarkEnd w:id="9"/>
       <w:r>
         <w:lastRenderedPageBreak/>
         <w:t>FONCTIONNALITÉS A TESTER</w:t>
@@ -5831,14 +5857,27 @@
       <w:r>
         <w:t xml:space="preserve">Tableau </w:t>
       </w:r>
-      <w:fldSimple w:instr=" SEQ Tableau \* ARABIC ">
-        <w:r>
-          <w:rPr>
-            <w:noProof/>
-          </w:rPr>
-          <w:t>3</w:t>
-        </w:r>
-      </w:fldSimple>
+      <w:r>
+        <w:fldChar w:fldCharType="begin"/>
+      </w:r>
+      <w:r>
+        <w:instrText xml:space="preserve"> SEQ Tableau \* ARABIC </w:instrText>
+      </w:r>
+      <w:r>
+        <w:fldChar w:fldCharType="separate"/>
+      </w:r>
+      <w:r>
+        <w:rPr>
+          <w:noProof/>
+        </w:rPr>
+        <w:t>3</w:t>
+      </w:r>
+      <w:r>
+        <w:rPr>
+          <w:noProof/>
+        </w:rPr>
+        <w:fldChar w:fldCharType="end"/>
+      </w:r>
       <w:r>
         <w:t xml:space="preserve"> : Matrice de mise en relation des fonctionnalités et des composants d'architecture</w:t>
       </w:r>
@@ -6628,14 +6667,27 @@
       <w:r>
         <w:t xml:space="preserve">Figure </w:t>
       </w:r>
-      <w:fldSimple w:instr=" SEQ Figure \* ARABIC ">
-        <w:r>
-          <w:rPr>
-            <w:noProof/>
-          </w:rPr>
-          <w:t>1</w:t>
-        </w:r>
-      </w:fldSimple>
+      <w:r>
+        <w:fldChar w:fldCharType="begin"/>
+      </w:r>
+      <w:r>
+        <w:instrText xml:space="preserve"> SEQ Figure \* ARABIC </w:instrText>
+      </w:r>
+      <w:r>
+        <w:fldChar w:fldCharType="separate"/>
+      </w:r>
+      <w:r>
+        <w:rPr>
+          <w:noProof/>
+        </w:rPr>
+        <w:t>1</w:t>
+      </w:r>
+      <w:r>
+        <w:rPr>
+          <w:noProof/>
+        </w:rPr>
+        <w:fldChar w:fldCharType="end"/>
+      </w:r>
       <w:r>
         <w:t xml:space="preserve"> : </w:t>
       </w:r>
@@ -6643,15 +6695,7 @@
         <w:t>Discovery, Formulation, and Automation</w:t>
       </w:r>
       <w:r>
-        <w:t xml:space="preserve"> dans l'activité de BDD. (</w:t>
-      </w:r>
-      <w:proofErr w:type="gramStart"/>
-      <w:r>
-        <w:t>Source:</w:t>
-      </w:r>
-      <w:proofErr w:type="gramEnd"/>
-      <w:r>
-        <w:t xml:space="preserve"> </w:t>
+        <w:t xml:space="preserve"> dans l'activité de BDD. (Source: </w:t>
       </w:r>
       <w:proofErr w:type="spellStart"/>
       <w:r>
@@ -6740,7 +6784,6 @@
         </w:rPr>
       </w:pPr>
       <w:bookmarkStart w:id="27" w:name="_Toc102137524"/>
-      <w:proofErr w:type="gramStart"/>
       <w:r>
         <w:rPr>
           <w:lang w:val="en-GB"/>
@@ -6758,14 +6801,7 @@
         <w:rPr>
           <w:lang w:val="en-GB"/>
         </w:rPr>
-        <w:t>:</w:t>
-      </w:r>
-      <w:proofErr w:type="gramEnd"/>
-      <w:r>
-        <w:rPr>
-          <w:lang w:val="en-GB"/>
-        </w:rPr>
-        <w:t xml:space="preserve"> « What it should do »</w:t>
+        <w:t>: « What it should do »</w:t>
       </w:r>
       <w:bookmarkEnd w:id="27"/>
     </w:p>
@@ -6868,6 +6904,15 @@
       <w:r>
         <w:t>déjà utilisée dans le cahier des charges d’architecture)</w:t>
       </w:r>
+      <w:r>
+        <w:t>.</w:t>
+      </w:r>
+    </w:p>
+    <w:p>
+      <w:pPr>
+        <w:spacing w:after="120"/>
+        <w:jc w:val="both"/>
+      </w:pPr>
     </w:p>
     <w:p>
       <w:pPr>
@@ -6876,40 +6921,24 @@
           <w:lang w:val="en-GB"/>
         </w:rPr>
       </w:pPr>
-    </w:p>
-    <w:p>
-      <w:pPr>
-        <w:pStyle w:val="Titre5"/>
+      <w:bookmarkStart w:id="28" w:name="_Toc102137525"/>
+      <w:r>
         <w:rPr>
           <w:lang w:val="en-GB"/>
         </w:rPr>
-      </w:pPr>
-      <w:bookmarkStart w:id="28" w:name="_Toc102137525"/>
-      <w:proofErr w:type="gramStart"/>
+        <w:t>Automation</w:t>
+      </w:r>
       <w:r>
         <w:rPr>
           <w:lang w:val="en-GB"/>
         </w:rPr>
-        <w:t>Automation</w:t>
+        <w:t xml:space="preserve"> </w:t>
       </w:r>
       <w:r>
         <w:rPr>
           <w:lang w:val="en-GB"/>
         </w:rPr>
-        <w:t xml:space="preserve"> </w:t>
-      </w:r>
-      <w:r>
-        <w:rPr>
-          <w:lang w:val="en-GB"/>
-        </w:rPr>
-        <w:t>:</w:t>
-      </w:r>
-      <w:proofErr w:type="gramEnd"/>
-      <w:r>
-        <w:rPr>
-          <w:lang w:val="en-GB"/>
-        </w:rPr>
-        <w:t xml:space="preserve"> « What it really does »</w:t>
+        <w:t>: « What it really does »</w:t>
       </w:r>
       <w:bookmarkEnd w:id="28"/>
     </w:p>
@@ -7108,14 +7137,27 @@
       <w:r>
         <w:t xml:space="preserve">Figure </w:t>
       </w:r>
-      <w:fldSimple w:instr=" SEQ Figure \* ARABIC ">
-        <w:r>
-          <w:rPr>
-            <w:noProof/>
-          </w:rPr>
-          <w:t>2</w:t>
-        </w:r>
-      </w:fldSimple>
+      <w:r>
+        <w:fldChar w:fldCharType="begin"/>
+      </w:r>
+      <w:r>
+        <w:instrText xml:space="preserve"> SEQ Figure \* ARABIC </w:instrText>
+      </w:r>
+      <w:r>
+        <w:fldChar w:fldCharType="separate"/>
+      </w:r>
+      <w:r>
+        <w:rPr>
+          <w:noProof/>
+        </w:rPr>
+        <w:t>2</w:t>
+      </w:r>
+      <w:r>
+        <w:rPr>
+          <w:noProof/>
+        </w:rPr>
+        <w:fldChar w:fldCharType="end"/>
+      </w:r>
       <w:r>
         <w:t xml:space="preserve"> : Implémentation du cycle de développement itératif (source : Medium.com/@</w:t>
       </w:r>
@@ -7249,14 +7291,30 @@
       <w:r>
         <w:t xml:space="preserve">Figure </w:t>
       </w:r>
-      <w:fldSimple w:instr=" SEQ Figure \* ARABIC ">
-        <w:r>
-          <w:rPr>
-            <w:noProof/>
-          </w:rPr>
-          <w:t>3</w:t>
-        </w:r>
-      </w:fldSimple>
+      <w:r>
+        <w:fldChar w:fldCharType="begin"/>
+      </w:r>
+      <w:r>
+        <w:instrText xml:space="preserve"> SEQ Fi</w:instrText>
+      </w:r>
+      <w:r>
+        <w:instrText xml:space="preserve">gure \* ARABIC </w:instrText>
+      </w:r>
+      <w:r>
+        <w:fldChar w:fldCharType="separate"/>
+      </w:r>
+      <w:r>
+        <w:rPr>
+          <w:noProof/>
+        </w:rPr>
+        <w:t>3</w:t>
+      </w:r>
+      <w:r>
+        <w:rPr>
+          <w:noProof/>
+        </w:rPr>
+        <w:fldChar w:fldCharType="end"/>
+      </w:r>
       <w:r>
         <w:t xml:space="preserve"> : ISTQB - </w:t>
       </w:r>
@@ -8553,13 +8611,7 @@
       </w:pPr>
       <w:bookmarkStart w:id="35" w:name="_Toc102137531"/>
       <w:r>
-        <w:t>Les tests</w:t>
-      </w:r>
-      <w:r>
-        <w:t xml:space="preserve"> (manuel)</w:t>
-      </w:r>
-      <w:r>
-        <w:t xml:space="preserve"> d’acceptation</w:t>
+        <w:t>Les tests (manuel) d’acceptation</w:t>
       </w:r>
       <w:bookmarkEnd w:id="35"/>
     </w:p>
@@ -9032,13 +9084,7 @@
             </w:r>
             <w:proofErr w:type="spellEnd"/>
             <w:r>
-              <w:t xml:space="preserve"> (</w:t>
-            </w:r>
-            <w:r>
-              <w:t>Pipelin</w:t>
-            </w:r>
-            <w:r>
-              <w:t>es CI)</w:t>
+              <w:t xml:space="preserve"> (Pipelines CI)</w:t>
             </w:r>
           </w:p>
         </w:tc>
@@ -9184,14 +9230,7 @@
                 <w:b/>
                 <w:bCs/>
               </w:rPr>
-              <w:t xml:space="preserve">Automatisation </w:t>
-            </w:r>
-            <w:r>
-              <w:rPr>
-                <w:b/>
-                <w:bCs/>
-              </w:rPr>
-              <w:t>:</w:t>
+              <w:t>Automatisation :</w:t>
             </w:r>
           </w:p>
           <w:p>
@@ -9208,14 +9247,7 @@
                 <w:b/>
                 <w:bCs/>
               </w:rPr>
-              <w:t xml:space="preserve"> T</w:t>
-            </w:r>
-            <w:r>
-              <w:rPr>
-                <w:b/>
-                <w:bCs/>
-              </w:rPr>
-              <w:t>ests UI</w:t>
+              <w:t xml:space="preserve"> Tests UI</w:t>
             </w:r>
           </w:p>
         </w:tc>
@@ -9689,13 +9721,7 @@
         <w:jc w:val="both"/>
       </w:pPr>
       <w:r>
-        <w:t>Il existe différents livrables</w:t>
-      </w:r>
-      <w:r>
-        <w:t xml:space="preserve"> concernant les tests et qui seront fourni</w:t>
-      </w:r>
-      <w:r>
-        <w:t xml:space="preserve"> pour chaque phase du cycle de vie du développement logiciel.</w:t>
+        <w:t>Il existe différents livrables concernant les tests et qui seront fourni pour chaque phase du cycle de vie du développement logiciel.</w:t>
       </w:r>
     </w:p>
     <w:p>
@@ -9710,14 +9736,7 @@
           <w:b/>
           <w:bCs/>
         </w:rPr>
-        <w:t xml:space="preserve">Les </w:t>
-      </w:r>
-      <w:r>
-        <w:rPr>
-          <w:b/>
-          <w:bCs/>
-        </w:rPr>
-        <w:t>livrables de</w:t>
+        <w:t>Les livrables de</w:t>
       </w:r>
       <w:r>
         <w:rPr>
@@ -9915,14 +9934,7 @@
           <w:b/>
           <w:bCs/>
         </w:rPr>
-        <w:t>le</w:t>
-      </w:r>
-      <w:r>
-        <w:rPr>
-          <w:b/>
-          <w:bCs/>
-        </w:rPr>
-        <w:t>s</w:t>
+        <w:t>les</w:t>
       </w:r>
       <w:r>
         <w:rPr>
@@ -9937,14 +9949,7 @@
           <w:b/>
           <w:bCs/>
         </w:rPr>
-        <w:t>test</w:t>
-      </w:r>
-      <w:r>
-        <w:rPr>
-          <w:b/>
-          <w:bCs/>
-        </w:rPr>
-        <w:t>s</w:t>
+        <w:t>tests</w:t>
       </w:r>
     </w:p>
     <w:p>
@@ -10054,13 +10059,8 @@
           <w:numId w:val="7"/>
         </w:numPr>
       </w:pPr>
-      <w:proofErr w:type="spellStart"/>
-      <w:r>
-        <w:t>Matrice</w:t>
-      </w:r>
-      <w:proofErr w:type="spellEnd"/>
-      <w:r>
-        <w:t xml:space="preserve"> de</w:t>
+      <w:r>
+        <w:t>Matrice de</w:t>
       </w:r>
       <w:r>
         <w:rPr>
@@ -10068,13 +10068,8 @@
         </w:rPr>
         <w:t xml:space="preserve"> </w:t>
       </w:r>
-      <w:proofErr w:type="spellStart"/>
-      <w:r>
-        <w:t>traçabilité</w:t>
-      </w:r>
-      <w:proofErr w:type="spellEnd"/>
-      <w:r>
-        <w:t xml:space="preserve"> des exigences</w:t>
+      <w:r>
+        <w:t>traçabilité des exigences</w:t>
       </w:r>
     </w:p>
     <w:p>
@@ -10473,11 +10468,6 @@
         <w:t>Les tests au niveau compo</w:t>
       </w:r>
     </w:p>
-    <w:p>
-      <w:pPr>
-        <w:pStyle w:val="Titre2"/>
-      </w:pPr>
-    </w:p>
     <w:p/>
     <w:p/>
     <w:p>
@@ -10506,13 +10496,13 @@
       <w:pPr>
         <w:pStyle w:val="Titre2"/>
       </w:pPr>
-      <w:bookmarkStart w:id="42" w:name="_Toc78113520"/>
-      <w:bookmarkStart w:id="43" w:name="_Toc102137538"/>
-      <w:bookmarkEnd w:id="9"/>
+      <w:bookmarkStart w:id="42" w:name="_Toc102137538"/>
+      <w:bookmarkStart w:id="43" w:name="_Toc78113520"/>
+      <w:bookmarkEnd w:id="10"/>
       <w:r>
         <w:t>Figures</w:t>
       </w:r>
-      <w:bookmarkEnd w:id="43"/>
+      <w:bookmarkEnd w:id="42"/>
     </w:p>
     <w:p>
       <w:pPr>
@@ -10679,7 +10669,7 @@
       <w:r>
         <w:t>Tableaux</w:t>
       </w:r>
-      <w:bookmarkEnd w:id="42"/>
+      <w:bookmarkEnd w:id="43"/>
       <w:bookmarkEnd w:id="44"/>
     </w:p>
     <w:p>
@@ -11394,27 +11384,14 @@
     <w:pPr>
       <w:pStyle w:val="En-tte"/>
     </w:pPr>
-    <w:r>
-      <w:fldChar w:fldCharType="begin"/>
-    </w:r>
-    <w:r>
-      <w:instrText xml:space="preserve"> STYLEREF  "Titre 1"  \* MERGEFORMAT </w:instrText>
-    </w:r>
-    <w:r>
-      <w:fldChar w:fldCharType="separate"/>
-    </w:r>
-    <w:r>
-      <w:rPr>
-        <w:noProof/>
-      </w:rPr>
-      <w:t>INTRODUCTION</w:t>
-    </w:r>
-    <w:r>
-      <w:rPr>
-        <w:noProof/>
-      </w:rPr>
-      <w:fldChar w:fldCharType="end"/>
-    </w:r>
+    <w:fldSimple w:instr=" STYLEREF  &quot;Titre 1&quot;  \* MERGEFORMAT ">
+      <w:r>
+        <w:rPr>
+          <w:noProof/>
+        </w:rPr>
+        <w:t>TABLES DES RÉFÉRENCES</w:t>
+      </w:r>
+    </w:fldSimple>
     <w:r>
       <w:rPr>
         <w:noProof/>
@@ -11440,7 +11417,7 @@
       <w:rPr>
         <w:noProof/>
       </w:rPr>
-      <w:t>29/04/2022</w:t>
+      <w:t>30/04/2022</w:t>
     </w:r>
     <w:r>
       <w:fldChar w:fldCharType="end"/>
@@ -13003,6 +12980,7 @@
   <w:style w:type="character" w:default="1" w:styleId="Policepardfaut">
     <w:name w:val="Default Paragraph Font"/>
     <w:uiPriority w:val="1"/>
+    <w:semiHidden/>
     <w:unhideWhenUsed/>
   </w:style>
   <w:style w:type="table" w:default="1" w:styleId="TableauNormal">
@@ -14487,28 +14465,28 @@
 </file>
 
 <file path=customXml/item1.xml><?xml version="1.0" encoding="utf-8"?>
+<b:Sources xmlns:b="http://schemas.openxmlformats.org/officeDocument/2006/bibliography" xmlns="http://schemas.openxmlformats.org/officeDocument/2006/bibliography" SelectedStyle="\APASixthEditionOfficeOnline.xsl" StyleName="APA" Version="6"/>
+</file>
+
+<file path=customXml/item2.xml><?xml version="1.0" encoding="utf-8"?>
 <go:gDocsCustomXmlDataStorage xmlns:go="http://customooxmlschemas.google.com/" xmlns:r="http://schemas.openxmlformats.org/officeDocument/2006/relationships">
   <go:docsCustomData xmlns:go="http://customooxmlschemas.google.com/" roundtripDataSignature="AMtx7mj8bvlXyk6gfbrLwJXO/FvWiC9Yig==">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</go:docsCustomData>
 </go:gDocsCustomXmlDataStorage>
 </file>
 
-<file path=customXml/item2.xml><?xml version="1.0" encoding="utf-8"?>
-<b:Sources xmlns:b="http://schemas.openxmlformats.org/officeDocument/2006/bibliography" xmlns="http://schemas.openxmlformats.org/officeDocument/2006/bibliography" SelectedStyle="\APASixthEditionOfficeOnline.xsl" StyleName="APA" Version="6"/>
+<file path=customXml/itemProps1.xml><?xml version="1.0" encoding="utf-8"?>
+<ds:datastoreItem xmlns:ds="http://schemas.openxmlformats.org/officeDocument/2006/customXml" ds:itemID="{4B096B17-6408-4466-8E14-340F741101A8}">
+  <ds:schemaRefs>
+    <ds:schemaRef ds:uri="http://schemas.openxmlformats.org/officeDocument/2006/bibliography"/>
+  </ds:schemaRefs>
+</ds:datastoreItem>
 </file>
 
-<file path=customXml/itemProps1.xml><?xml version="1.0" encoding="utf-8"?>
+<file path=customXml/itemProps2.xml><?xml version="1.0" encoding="utf-8"?>
 <ds:datastoreItem xmlns:ds="http://schemas.openxmlformats.org/officeDocument/2006/customXml" ds:itemID="{11111111-1234-1234-1234-123412341234}">
   <ds:schemaRefs>
     <ds:schemaRef ds:uri="http://customooxmlschemas.google.com/"/>
     <ds:schemaRef ds:uri="http://schemas.openxmlformats.org/officeDocument/2006/relationships"/>
   </ds:schemaRefs>
 </ds:datastoreItem>
-</file>
-
-<file path=customXml/itemProps2.xml><?xml version="1.0" encoding="utf-8"?>
-<ds:datastoreItem xmlns:ds="http://schemas.openxmlformats.org/officeDocument/2006/customXml" ds:itemID="{4B096B17-6408-4466-8E14-340F741101A8}">
-  <ds:schemaRefs>
-    <ds:schemaRef ds:uri="http://schemas.openxmlformats.org/officeDocument/2006/bibliography"/>
-  </ds:schemaRefs>
-</ds:datastoreItem>
 </file>
</xml_diff>

<commit_message>
Ajout : Outillage et environnements
</commit_message>
<xml_diff>
--- a/P8_03_PlanDeTest.docx
+++ b/P8_03_PlanDeTest.docx
@@ -190,7 +190,7 @@
           <w:szCs w:val="32"/>
           <w:lang w:val="en-GB"/>
         </w:rPr>
-        <w:t>30/04/2022</w:t>
+        <w:t>03/05/2022</w:t>
       </w:r>
       <w:r>
         <w:rPr>
@@ -552,7 +552,7 @@
               <w:rPr>
                 <w:noProof/>
               </w:rPr>
-              <w:t>30/04/2022</w:t>
+              <w:t>03/05/2022</w:t>
             </w:r>
             <w:r>
               <w:fldChar w:fldCharType="end"/>
@@ -640,7 +640,7 @@
         <w:pStyle w:val="Lgende"/>
       </w:pPr>
       <w:bookmarkStart w:id="5" w:name="_Toc89359855"/>
-      <w:bookmarkStart w:id="6" w:name="_Toc102124115"/>
+      <w:bookmarkStart w:id="6" w:name="_Toc102505099"/>
       <w:r>
         <w:t xml:space="preserve">Tableau </w:t>
       </w:r>
@@ -666,10 +666,10 @@
         <w:fldChar w:fldCharType="end"/>
       </w:r>
       <w:r>
-        <w:t xml:space="preserve"> </w:t>
-      </w:r>
-      <w:r>
-        <w:t>- Historique des révisions</w:t>
+        <w:t> :</w:t>
+      </w:r>
+      <w:r>
+        <w:t xml:space="preserve"> Historique des révisions</w:t>
       </w:r>
       <w:bookmarkEnd w:id="5"/>
       <w:bookmarkEnd w:id="6"/>
@@ -849,7 +849,7 @@
         </w:rPr>
         <w:fldChar w:fldCharType="separate"/>
       </w:r>
-      <w:hyperlink w:anchor="_Toc102137510" w:history="1">
+      <w:hyperlink w:anchor="_Toc102502331" w:history="1">
         <w:r>
           <w:rPr>
             <w:rStyle w:val="Lienhypertexte"/>
@@ -876,7 +876,7 @@
             <w:noProof/>
             <w:webHidden/>
           </w:rPr>
-          <w:instrText xml:space="preserve"> PAGEREF _Toc102137510 \h </w:instrText>
+          <w:instrText xml:space="preserve"> PAGEREF _Toc102502331 \h </w:instrText>
         </w:r>
         <w:r>
           <w:rPr>
@@ -921,7 +921,7 @@
           <w:szCs w:val="22"/>
         </w:rPr>
       </w:pPr>
-      <w:hyperlink w:anchor="_Toc102137511" w:history="1">
+      <w:hyperlink w:anchor="_Toc102502332" w:history="1">
         <w:r>
           <w:rPr>
             <w:rStyle w:val="Lienhypertexte"/>
@@ -948,7 +948,7 @@
             <w:noProof/>
             <w:webHidden/>
           </w:rPr>
-          <w:instrText xml:space="preserve"> PAGEREF _Toc102137511 \h </w:instrText>
+          <w:instrText xml:space="preserve"> PAGEREF _Toc102502332 \h </w:instrText>
         </w:r>
         <w:r>
           <w:rPr>
@@ -993,7 +993,7 @@
           <w:szCs w:val="22"/>
         </w:rPr>
       </w:pPr>
-      <w:hyperlink w:anchor="_Toc102137512" w:history="1">
+      <w:hyperlink w:anchor="_Toc102502333" w:history="1">
         <w:r>
           <w:rPr>
             <w:rStyle w:val="Lienhypertexte"/>
@@ -1020,7 +1020,7 @@
             <w:noProof/>
             <w:webHidden/>
           </w:rPr>
-          <w:instrText xml:space="preserve"> PAGEREF _Toc102137512 \h </w:instrText>
+          <w:instrText xml:space="preserve"> PAGEREF _Toc102502333 \h </w:instrText>
         </w:r>
         <w:r>
           <w:rPr>
@@ -1065,7 +1065,7 @@
           <w:szCs w:val="22"/>
         </w:rPr>
       </w:pPr>
-      <w:hyperlink w:anchor="_Toc102137513" w:history="1">
+      <w:hyperlink w:anchor="_Toc102502334" w:history="1">
         <w:r>
           <w:rPr>
             <w:rStyle w:val="Lienhypertexte"/>
@@ -1092,7 +1092,7 @@
             <w:noProof/>
             <w:webHidden/>
           </w:rPr>
-          <w:instrText xml:space="preserve"> PAGEREF _Toc102137513 \h </w:instrText>
+          <w:instrText xml:space="preserve"> PAGEREF _Toc102502334 \h </w:instrText>
         </w:r>
         <w:r>
           <w:rPr>
@@ -1139,7 +1139,7 @@
           <w:szCs w:val="22"/>
         </w:rPr>
       </w:pPr>
-      <w:hyperlink w:anchor="_Toc102137514" w:history="1">
+      <w:hyperlink w:anchor="_Toc102502335" w:history="1">
         <w:r>
           <w:rPr>
             <w:rStyle w:val="Lienhypertexte"/>
@@ -1166,7 +1166,7 @@
             <w:noProof/>
             <w:webHidden/>
           </w:rPr>
-          <w:instrText xml:space="preserve"> PAGEREF _Toc102137514 \h </w:instrText>
+          <w:instrText xml:space="preserve"> PAGEREF _Toc102502335 \h </w:instrText>
         </w:r>
         <w:r>
           <w:rPr>
@@ -1211,7 +1211,7 @@
           <w:szCs w:val="22"/>
         </w:rPr>
       </w:pPr>
-      <w:hyperlink w:anchor="_Toc102137515" w:history="1">
+      <w:hyperlink w:anchor="_Toc102502336" w:history="1">
         <w:r>
           <w:rPr>
             <w:rStyle w:val="Lienhypertexte"/>
@@ -1238,7 +1238,7 @@
             <w:noProof/>
             <w:webHidden/>
           </w:rPr>
-          <w:instrText xml:space="preserve"> PAGEREF _Toc102137515 \h </w:instrText>
+          <w:instrText xml:space="preserve"> PAGEREF _Toc102502336 \h </w:instrText>
         </w:r>
         <w:r>
           <w:rPr>
@@ -1283,7 +1283,7 @@
           <w:szCs w:val="22"/>
         </w:rPr>
       </w:pPr>
-      <w:hyperlink w:anchor="_Toc102137516" w:history="1">
+      <w:hyperlink w:anchor="_Toc102502337" w:history="1">
         <w:r>
           <w:rPr>
             <w:rStyle w:val="Lienhypertexte"/>
@@ -1310,7 +1310,7 @@
             <w:noProof/>
             <w:webHidden/>
           </w:rPr>
-          <w:instrText xml:space="preserve"> PAGEREF _Toc102137516 \h </w:instrText>
+          <w:instrText xml:space="preserve"> PAGEREF _Toc102502337 \h </w:instrText>
         </w:r>
         <w:r>
           <w:rPr>
@@ -1357,7 +1357,7 @@
           <w:szCs w:val="22"/>
         </w:rPr>
       </w:pPr>
-      <w:hyperlink w:anchor="_Toc102137517" w:history="1">
+      <w:hyperlink w:anchor="_Toc102502338" w:history="1">
         <w:r>
           <w:rPr>
             <w:rStyle w:val="Lienhypertexte"/>
@@ -1384,7 +1384,7 @@
             <w:noProof/>
             <w:webHidden/>
           </w:rPr>
-          <w:instrText xml:space="preserve"> PAGEREF _Toc102137517 \h </w:instrText>
+          <w:instrText xml:space="preserve"> PAGEREF _Toc102502338 \h </w:instrText>
         </w:r>
         <w:r>
           <w:rPr>
@@ -1429,7 +1429,7 @@
           <w:szCs w:val="22"/>
         </w:rPr>
       </w:pPr>
-      <w:hyperlink w:anchor="_Toc102137518" w:history="1">
+      <w:hyperlink w:anchor="_Toc102502339" w:history="1">
         <w:r>
           <w:rPr>
             <w:rStyle w:val="Lienhypertexte"/>
@@ -1456,7 +1456,7 @@
             <w:noProof/>
             <w:webHidden/>
           </w:rPr>
-          <w:instrText xml:space="preserve"> PAGEREF _Toc102137518 \h </w:instrText>
+          <w:instrText xml:space="preserve"> PAGEREF _Toc102502339 \h </w:instrText>
         </w:r>
         <w:r>
           <w:rPr>
@@ -1501,7 +1501,7 @@
           <w:szCs w:val="22"/>
         </w:rPr>
       </w:pPr>
-      <w:hyperlink w:anchor="_Toc102137519" w:history="1">
+      <w:hyperlink w:anchor="_Toc102502340" w:history="1">
         <w:r>
           <w:rPr>
             <w:rStyle w:val="Lienhypertexte"/>
@@ -1528,7 +1528,7 @@
             <w:noProof/>
             <w:webHidden/>
           </w:rPr>
-          <w:instrText xml:space="preserve"> PAGEREF _Toc102137519 \h </w:instrText>
+          <w:instrText xml:space="preserve"> PAGEREF _Toc102502340 \h </w:instrText>
         </w:r>
         <w:r>
           <w:rPr>
@@ -1574,7 +1574,7 @@
           <w:szCs w:val="22"/>
         </w:rPr>
       </w:pPr>
-      <w:hyperlink w:anchor="_Toc102137520" w:history="1">
+      <w:hyperlink w:anchor="_Toc102502341" w:history="1">
         <w:r>
           <w:rPr>
             <w:rStyle w:val="Lienhypertexte"/>
@@ -1601,7 +1601,7 @@
             <w:noProof/>
             <w:webHidden/>
           </w:rPr>
-          <w:instrText xml:space="preserve"> PAGEREF _Toc102137520 \h </w:instrText>
+          <w:instrText xml:space="preserve"> PAGEREF _Toc102502341 \h </w:instrText>
         </w:r>
         <w:r>
           <w:rPr>
@@ -1645,7 +1645,7 @@
           <w:szCs w:val="22"/>
         </w:rPr>
       </w:pPr>
-      <w:hyperlink w:anchor="_Toc102137521" w:history="1">
+      <w:hyperlink w:anchor="_Toc102502342" w:history="1">
         <w:r>
           <w:rPr>
             <w:rStyle w:val="Lienhypertexte"/>
@@ -1672,7 +1672,7 @@
             <w:noProof/>
             <w:webHidden/>
           </w:rPr>
-          <w:instrText xml:space="preserve"> PAGEREF _Toc102137521 \h </w:instrText>
+          <w:instrText xml:space="preserve"> PAGEREF _Toc102502342 \h </w:instrText>
         </w:r>
         <w:r>
           <w:rPr>
@@ -1716,7 +1716,7 @@
           <w:szCs w:val="22"/>
         </w:rPr>
       </w:pPr>
-      <w:hyperlink w:anchor="_Toc102137522" w:history="1">
+      <w:hyperlink w:anchor="_Toc102502343" w:history="1">
         <w:r>
           <w:rPr>
             <w:rStyle w:val="Lienhypertexte"/>
@@ -1743,7 +1743,7 @@
             <w:noProof/>
             <w:webHidden/>
           </w:rPr>
-          <w:instrText xml:space="preserve"> PAGEREF _Toc102137522 \h </w:instrText>
+          <w:instrText xml:space="preserve"> PAGEREF _Toc102502343 \h </w:instrText>
         </w:r>
         <w:r>
           <w:rPr>
@@ -1787,7 +1787,7 @@
           <w:szCs w:val="22"/>
         </w:rPr>
       </w:pPr>
-      <w:hyperlink w:anchor="_Toc102137523" w:history="1">
+      <w:hyperlink w:anchor="_Toc102502344" w:history="1">
         <w:r>
           <w:rPr>
             <w:rStyle w:val="Lienhypertexte"/>
@@ -1814,7 +1814,7 @@
             <w:noProof/>
             <w:webHidden/>
           </w:rPr>
-          <w:instrText xml:space="preserve"> PAGEREF _Toc102137523 \h </w:instrText>
+          <w:instrText xml:space="preserve"> PAGEREF _Toc102502344 \h </w:instrText>
         </w:r>
         <w:r>
           <w:rPr>
@@ -1858,7 +1858,7 @@
           <w:szCs w:val="22"/>
         </w:rPr>
       </w:pPr>
-      <w:hyperlink w:anchor="_Toc102137524" w:history="1">
+      <w:hyperlink w:anchor="_Toc102502345" w:history="1">
         <w:r>
           <w:rPr>
             <w:rStyle w:val="Lienhypertexte"/>
@@ -1886,7 +1886,7 @@
             <w:noProof/>
             <w:webHidden/>
           </w:rPr>
-          <w:instrText xml:space="preserve"> PAGEREF _Toc102137524 \h </w:instrText>
+          <w:instrText xml:space="preserve"> PAGEREF _Toc102502345 \h </w:instrText>
         </w:r>
         <w:r>
           <w:rPr>
@@ -1930,7 +1930,7 @@
           <w:szCs w:val="22"/>
         </w:rPr>
       </w:pPr>
-      <w:hyperlink w:anchor="_Toc102137525" w:history="1">
+      <w:hyperlink w:anchor="_Toc102502346" w:history="1">
         <w:r>
           <w:rPr>
             <w:rStyle w:val="Lienhypertexte"/>
@@ -1958,7 +1958,7 @@
             <w:noProof/>
             <w:webHidden/>
           </w:rPr>
-          <w:instrText xml:space="preserve"> PAGEREF _Toc102137525 \h </w:instrText>
+          <w:instrText xml:space="preserve"> PAGEREF _Toc102502346 \h </w:instrText>
         </w:r>
         <w:r>
           <w:rPr>
@@ -2002,7 +2002,7 @@
           <w:szCs w:val="22"/>
         </w:rPr>
       </w:pPr>
-      <w:hyperlink w:anchor="_Toc102137526" w:history="1">
+      <w:hyperlink w:anchor="_Toc102502347" w:history="1">
         <w:r>
           <w:rPr>
             <w:rStyle w:val="Lienhypertexte"/>
@@ -2029,7 +2029,7 @@
             <w:noProof/>
             <w:webHidden/>
           </w:rPr>
-          <w:instrText xml:space="preserve"> PAGEREF _Toc102137526 \h </w:instrText>
+          <w:instrText xml:space="preserve"> PAGEREF _Toc102502347 \h </w:instrText>
         </w:r>
         <w:r>
           <w:rPr>
@@ -2075,7 +2075,7 @@
           <w:szCs w:val="22"/>
         </w:rPr>
       </w:pPr>
-      <w:hyperlink w:anchor="_Toc102137527" w:history="1">
+      <w:hyperlink w:anchor="_Toc102502348" w:history="1">
         <w:r>
           <w:rPr>
             <w:rStyle w:val="Lienhypertexte"/>
@@ -2102,7 +2102,7 @@
             <w:noProof/>
             <w:webHidden/>
           </w:rPr>
-          <w:instrText xml:space="preserve"> PAGEREF _Toc102137527 \h </w:instrText>
+          <w:instrText xml:space="preserve"> PAGEREF _Toc102502348 \h </w:instrText>
         </w:r>
         <w:r>
           <w:rPr>
@@ -2146,7 +2146,7 @@
           <w:szCs w:val="22"/>
         </w:rPr>
       </w:pPr>
-      <w:hyperlink w:anchor="_Toc102137528" w:history="1">
+      <w:hyperlink w:anchor="_Toc102502349" w:history="1">
         <w:r>
           <w:rPr>
             <w:rStyle w:val="Lienhypertexte"/>
@@ -2173,7 +2173,7 @@
             <w:noProof/>
             <w:webHidden/>
           </w:rPr>
-          <w:instrText xml:space="preserve"> PAGEREF _Toc102137528 \h </w:instrText>
+          <w:instrText xml:space="preserve"> PAGEREF _Toc102502349 \h </w:instrText>
         </w:r>
         <w:r>
           <w:rPr>
@@ -2217,7 +2217,7 @@
           <w:szCs w:val="22"/>
         </w:rPr>
       </w:pPr>
-      <w:hyperlink w:anchor="_Toc102137529" w:history="1">
+      <w:hyperlink w:anchor="_Toc102502350" w:history="1">
         <w:r>
           <w:rPr>
             <w:rStyle w:val="Lienhypertexte"/>
@@ -2244,7 +2244,7 @@
             <w:noProof/>
             <w:webHidden/>
           </w:rPr>
-          <w:instrText xml:space="preserve"> PAGEREF _Toc102137529 \h </w:instrText>
+          <w:instrText xml:space="preserve"> PAGEREF _Toc102502350 \h </w:instrText>
         </w:r>
         <w:r>
           <w:rPr>
@@ -2288,7 +2288,7 @@
           <w:szCs w:val="22"/>
         </w:rPr>
       </w:pPr>
-      <w:hyperlink w:anchor="_Toc102137530" w:history="1">
+      <w:hyperlink w:anchor="_Toc102502351" w:history="1">
         <w:r>
           <w:rPr>
             <w:rStyle w:val="Lienhypertexte"/>
@@ -2315,7 +2315,7 @@
             <w:noProof/>
             <w:webHidden/>
           </w:rPr>
-          <w:instrText xml:space="preserve"> PAGEREF _Toc102137530 \h </w:instrText>
+          <w:instrText xml:space="preserve"> PAGEREF _Toc102502351 \h </w:instrText>
         </w:r>
         <w:r>
           <w:rPr>
@@ -2359,7 +2359,7 @@
           <w:szCs w:val="22"/>
         </w:rPr>
       </w:pPr>
-      <w:hyperlink w:anchor="_Toc102137531" w:history="1">
+      <w:hyperlink w:anchor="_Toc102502352" w:history="1">
         <w:r>
           <w:rPr>
             <w:rStyle w:val="Lienhypertexte"/>
@@ -2386,7 +2386,7 @@
             <w:noProof/>
             <w:webHidden/>
           </w:rPr>
-          <w:instrText xml:space="preserve"> PAGEREF _Toc102137531 \h </w:instrText>
+          <w:instrText xml:space="preserve"> PAGEREF _Toc102502352 \h </w:instrText>
         </w:r>
         <w:r>
           <w:rPr>
@@ -2407,6 +2407,148 @@
             <w:webHidden/>
           </w:rPr>
           <w:t>13</w:t>
+        </w:r>
+        <w:r>
+          <w:rPr>
+            <w:noProof/>
+            <w:webHidden/>
+          </w:rPr>
+          <w:fldChar w:fldCharType="end"/>
+        </w:r>
+      </w:hyperlink>
+    </w:p>
+    <w:p>
+      <w:pPr>
+        <w:pStyle w:val="TM4"/>
+        <w:tabs>
+          <w:tab w:val="right" w:leader="dot" w:pos="9350"/>
+        </w:tabs>
+        <w:rPr>
+          <w:rFonts w:eastAsiaTheme="minorEastAsia" w:cstheme="minorBidi"/>
+          <w:noProof/>
+          <w:sz w:val="22"/>
+          <w:szCs w:val="22"/>
+        </w:rPr>
+      </w:pPr>
+      <w:hyperlink w:anchor="_Toc102502353" w:history="1">
+        <w:r>
+          <w:rPr>
+            <w:rStyle w:val="Lienhypertexte"/>
+            <w:noProof/>
+          </w:rPr>
+          <w:t>Les tests de charge</w:t>
+        </w:r>
+        <w:r>
+          <w:rPr>
+            <w:noProof/>
+            <w:webHidden/>
+          </w:rPr>
+          <w:tab/>
+        </w:r>
+        <w:r>
+          <w:rPr>
+            <w:noProof/>
+            <w:webHidden/>
+          </w:rPr>
+          <w:fldChar w:fldCharType="begin"/>
+        </w:r>
+        <w:r>
+          <w:rPr>
+            <w:noProof/>
+            <w:webHidden/>
+          </w:rPr>
+          <w:instrText xml:space="preserve"> PAGEREF _Toc102502353 \h </w:instrText>
+        </w:r>
+        <w:r>
+          <w:rPr>
+            <w:noProof/>
+            <w:webHidden/>
+          </w:rPr>
+        </w:r>
+        <w:r>
+          <w:rPr>
+            <w:noProof/>
+            <w:webHidden/>
+          </w:rPr>
+          <w:fldChar w:fldCharType="separate"/>
+        </w:r>
+        <w:r>
+          <w:rPr>
+            <w:noProof/>
+            <w:webHidden/>
+          </w:rPr>
+          <w:t>14</w:t>
+        </w:r>
+        <w:r>
+          <w:rPr>
+            <w:noProof/>
+            <w:webHidden/>
+          </w:rPr>
+          <w:fldChar w:fldCharType="end"/>
+        </w:r>
+      </w:hyperlink>
+    </w:p>
+    <w:p>
+      <w:pPr>
+        <w:pStyle w:val="TM4"/>
+        <w:tabs>
+          <w:tab w:val="right" w:leader="dot" w:pos="9350"/>
+        </w:tabs>
+        <w:rPr>
+          <w:rFonts w:eastAsiaTheme="minorEastAsia" w:cstheme="minorBidi"/>
+          <w:noProof/>
+          <w:sz w:val="22"/>
+          <w:szCs w:val="22"/>
+        </w:rPr>
+      </w:pPr>
+      <w:hyperlink w:anchor="_Toc102502354" w:history="1">
+        <w:r>
+          <w:rPr>
+            <w:rStyle w:val="Lienhypertexte"/>
+            <w:noProof/>
+          </w:rPr>
+          <w:t>Les tests de pénétration système (pen-testing)</w:t>
+        </w:r>
+        <w:r>
+          <w:rPr>
+            <w:noProof/>
+            <w:webHidden/>
+          </w:rPr>
+          <w:tab/>
+        </w:r>
+        <w:r>
+          <w:rPr>
+            <w:noProof/>
+            <w:webHidden/>
+          </w:rPr>
+          <w:fldChar w:fldCharType="begin"/>
+        </w:r>
+        <w:r>
+          <w:rPr>
+            <w:noProof/>
+            <w:webHidden/>
+          </w:rPr>
+          <w:instrText xml:space="preserve"> PAGEREF _Toc102502354 \h </w:instrText>
+        </w:r>
+        <w:r>
+          <w:rPr>
+            <w:noProof/>
+            <w:webHidden/>
+          </w:rPr>
+        </w:r>
+        <w:r>
+          <w:rPr>
+            <w:noProof/>
+            <w:webHidden/>
+          </w:rPr>
+          <w:fldChar w:fldCharType="separate"/>
+        </w:r>
+        <w:r>
+          <w:rPr>
+            <w:noProof/>
+            <w:webHidden/>
+          </w:rPr>
+          <w:t>14</w:t>
         </w:r>
         <w:r>
           <w:rPr>
@@ -2432,13 +2574,13 @@
           <w:szCs w:val="22"/>
         </w:rPr>
       </w:pPr>
-      <w:hyperlink w:anchor="_Toc102137532" w:history="1">
+      <w:hyperlink w:anchor="_Toc102502355" w:history="1">
         <w:r>
           <w:rPr>
             <w:rStyle w:val="Lienhypertexte"/>
             <w:noProof/>
           </w:rPr>
-          <w:t>Environnement et outillage</w:t>
+          <w:t>Automatisation des campagnes de test</w:t>
         </w:r>
         <w:r>
           <w:rPr>
@@ -2459,149 +2601,7 @@
             <w:noProof/>
             <w:webHidden/>
           </w:rPr>
-          <w:instrText xml:space="preserve"> PAGEREF _Toc102137532 \h </w:instrText>
-        </w:r>
-        <w:r>
-          <w:rPr>
-            <w:noProof/>
-            <w:webHidden/>
-          </w:rPr>
-        </w:r>
-        <w:r>
-          <w:rPr>
-            <w:noProof/>
-            <w:webHidden/>
-          </w:rPr>
-          <w:fldChar w:fldCharType="separate"/>
-        </w:r>
-        <w:r>
-          <w:rPr>
-            <w:noProof/>
-            <w:webHidden/>
-          </w:rPr>
-          <w:t>14</w:t>
-        </w:r>
-        <w:r>
-          <w:rPr>
-            <w:noProof/>
-            <w:webHidden/>
-          </w:rPr>
-          <w:fldChar w:fldCharType="end"/>
-        </w:r>
-      </w:hyperlink>
-    </w:p>
-    <w:p>
-      <w:pPr>
-        <w:pStyle w:val="TM4"/>
-        <w:tabs>
-          <w:tab w:val="right" w:leader="dot" w:pos="9350"/>
-        </w:tabs>
-        <w:rPr>
-          <w:rFonts w:eastAsiaTheme="minorEastAsia" w:cstheme="minorBidi"/>
-          <w:noProof/>
-          <w:sz w:val="22"/>
-          <w:szCs w:val="22"/>
-        </w:rPr>
-      </w:pPr>
-      <w:hyperlink w:anchor="_Toc102137533" w:history="1">
-        <w:r>
-          <w:rPr>
-            <w:rStyle w:val="Lienhypertexte"/>
-            <w:noProof/>
-          </w:rPr>
-          <w:t>Outillage</w:t>
-        </w:r>
-        <w:r>
-          <w:rPr>
-            <w:noProof/>
-            <w:webHidden/>
-          </w:rPr>
-          <w:tab/>
-        </w:r>
-        <w:r>
-          <w:rPr>
-            <w:noProof/>
-            <w:webHidden/>
-          </w:rPr>
-          <w:fldChar w:fldCharType="begin"/>
-        </w:r>
-        <w:r>
-          <w:rPr>
-            <w:noProof/>
-            <w:webHidden/>
-          </w:rPr>
-          <w:instrText xml:space="preserve"> PAGEREF _Toc102137533 \h </w:instrText>
-        </w:r>
-        <w:r>
-          <w:rPr>
-            <w:noProof/>
-            <w:webHidden/>
-          </w:rPr>
-        </w:r>
-        <w:r>
-          <w:rPr>
-            <w:noProof/>
-            <w:webHidden/>
-          </w:rPr>
-          <w:fldChar w:fldCharType="separate"/>
-        </w:r>
-        <w:r>
-          <w:rPr>
-            <w:noProof/>
-            <w:webHidden/>
-          </w:rPr>
-          <w:t>14</w:t>
-        </w:r>
-        <w:r>
-          <w:rPr>
-            <w:noProof/>
-            <w:webHidden/>
-          </w:rPr>
-          <w:fldChar w:fldCharType="end"/>
-        </w:r>
-      </w:hyperlink>
-    </w:p>
-    <w:p>
-      <w:pPr>
-        <w:pStyle w:val="TM4"/>
-        <w:tabs>
-          <w:tab w:val="right" w:leader="dot" w:pos="9350"/>
-        </w:tabs>
-        <w:rPr>
-          <w:rFonts w:eastAsiaTheme="minorEastAsia" w:cstheme="minorBidi"/>
-          <w:noProof/>
-          <w:sz w:val="22"/>
-          <w:szCs w:val="22"/>
-        </w:rPr>
-      </w:pPr>
-      <w:hyperlink w:anchor="_Toc102137534" w:history="1">
-        <w:r>
-          <w:rPr>
-            <w:rStyle w:val="Lienhypertexte"/>
-            <w:noProof/>
-          </w:rPr>
-          <w:t>Environnement</w:t>
-        </w:r>
-        <w:r>
-          <w:rPr>
-            <w:noProof/>
-            <w:webHidden/>
-          </w:rPr>
-          <w:tab/>
-        </w:r>
-        <w:r>
-          <w:rPr>
-            <w:noProof/>
-            <w:webHidden/>
-          </w:rPr>
-          <w:fldChar w:fldCharType="begin"/>
-        </w:r>
-        <w:r>
-          <w:rPr>
-            <w:noProof/>
-            <w:webHidden/>
-          </w:rPr>
-          <w:instrText xml:space="preserve"> PAGEREF _Toc102137534 \h </w:instrText>
+          <w:instrText xml:space="preserve"> PAGEREF _Toc102502355 \h </w:instrText>
         </w:r>
         <w:r>
           <w:rPr>
@@ -2647,12 +2647,373 @@
           <w:szCs w:val="22"/>
         </w:rPr>
       </w:pPr>
-      <w:hyperlink w:anchor="_Toc102137535" w:history="1">
+      <w:hyperlink w:anchor="_Toc102502356" w:history="1">
         <w:r>
           <w:rPr>
             <w:rStyle w:val="Lienhypertexte"/>
             <w:noProof/>
           </w:rPr>
+          <w:t>Jeux de données de tests</w:t>
+        </w:r>
+        <w:r>
+          <w:rPr>
+            <w:noProof/>
+            <w:webHidden/>
+          </w:rPr>
+          <w:tab/>
+        </w:r>
+        <w:r>
+          <w:rPr>
+            <w:noProof/>
+            <w:webHidden/>
+          </w:rPr>
+          <w:fldChar w:fldCharType="begin"/>
+        </w:r>
+        <w:r>
+          <w:rPr>
+            <w:noProof/>
+            <w:webHidden/>
+          </w:rPr>
+          <w:instrText xml:space="preserve"> PAGEREF _Toc102502356 \h </w:instrText>
+        </w:r>
+        <w:r>
+          <w:rPr>
+            <w:noProof/>
+            <w:webHidden/>
+          </w:rPr>
+        </w:r>
+        <w:r>
+          <w:rPr>
+            <w:noProof/>
+            <w:webHidden/>
+          </w:rPr>
+          <w:fldChar w:fldCharType="separate"/>
+        </w:r>
+        <w:r>
+          <w:rPr>
+            <w:noProof/>
+            <w:webHidden/>
+          </w:rPr>
+          <w:t>14</w:t>
+        </w:r>
+        <w:r>
+          <w:rPr>
+            <w:noProof/>
+            <w:webHidden/>
+          </w:rPr>
+          <w:fldChar w:fldCharType="end"/>
+        </w:r>
+      </w:hyperlink>
+    </w:p>
+    <w:p>
+      <w:pPr>
+        <w:pStyle w:val="TM3"/>
+        <w:tabs>
+          <w:tab w:val="right" w:leader="dot" w:pos="9350"/>
+        </w:tabs>
+        <w:rPr>
+          <w:rFonts w:eastAsiaTheme="minorEastAsia" w:cstheme="minorBidi"/>
+          <w:i w:val="0"/>
+          <w:iCs w:val="0"/>
+          <w:noProof/>
+          <w:sz w:val="22"/>
+          <w:szCs w:val="22"/>
+        </w:rPr>
+      </w:pPr>
+      <w:hyperlink w:anchor="_Toc102502357" w:history="1">
+        <w:r>
+          <w:rPr>
+            <w:rStyle w:val="Lienhypertexte"/>
+            <w:noProof/>
+          </w:rPr>
+          <w:t>Collecte des résultats</w:t>
+        </w:r>
+        <w:r>
+          <w:rPr>
+            <w:noProof/>
+            <w:webHidden/>
+          </w:rPr>
+          <w:tab/>
+        </w:r>
+        <w:r>
+          <w:rPr>
+            <w:noProof/>
+            <w:webHidden/>
+          </w:rPr>
+          <w:fldChar w:fldCharType="begin"/>
+        </w:r>
+        <w:r>
+          <w:rPr>
+            <w:noProof/>
+            <w:webHidden/>
+          </w:rPr>
+          <w:instrText xml:space="preserve"> PAGEREF _Toc102502357 \h </w:instrText>
+        </w:r>
+        <w:r>
+          <w:rPr>
+            <w:noProof/>
+            <w:webHidden/>
+          </w:rPr>
+        </w:r>
+        <w:r>
+          <w:rPr>
+            <w:noProof/>
+            <w:webHidden/>
+          </w:rPr>
+          <w:fldChar w:fldCharType="separate"/>
+        </w:r>
+        <w:r>
+          <w:rPr>
+            <w:noProof/>
+            <w:webHidden/>
+          </w:rPr>
+          <w:t>14</w:t>
+        </w:r>
+        <w:r>
+          <w:rPr>
+            <w:noProof/>
+            <w:webHidden/>
+          </w:rPr>
+          <w:fldChar w:fldCharType="end"/>
+        </w:r>
+      </w:hyperlink>
+    </w:p>
+    <w:p>
+      <w:pPr>
+        <w:pStyle w:val="TM3"/>
+        <w:tabs>
+          <w:tab w:val="right" w:leader="dot" w:pos="9350"/>
+        </w:tabs>
+        <w:rPr>
+          <w:rFonts w:eastAsiaTheme="minorEastAsia" w:cstheme="minorBidi"/>
+          <w:i w:val="0"/>
+          <w:iCs w:val="0"/>
+          <w:noProof/>
+          <w:sz w:val="22"/>
+          <w:szCs w:val="22"/>
+        </w:rPr>
+      </w:pPr>
+      <w:hyperlink w:anchor="_Toc102502358" w:history="1">
+        <w:r>
+          <w:rPr>
+            <w:rStyle w:val="Lienhypertexte"/>
+            <w:noProof/>
+          </w:rPr>
+          <w:t>Environnement et outillage</w:t>
+        </w:r>
+        <w:r>
+          <w:rPr>
+            <w:noProof/>
+            <w:webHidden/>
+          </w:rPr>
+          <w:tab/>
+        </w:r>
+        <w:r>
+          <w:rPr>
+            <w:noProof/>
+            <w:webHidden/>
+          </w:rPr>
+          <w:fldChar w:fldCharType="begin"/>
+        </w:r>
+        <w:r>
+          <w:rPr>
+            <w:noProof/>
+            <w:webHidden/>
+          </w:rPr>
+          <w:instrText xml:space="preserve"> PAGEREF _Toc102502358 \h </w:instrText>
+        </w:r>
+        <w:r>
+          <w:rPr>
+            <w:noProof/>
+            <w:webHidden/>
+          </w:rPr>
+        </w:r>
+        <w:r>
+          <w:rPr>
+            <w:noProof/>
+            <w:webHidden/>
+          </w:rPr>
+          <w:fldChar w:fldCharType="separate"/>
+        </w:r>
+        <w:r>
+          <w:rPr>
+            <w:noProof/>
+            <w:webHidden/>
+          </w:rPr>
+          <w:t>15</w:t>
+        </w:r>
+        <w:r>
+          <w:rPr>
+            <w:noProof/>
+            <w:webHidden/>
+          </w:rPr>
+          <w:fldChar w:fldCharType="end"/>
+        </w:r>
+      </w:hyperlink>
+    </w:p>
+    <w:p>
+      <w:pPr>
+        <w:pStyle w:val="TM4"/>
+        <w:tabs>
+          <w:tab w:val="right" w:leader="dot" w:pos="9350"/>
+        </w:tabs>
+        <w:rPr>
+          <w:rFonts w:eastAsiaTheme="minorEastAsia" w:cstheme="minorBidi"/>
+          <w:noProof/>
+          <w:sz w:val="22"/>
+          <w:szCs w:val="22"/>
+        </w:rPr>
+      </w:pPr>
+      <w:hyperlink w:anchor="_Toc102502359" w:history="1">
+        <w:r>
+          <w:rPr>
+            <w:rStyle w:val="Lienhypertexte"/>
+            <w:noProof/>
+          </w:rPr>
+          <w:t>Outillage</w:t>
+        </w:r>
+        <w:r>
+          <w:rPr>
+            <w:noProof/>
+            <w:webHidden/>
+          </w:rPr>
+          <w:tab/>
+        </w:r>
+        <w:r>
+          <w:rPr>
+            <w:noProof/>
+            <w:webHidden/>
+          </w:rPr>
+          <w:fldChar w:fldCharType="begin"/>
+        </w:r>
+        <w:r>
+          <w:rPr>
+            <w:noProof/>
+            <w:webHidden/>
+          </w:rPr>
+          <w:instrText xml:space="preserve"> PAGEREF _Toc102502359 \h </w:instrText>
+        </w:r>
+        <w:r>
+          <w:rPr>
+            <w:noProof/>
+            <w:webHidden/>
+          </w:rPr>
+        </w:r>
+        <w:r>
+          <w:rPr>
+            <w:noProof/>
+            <w:webHidden/>
+          </w:rPr>
+          <w:fldChar w:fldCharType="separate"/>
+        </w:r>
+        <w:r>
+          <w:rPr>
+            <w:noProof/>
+            <w:webHidden/>
+          </w:rPr>
+          <w:t>15</w:t>
+        </w:r>
+        <w:r>
+          <w:rPr>
+            <w:noProof/>
+            <w:webHidden/>
+          </w:rPr>
+          <w:fldChar w:fldCharType="end"/>
+        </w:r>
+      </w:hyperlink>
+    </w:p>
+    <w:p>
+      <w:pPr>
+        <w:pStyle w:val="TM4"/>
+        <w:tabs>
+          <w:tab w:val="right" w:leader="dot" w:pos="9350"/>
+        </w:tabs>
+        <w:rPr>
+          <w:rFonts w:eastAsiaTheme="minorEastAsia" w:cstheme="minorBidi"/>
+          <w:noProof/>
+          <w:sz w:val="22"/>
+          <w:szCs w:val="22"/>
+        </w:rPr>
+      </w:pPr>
+      <w:hyperlink w:anchor="_Toc102502360" w:history="1">
+        <w:r>
+          <w:rPr>
+            <w:rStyle w:val="Lienhypertexte"/>
+            <w:noProof/>
+          </w:rPr>
+          <w:t>Environnement</w:t>
+        </w:r>
+        <w:r>
+          <w:rPr>
+            <w:noProof/>
+            <w:webHidden/>
+          </w:rPr>
+          <w:tab/>
+        </w:r>
+        <w:r>
+          <w:rPr>
+            <w:noProof/>
+            <w:webHidden/>
+          </w:rPr>
+          <w:fldChar w:fldCharType="begin"/>
+        </w:r>
+        <w:r>
+          <w:rPr>
+            <w:noProof/>
+            <w:webHidden/>
+          </w:rPr>
+          <w:instrText xml:space="preserve"> PAGEREF _Toc102502360 \h </w:instrText>
+        </w:r>
+        <w:r>
+          <w:rPr>
+            <w:noProof/>
+            <w:webHidden/>
+          </w:rPr>
+        </w:r>
+        <w:r>
+          <w:rPr>
+            <w:noProof/>
+            <w:webHidden/>
+          </w:rPr>
+          <w:fldChar w:fldCharType="separate"/>
+        </w:r>
+        <w:r>
+          <w:rPr>
+            <w:noProof/>
+            <w:webHidden/>
+          </w:rPr>
+          <w:t>16</w:t>
+        </w:r>
+        <w:r>
+          <w:rPr>
+            <w:noProof/>
+            <w:webHidden/>
+          </w:rPr>
+          <w:fldChar w:fldCharType="end"/>
+        </w:r>
+      </w:hyperlink>
+    </w:p>
+    <w:p>
+      <w:pPr>
+        <w:pStyle w:val="TM3"/>
+        <w:tabs>
+          <w:tab w:val="right" w:leader="dot" w:pos="9350"/>
+        </w:tabs>
+        <w:rPr>
+          <w:rFonts w:eastAsiaTheme="minorEastAsia" w:cstheme="minorBidi"/>
+          <w:i w:val="0"/>
+          <w:iCs w:val="0"/>
+          <w:noProof/>
+          <w:sz w:val="22"/>
+          <w:szCs w:val="22"/>
+        </w:rPr>
+      </w:pPr>
+      <w:hyperlink w:anchor="_Toc102502361" w:history="1">
+        <w:r>
+          <w:rPr>
+            <w:rStyle w:val="Lienhypertexte"/>
+            <w:noProof/>
+          </w:rPr>
           <w:t>Livrables</w:t>
         </w:r>
         <w:r>
@@ -2674,7 +3035,7 @@
             <w:noProof/>
             <w:webHidden/>
           </w:rPr>
-          <w:instrText xml:space="preserve"> PAGEREF _Toc102137535 \h </w:instrText>
+          <w:instrText xml:space="preserve"> PAGEREF _Toc102502361 \h </w:instrText>
         </w:r>
         <w:r>
           <w:rPr>
@@ -2694,7 +3055,7 @@
             <w:noProof/>
             <w:webHidden/>
           </w:rPr>
-          <w:t>15</w:t>
+          <w:t>17</w:t>
         </w:r>
         <w:r>
           <w:rPr>
@@ -2719,7 +3080,7 @@
           <w:szCs w:val="22"/>
         </w:rPr>
       </w:pPr>
-      <w:hyperlink w:anchor="_Toc102137536" w:history="1">
+      <w:hyperlink w:anchor="_Toc102502362" w:history="1">
         <w:r>
           <w:rPr>
             <w:rStyle w:val="Lienhypertexte"/>
@@ -2746,7 +3107,7 @@
             <w:noProof/>
             <w:webHidden/>
           </w:rPr>
-          <w:instrText xml:space="preserve"> PAGEREF _Toc102137536 \h </w:instrText>
+          <w:instrText xml:space="preserve"> PAGEREF _Toc102502362 \h </w:instrText>
         </w:r>
         <w:r>
           <w:rPr>
@@ -2766,7 +3127,7 @@
             <w:noProof/>
             <w:webHidden/>
           </w:rPr>
-          <w:t>16</w:t>
+          <w:t>18</w:t>
         </w:r>
         <w:r>
           <w:rPr>
@@ -2793,7 +3154,7 @@
           <w:szCs w:val="22"/>
         </w:rPr>
       </w:pPr>
-      <w:hyperlink w:anchor="_Toc102137537" w:history="1">
+      <w:hyperlink w:anchor="_Toc102502363" w:history="1">
         <w:r>
           <w:rPr>
             <w:rStyle w:val="Lienhypertexte"/>
@@ -2820,7 +3181,7 @@
             <w:noProof/>
             <w:webHidden/>
           </w:rPr>
-          <w:instrText xml:space="preserve"> PAGEREF _Toc102137537 \h </w:instrText>
+          <w:instrText xml:space="preserve"> PAGEREF _Toc102502363 \h </w:instrText>
         </w:r>
         <w:r>
           <w:rPr>
@@ -2840,7 +3201,7 @@
             <w:noProof/>
             <w:webHidden/>
           </w:rPr>
-          <w:t>17</w:t>
+          <w:t>19</w:t>
         </w:r>
         <w:r>
           <w:rPr>
@@ -2865,7 +3226,7 @@
           <w:szCs w:val="22"/>
         </w:rPr>
       </w:pPr>
-      <w:hyperlink w:anchor="_Toc102137538" w:history="1">
+      <w:hyperlink w:anchor="_Toc102502364" w:history="1">
         <w:r>
           <w:rPr>
             <w:rStyle w:val="Lienhypertexte"/>
@@ -2892,7 +3253,7 @@
             <w:noProof/>
             <w:webHidden/>
           </w:rPr>
-          <w:instrText xml:space="preserve"> PAGEREF _Toc102137538 \h </w:instrText>
+          <w:instrText xml:space="preserve"> PAGEREF _Toc102502364 \h </w:instrText>
         </w:r>
         <w:r>
           <w:rPr>
@@ -2912,7 +3273,7 @@
             <w:noProof/>
             <w:webHidden/>
           </w:rPr>
-          <w:t>17</w:t>
+          <w:t>19</w:t>
         </w:r>
         <w:r>
           <w:rPr>
@@ -2937,7 +3298,7 @@
           <w:szCs w:val="22"/>
         </w:rPr>
       </w:pPr>
-      <w:hyperlink w:anchor="_Toc102137539" w:history="1">
+      <w:hyperlink w:anchor="_Toc102502365" w:history="1">
         <w:r>
           <w:rPr>
             <w:rStyle w:val="Lienhypertexte"/>
@@ -2964,7 +3325,7 @@
             <w:noProof/>
             <w:webHidden/>
           </w:rPr>
-          <w:instrText xml:space="preserve"> PAGEREF _Toc102137539 \h </w:instrText>
+          <w:instrText xml:space="preserve"> PAGEREF _Toc102502365 \h </w:instrText>
         </w:r>
         <w:r>
           <w:rPr>
@@ -2984,7 +3345,7 @@
             <w:noProof/>
             <w:webHidden/>
           </w:rPr>
-          <w:t>17</w:t>
+          <w:t>19</w:t>
         </w:r>
         <w:r>
           <w:rPr>
@@ -3027,21 +3388,21 @@
       <w:pPr>
         <w:pStyle w:val="Titre1"/>
       </w:pPr>
-      <w:bookmarkStart w:id="7" w:name="_Toc102137510"/>
-      <w:bookmarkStart w:id="8" w:name="_Toc87808942"/>
-      <w:bookmarkStart w:id="9" w:name="_Toc89360148"/>
-      <w:bookmarkStart w:id="10" w:name="_Toc78113519"/>
+      <w:bookmarkStart w:id="7" w:name="_Toc87808942"/>
+      <w:bookmarkStart w:id="8" w:name="_Toc89360148"/>
+      <w:bookmarkStart w:id="9" w:name="_Toc78113519"/>
+      <w:bookmarkStart w:id="10" w:name="_Toc102502331"/>
       <w:r>
         <w:lastRenderedPageBreak/>
         <w:t>INTRODUCTION</w:t>
       </w:r>
-      <w:bookmarkEnd w:id="7"/>
+      <w:bookmarkEnd w:id="10"/>
     </w:p>
     <w:p>
       <w:pPr>
         <w:pStyle w:val="Titre2"/>
       </w:pPr>
-      <w:bookmarkStart w:id="11" w:name="_Toc102137511"/>
+      <w:bookmarkStart w:id="11" w:name="_Toc102502332"/>
       <w:r>
         <w:t>Rappel du contexte</w:t>
       </w:r>
@@ -3149,7 +3510,7 @@
       <w:pPr>
         <w:pStyle w:val="Titre2"/>
       </w:pPr>
-      <w:bookmarkStart w:id="12" w:name="_Toc102137512"/>
+      <w:bookmarkStart w:id="12" w:name="_Toc102502333"/>
       <w:r>
         <w:t>Objectifs des tests</w:t>
       </w:r>
@@ -3275,7 +3636,7 @@
       <w:pPr>
         <w:pStyle w:val="Titre2"/>
       </w:pPr>
-      <w:bookmarkStart w:id="13" w:name="_Toc102137513"/>
+      <w:bookmarkStart w:id="13" w:name="_Toc102502334"/>
       <w:r>
         <w:lastRenderedPageBreak/>
         <w:t>R</w:t>
@@ -3680,6 +4041,26 @@
               <w:jc w:val="both"/>
             </w:pPr>
             <w:r>
+              <w:t xml:space="preserve">Collecte </w:t>
+            </w:r>
+            <w:r>
+              <w:t>d</w:t>
+            </w:r>
+            <w:r>
+              <w:t>es résultats des tests et consolide les rapports.</w:t>
+            </w:r>
+          </w:p>
+          <w:p>
+            <w:pPr>
+              <w:pStyle w:val="Paragraphedeliste"/>
+              <w:numPr>
+                <w:ilvl w:val="0"/>
+                <w:numId w:val="3"/>
+              </w:numPr>
+              <w:spacing w:after="0" w:line="240" w:lineRule="auto"/>
+              <w:jc w:val="both"/>
+            </w:pPr>
+            <w:r>
               <w:t>Reporting sur les écarts constatés</w:t>
             </w:r>
           </w:p>
@@ -3877,7 +4258,7 @@
       <w:pPr>
         <w:pStyle w:val="Lgende"/>
       </w:pPr>
-      <w:bookmarkStart w:id="14" w:name="_Toc102124116"/>
+      <w:bookmarkStart w:id="14" w:name="_Toc102505100"/>
       <w:r>
         <w:t xml:space="preserve">Tableau </w:t>
       </w:r>
@@ -3926,9 +4307,9 @@
       <w:pPr>
         <w:pStyle w:val="Titre1"/>
       </w:pPr>
-      <w:bookmarkStart w:id="15" w:name="_Toc102137514"/>
+      <w:bookmarkStart w:id="15" w:name="_Toc102502335"/>
+      <w:bookmarkEnd w:id="7"/>
       <w:bookmarkEnd w:id="8"/>
-      <w:bookmarkEnd w:id="9"/>
       <w:r>
         <w:lastRenderedPageBreak/>
         <w:t>FONCTIONNALITÉS A TESTER</w:t>
@@ -3939,7 +4320,7 @@
       <w:pPr>
         <w:pStyle w:val="Titre2"/>
       </w:pPr>
-      <w:bookmarkStart w:id="16" w:name="_Toc102137515"/>
+      <w:bookmarkStart w:id="16" w:name="_Toc102502336"/>
       <w:r>
         <w:t>Architecture retenue</w:t>
       </w:r>
@@ -5853,7 +6234,7 @@
       <w:pPr>
         <w:pStyle w:val="Lgende"/>
       </w:pPr>
-      <w:bookmarkStart w:id="17" w:name="_Toc102124117"/>
+      <w:bookmarkStart w:id="17" w:name="_Toc102505101"/>
       <w:r>
         <w:t xml:space="preserve">Tableau </w:t>
       </w:r>
@@ -5887,7 +6268,7 @@
       <w:pPr>
         <w:pStyle w:val="Titre2"/>
       </w:pPr>
-      <w:bookmarkStart w:id="18" w:name="_Toc102137516"/>
+      <w:bookmarkStart w:id="18" w:name="_Toc102502337"/>
       <w:r>
         <w:lastRenderedPageBreak/>
         <w:t>Conformité de l’architecture</w:t>
@@ -5938,7 +6319,7 @@
       <w:pPr>
         <w:pStyle w:val="Titre1"/>
       </w:pPr>
-      <w:bookmarkStart w:id="19" w:name="_Toc102137517"/>
+      <w:bookmarkStart w:id="19" w:name="_Toc102502338"/>
       <w:r>
         <w:lastRenderedPageBreak/>
         <w:t>PLAN DE TEST</w:t>
@@ -5949,7 +6330,7 @@
       <w:pPr>
         <w:pStyle w:val="Titre2"/>
       </w:pPr>
-      <w:bookmarkStart w:id="20" w:name="_Toc102137518"/>
+      <w:bookmarkStart w:id="20" w:name="_Toc102502339"/>
       <w:r>
         <w:t>Périmètre</w:t>
       </w:r>
@@ -6040,7 +6421,7 @@
       <w:pPr>
         <w:pStyle w:val="Titre2"/>
       </w:pPr>
-      <w:bookmarkStart w:id="21" w:name="_Toc102137519"/>
+      <w:bookmarkStart w:id="21" w:name="_Toc102502340"/>
       <w:r>
         <w:t>Méthodologie</w:t>
       </w:r>
@@ -6050,7 +6431,7 @@
       <w:pPr>
         <w:pStyle w:val="Titre3"/>
       </w:pPr>
-      <w:bookmarkStart w:id="22" w:name="_Toc102137520"/>
+      <w:bookmarkStart w:id="22" w:name="_Toc102502341"/>
       <w:r>
         <w:t xml:space="preserve">Approche « Business Driven </w:t>
       </w:r>
@@ -6180,7 +6561,7 @@
       <w:pPr>
         <w:pStyle w:val="Titre4"/>
       </w:pPr>
-      <w:bookmarkStart w:id="23" w:name="_Toc102137521"/>
+      <w:bookmarkStart w:id="23" w:name="_Toc102502342"/>
       <w:r>
         <w:t>C</w:t>
       </w:r>
@@ -6414,7 +6795,7 @@
       <w:pPr>
         <w:pStyle w:val="Titre4"/>
       </w:pPr>
-      <w:bookmarkStart w:id="24" w:name="_Toc102137522"/>
+      <w:bookmarkStart w:id="24" w:name="_Toc102502343"/>
       <w:r>
         <w:t xml:space="preserve">Cycle itératif de </w:t>
       </w:r>
@@ -6663,7 +7044,7 @@
         <w:pStyle w:val="Lgende"/>
         <w:jc w:val="center"/>
       </w:pPr>
-      <w:bookmarkStart w:id="25" w:name="_Toc102124112"/>
+      <w:bookmarkStart w:id="25" w:name="_Toc102495988"/>
       <w:r>
         <w:t xml:space="preserve">Figure </w:t>
       </w:r>
@@ -6695,7 +7076,15 @@
         <w:t>Discovery, Formulation, and Automation</w:t>
       </w:r>
       <w:r>
-        <w:t xml:space="preserve"> dans l'activité de BDD. (Source: </w:t>
+        <w:t xml:space="preserve"> dans l'activité de BDD. (</w:t>
+      </w:r>
+      <w:proofErr w:type="gramStart"/>
+      <w:r>
+        <w:t>Source:</w:t>
+      </w:r>
+      <w:proofErr w:type="gramEnd"/>
+      <w:r>
+        <w:t xml:space="preserve"> </w:t>
       </w:r>
       <w:proofErr w:type="spellStart"/>
       <w:r>
@@ -6716,7 +7105,7 @@
       <w:pPr>
         <w:pStyle w:val="Titre5"/>
       </w:pPr>
-      <w:bookmarkStart w:id="26" w:name="_Toc102137523"/>
+      <w:bookmarkStart w:id="26" w:name="_Toc102502344"/>
       <w:r>
         <w:t>Discovery :</w:t>
       </w:r>
@@ -6783,7 +7172,8 @@
           <w:lang w:val="en-GB"/>
         </w:rPr>
       </w:pPr>
-      <w:bookmarkStart w:id="27" w:name="_Toc102137524"/>
+      <w:bookmarkStart w:id="27" w:name="_Toc102502345"/>
+      <w:proofErr w:type="gramStart"/>
       <w:r>
         <w:rPr>
           <w:lang w:val="en-GB"/>
@@ -6801,7 +7191,14 @@
         <w:rPr>
           <w:lang w:val="en-GB"/>
         </w:rPr>
-        <w:t>: « What it should do »</w:t>
+        <w:t>:</w:t>
+      </w:r>
+      <w:proofErr w:type="gramEnd"/>
+      <w:r>
+        <w:rPr>
+          <w:lang w:val="en-GB"/>
+        </w:rPr>
+        <w:t xml:space="preserve"> « What it should do »</w:t>
       </w:r>
       <w:bookmarkEnd w:id="27"/>
     </w:p>
@@ -6921,7 +7318,8 @@
           <w:lang w:val="en-GB"/>
         </w:rPr>
       </w:pPr>
-      <w:bookmarkStart w:id="28" w:name="_Toc102137525"/>
+      <w:bookmarkStart w:id="28" w:name="_Toc102502346"/>
+      <w:proofErr w:type="gramStart"/>
       <w:r>
         <w:rPr>
           <w:lang w:val="en-GB"/>
@@ -6938,7 +7336,14 @@
         <w:rPr>
           <w:lang w:val="en-GB"/>
         </w:rPr>
-        <w:t>: « What it really does »</w:t>
+        <w:t>:</w:t>
+      </w:r>
+      <w:proofErr w:type="gramEnd"/>
+      <w:r>
+        <w:rPr>
+          <w:lang w:val="en-GB"/>
+        </w:rPr>
+        <w:t xml:space="preserve"> « What it really does »</w:t>
       </w:r>
       <w:bookmarkEnd w:id="28"/>
     </w:p>
@@ -7045,7 +7450,7 @@
       <w:pPr>
         <w:pStyle w:val="Titre4"/>
       </w:pPr>
-      <w:bookmarkStart w:id="29" w:name="_Toc102137526"/>
+      <w:bookmarkStart w:id="29" w:name="_Toc102502347"/>
       <w:r>
         <w:lastRenderedPageBreak/>
         <w:t xml:space="preserve">Implémentation </w:t>
@@ -7133,7 +7538,7 @@
         <w:pStyle w:val="Lgende"/>
         <w:jc w:val="center"/>
       </w:pPr>
-      <w:bookmarkStart w:id="30" w:name="_Toc102124113"/>
+      <w:bookmarkStart w:id="30" w:name="_Toc102495989"/>
       <w:r>
         <w:t xml:space="preserve">Figure </w:t>
       </w:r>
@@ -7189,7 +7594,7 @@
       <w:pPr>
         <w:pStyle w:val="Titre3"/>
       </w:pPr>
-      <w:bookmarkStart w:id="31" w:name="_Toc102137527"/>
+      <w:bookmarkStart w:id="31" w:name="_Toc102502348"/>
       <w:r>
         <w:lastRenderedPageBreak/>
         <w:t>Niveaux des tests</w:t>
@@ -7288,6 +7693,7 @@
           <w:noProof/>
         </w:rPr>
       </w:pPr>
+      <w:bookmarkStart w:id="32" w:name="_Toc102495990"/>
       <w:r>
         <w:t xml:space="preserve">Figure </w:t>
       </w:r>
@@ -7295,10 +7701,7 @@
         <w:fldChar w:fldCharType="begin"/>
       </w:r>
       <w:r>
-        <w:instrText xml:space="preserve"> SEQ Fi</w:instrText>
-      </w:r>
-      <w:r>
-        <w:instrText xml:space="preserve">gure \* ARABIC </w:instrText>
+        <w:instrText xml:space="preserve"> SEQ Figure \* ARABIC </w:instrText>
       </w:r>
       <w:r>
         <w:fldChar w:fldCharType="separate"/>
@@ -7324,6 +7727,7 @@
         </w:rPr>
         <w:t>Testing pyramide (Source : perfecto.io)</w:t>
       </w:r>
+      <w:bookmarkEnd w:id="32"/>
     </w:p>
     <w:p/>
     <w:p>
@@ -7388,12 +7792,12 @@
       <w:pPr>
         <w:pStyle w:val="Titre4"/>
       </w:pPr>
-      <w:bookmarkStart w:id="32" w:name="_Toc102137528"/>
+      <w:bookmarkStart w:id="33" w:name="_Toc102502349"/>
       <w:r>
         <w:lastRenderedPageBreak/>
         <w:t>Tests de composants</w:t>
       </w:r>
-      <w:bookmarkEnd w:id="32"/>
+      <w:bookmarkEnd w:id="33"/>
       <w:r>
         <w:t xml:space="preserve"> </w:t>
       </w:r>
@@ -8473,7 +8877,7 @@
       <w:pPr>
         <w:pStyle w:val="Titre4"/>
       </w:pPr>
-      <w:bookmarkStart w:id="33" w:name="_Toc102137529"/>
+      <w:bookmarkStart w:id="34" w:name="_Toc102502350"/>
       <w:r>
         <w:t>Test</w:t>
       </w:r>
@@ -8483,7 +8887,7 @@
       <w:r>
         <w:t xml:space="preserve"> d’intégration</w:t>
       </w:r>
-      <w:bookmarkEnd w:id="33"/>
+      <w:bookmarkEnd w:id="34"/>
       <w:r>
         <w:t xml:space="preserve"> </w:t>
       </w:r>
@@ -8526,11 +8930,11 @@
       <w:pPr>
         <w:pStyle w:val="Titre4"/>
       </w:pPr>
-      <w:bookmarkStart w:id="34" w:name="_Toc102137530"/>
+      <w:bookmarkStart w:id="35" w:name="_Toc102502351"/>
       <w:r>
         <w:t>Tests d’interface utilisateur (UI)</w:t>
       </w:r>
-      <w:bookmarkEnd w:id="34"/>
+      <w:bookmarkEnd w:id="35"/>
     </w:p>
     <w:p>
       <w:pPr>
@@ -8558,13 +8962,17 @@
       <w:r>
         <w:t xml:space="preserve"> </w:t>
       </w:r>
-      <w:proofErr w:type="spellStart"/>
-      <w:r>
-        <w:t>sont-il</w:t>
-      </w:r>
-      <w:proofErr w:type="spellEnd"/>
-      <w:r>
-        <w:t xml:space="preserve"> bien présent ? Lors du remplissage des champs avec un login / </w:t>
+      <w:r>
+        <w:t>sont-ils</w:t>
+      </w:r>
+      <w:r>
+        <w:t xml:space="preserve"> bien </w:t>
+      </w:r>
+      <w:r>
+        <w:t>présents</w:t>
+      </w:r>
+      <w:r>
+        <w:t xml:space="preserve"> ? Lors du remplissage des champs avec un login / </w:t>
       </w:r>
       <w:proofErr w:type="spellStart"/>
       <w:r>
@@ -8609,11 +9017,11 @@
       <w:pPr>
         <w:pStyle w:val="Titre4"/>
       </w:pPr>
-      <w:bookmarkStart w:id="35" w:name="_Toc102137531"/>
+      <w:bookmarkStart w:id="36" w:name="_Toc102502352"/>
       <w:r>
         <w:t>Les tests (manuel) d’acceptation</w:t>
       </w:r>
-      <w:bookmarkEnd w:id="35"/>
+      <w:bookmarkEnd w:id="36"/>
     </w:p>
     <w:p>
       <w:r>
@@ -8667,29 +9075,344 @@
     </w:p>
     <w:p>
       <w:pPr>
+        <w:pStyle w:val="Titre4"/>
+      </w:pPr>
+      <w:bookmarkStart w:id="37" w:name="_Toc102502353"/>
+      <w:r>
+        <w:lastRenderedPageBreak/>
+        <w:t>Le</w:t>
+      </w:r>
+      <w:r>
+        <w:t>s tests de charge</w:t>
+      </w:r>
+      <w:bookmarkEnd w:id="37"/>
+    </w:p>
+    <w:p>
+      <w:pPr>
+        <w:jc w:val="both"/>
+      </w:pPr>
+      <w:r>
+        <w:t>I</w:t>
+      </w:r>
+      <w:r>
+        <w:t>l s'agit d'un test au cours duquel on va simuler un nombre d'utilisateurs virtuels prédéfinis, afin de valider l'application pour une charge attendue d'utilisateurs. Ce type de test permet de mettre en évidence les points sensibles et critiques de l’architecture technique. Il permet en outre de mesurer le dimensionnement des serveurs, de la bande passante nécessaire sur le réseau, etc</w:t>
+      </w:r>
+      <w:r>
+        <w:t>.</w:t>
+      </w:r>
+    </w:p>
+    <w:p>
+      <w:pPr>
+        <w:jc w:val="both"/>
+      </w:pPr>
+      <w:r>
+        <w:t xml:space="preserve">Ces tests devraient être automatisés et </w:t>
+      </w:r>
+      <w:r>
+        <w:t>exécuté</w:t>
+      </w:r>
+      <w:r>
+        <w:t xml:space="preserve"> tout au long du projet de développement </w:t>
+      </w:r>
+    </w:p>
+    <w:p>
+      <w:pPr>
+        <w:pStyle w:val="Titre4"/>
+      </w:pPr>
+      <w:bookmarkStart w:id="38" w:name="_Toc102502354"/>
+      <w:r>
+        <w:t xml:space="preserve">Les tests </w:t>
+      </w:r>
+      <w:r>
+        <w:t>de pénétration système</w:t>
+      </w:r>
+      <w:r>
+        <w:t xml:space="preserve"> (</w:t>
+      </w:r>
+      <w:proofErr w:type="spellStart"/>
+      <w:r>
+        <w:t>pen-testing</w:t>
+      </w:r>
+      <w:proofErr w:type="spellEnd"/>
+      <w:r>
+        <w:t>)</w:t>
+      </w:r>
+      <w:bookmarkEnd w:id="38"/>
+    </w:p>
+    <w:p>
+      <w:pPr>
+        <w:jc w:val="both"/>
+      </w:pPr>
+      <w:r>
+        <w:t xml:space="preserve">Le </w:t>
+      </w:r>
+      <w:proofErr w:type="spellStart"/>
+      <w:r>
+        <w:t>pen-testing</w:t>
+      </w:r>
+      <w:proofErr w:type="spellEnd"/>
+      <w:r>
+        <w:t xml:space="preserve"> est une pratique visant à tester </w:t>
+      </w:r>
+      <w:r>
+        <w:t xml:space="preserve">le système </w:t>
+      </w:r>
+      <w:r>
+        <w:t xml:space="preserve">informatique ou une application </w:t>
+      </w:r>
+      <w:r>
+        <w:t xml:space="preserve">spécifique </w:t>
+      </w:r>
+      <w:r>
+        <w:t>pour trouver les vulnérabilités de sécurité qu’un attaquant pourrait exploiter. Les tests de pénétration peuvent être automatisés</w:t>
+      </w:r>
+      <w:r>
+        <w:t xml:space="preserve"> </w:t>
+      </w:r>
+      <w:r>
+        <w:t xml:space="preserve">ou effectués manuellement. </w:t>
+      </w:r>
+    </w:p>
+    <w:p>
+      <w:pPr>
+        <w:jc w:val="both"/>
+      </w:pPr>
+      <w:r>
+        <w:t xml:space="preserve">L’objectif principal des tests de pénétration est d’identifier les faiblesses en matière de sécurité. Le test de pénétration peut également être utilisé pour tester la politique de sécurité </w:t>
+      </w:r>
+      <w:r>
+        <w:t>de l’entreprise</w:t>
+      </w:r>
+      <w:r>
+        <w:t xml:space="preserve">, son respect des exigences de conformité, la sensibilisation de ses employés à la sécurité et la capacité de </w:t>
+      </w:r>
+      <w:r>
+        <w:t xml:space="preserve">la société </w:t>
+      </w:r>
+      <w:r>
+        <w:t>à identifier et à répondre aux incidents de sécurité.</w:t>
+      </w:r>
+    </w:p>
+    <w:p>
+      <w:pPr>
         <w:pStyle w:val="Titre3"/>
-      </w:pPr>
-      <w:bookmarkStart w:id="36" w:name="_Toc102137532"/>
+        <w:spacing w:before="240"/>
+      </w:pPr>
+      <w:bookmarkStart w:id="39" w:name="_Toc102502355"/>
+      <w:r>
+        <w:t>Automatisation des campagnes de test</w:t>
+      </w:r>
+      <w:bookmarkEnd w:id="39"/>
+    </w:p>
+    <w:p>
+      <w:pPr>
+        <w:jc w:val="both"/>
+      </w:pPr>
+      <w:r>
+        <w:t xml:space="preserve">L’automatisation des campagnes de test vise à construire un environnement permettant d’exécuter les campagnes de tests programmables selon une périodicité </w:t>
+      </w:r>
+      <w:r>
+        <w:t xml:space="preserve">(tous les soirs, semaines …) </w:t>
+      </w:r>
+      <w:r>
+        <w:t xml:space="preserve">ou des déclencheurs définis (ex : Fin de sprint, commit GIT, fusion de branche …) </w:t>
+      </w:r>
+    </w:p>
+    <w:p>
+      <w:pPr>
+        <w:jc w:val="both"/>
+      </w:pPr>
+      <w:r>
+        <w:t>Cette automatisation nécessite l’utilisation d’outils adaptés et d’une culture assurément orienté « DevOps ».</w:t>
+      </w:r>
+      <w:r>
+        <w:t xml:space="preserve"> Ces outils sont décrits dans la section « environnement et outillage</w:t>
+      </w:r>
+      <w:r>
+        <w:t> ».</w:t>
+      </w:r>
+    </w:p>
+    <w:p>
+      <w:pPr>
+        <w:pStyle w:val="Titre3"/>
+        <w:spacing w:before="240"/>
+      </w:pPr>
+      <w:bookmarkStart w:id="40" w:name="_Toc102502356"/>
+      <w:r>
+        <w:t>Jeux de données de tests</w:t>
+      </w:r>
+      <w:bookmarkEnd w:id="40"/>
+    </w:p>
+    <w:p>
+      <w:pPr>
+        <w:jc w:val="both"/>
+      </w:pPr>
+      <w:r>
+        <w:t xml:space="preserve">Des jeux de données à multiple valeur seront définis pour chaque scénario de test. Ces jeux de données doivent permettre à la fois de valider </w:t>
+      </w:r>
+      <w:r>
+        <w:t xml:space="preserve">le bon fonctionnement des </w:t>
+      </w:r>
+      <w:r>
+        <w:t xml:space="preserve">règles métiers, ainsi que </w:t>
+      </w:r>
+      <w:r>
+        <w:t>de prouver la validation des rejets attendus (ex : Un mot de passe « fort » est accepté, et un mot de passe « faible » est rejeté par le système).</w:t>
+      </w:r>
+    </w:p>
+    <w:p>
+      <w:pPr>
+        <w:pStyle w:val="Titre3"/>
+        <w:spacing w:before="240"/>
+      </w:pPr>
+      <w:bookmarkStart w:id="41" w:name="_Toc102502357"/>
+      <w:r>
+        <w:t>Collecte des résultats</w:t>
+      </w:r>
+      <w:bookmarkEnd w:id="41"/>
+    </w:p>
+    <w:p>
+      <w:pPr>
+        <w:jc w:val="both"/>
+      </w:pPr>
+      <w:r>
+        <w:t xml:space="preserve">La collecte des résultats sera </w:t>
+      </w:r>
+      <w:r>
+        <w:t>réalisée</w:t>
+      </w:r>
+      <w:r>
+        <w:t xml:space="preserve"> </w:t>
+      </w:r>
+      <w:r>
+        <w:t>à chaque fin de sprint (durée conseillé</w:t>
+      </w:r>
+      <w:r>
+        <w:t>e</w:t>
+      </w:r>
+      <w:r>
+        <w:t xml:space="preserve"> de 2 semaines) </w:t>
+      </w:r>
+      <w:r>
+        <w:t>par le responsable des tests</w:t>
+      </w:r>
+      <w:r>
+        <w:t xml:space="preserve">. </w:t>
+      </w:r>
+      <w:r>
+        <w:t xml:space="preserve">Ces résultats seront issus : </w:t>
+      </w:r>
+    </w:p>
+    <w:p>
+      <w:pPr>
+        <w:pStyle w:val="Paragraphedeliste"/>
+        <w:numPr>
+          <w:ilvl w:val="0"/>
+          <w:numId w:val="3"/>
+        </w:numPr>
+        <w:jc w:val="both"/>
+      </w:pPr>
+      <w:r>
+        <w:t>Des rapports générés dans le cadre des campagnes de tests automatisés.</w:t>
+      </w:r>
+    </w:p>
+    <w:p>
+      <w:pPr>
+        <w:pStyle w:val="Paragraphedeliste"/>
+        <w:numPr>
+          <w:ilvl w:val="0"/>
+          <w:numId w:val="3"/>
+        </w:numPr>
+        <w:jc w:val="both"/>
+      </w:pPr>
+      <w:r>
+        <w:t>Des rapports fournis par l’outil de suivi des campagnes de test manuels</w:t>
+      </w:r>
+      <w:r>
+        <w:t>.</w:t>
+      </w:r>
+    </w:p>
+    <w:p>
+      <w:pPr>
+        <w:pStyle w:val="Paragraphedeliste"/>
+        <w:numPr>
+          <w:ilvl w:val="0"/>
+          <w:numId w:val="3"/>
+        </w:numPr>
+        <w:spacing w:after="120"/>
+        <w:ind w:left="714" w:hanging="357"/>
+        <w:jc w:val="both"/>
+      </w:pPr>
+      <w:r>
+        <w:t>Des rapports automatiques générés à l’aide des tableaux de suivi des bugs.</w:t>
+      </w:r>
+    </w:p>
+    <w:p>
+      <w:pPr>
+        <w:jc w:val="both"/>
+      </w:pPr>
+      <w:r>
+        <w:t>Les données ainsi collecté</w:t>
+      </w:r>
+      <w:r>
+        <w:t>es</w:t>
+      </w:r>
+      <w:r>
+        <w:t xml:space="preserve"> seront consolidé</w:t>
+      </w:r>
+      <w:r>
+        <w:t>e</w:t>
+      </w:r>
+      <w:r>
+        <w:t>s</w:t>
+      </w:r>
+      <w:r>
+        <w:t xml:space="preserve"> dans un rapport unique </w:t>
+      </w:r>
+      <w:r>
+        <w:t>et transmis pour analyse</w:t>
+      </w:r>
+      <w:r>
+        <w:t xml:space="preserve"> des écarts avec l’architecture et les exigences définis (fonctionnelles et non fonctionnelles)</w:t>
+      </w:r>
+      <w:r>
+        <w:t xml:space="preserve">. (Voir : RACI). </w:t>
+      </w:r>
+      <w:r>
+        <w:br w:type="page"/>
+      </w:r>
+    </w:p>
+    <w:p>
+      <w:pPr>
+        <w:pStyle w:val="Titre3"/>
+      </w:pPr>
+      <w:bookmarkStart w:id="42" w:name="_Toc102502358"/>
       <w:r>
         <w:lastRenderedPageBreak/>
-        <w:t>Environnement et outillage</w:t>
-      </w:r>
-      <w:bookmarkEnd w:id="36"/>
+        <w:t>Environnement</w:t>
+      </w:r>
+      <w:r>
+        <w:t>s</w:t>
+      </w:r>
+      <w:r>
+        <w:t xml:space="preserve"> et outillage</w:t>
+      </w:r>
+      <w:bookmarkEnd w:id="42"/>
     </w:p>
     <w:p>
       <w:pPr>
         <w:pStyle w:val="Titre4"/>
       </w:pPr>
-      <w:bookmarkStart w:id="37" w:name="_Toc102137533"/>
+      <w:bookmarkStart w:id="43" w:name="_Toc102502359"/>
       <w:r>
         <w:t>Outillage</w:t>
       </w:r>
-      <w:bookmarkEnd w:id="37"/>
+      <w:bookmarkEnd w:id="43"/>
     </w:p>
     <w:tbl>
       <w:tblPr>
-        <w:tblW w:w="5686" w:type="pct"/>
-        <w:tblInd w:w="-714" w:type="dxa"/>
+        <w:tblW w:w="6141" w:type="pct"/>
+        <w:tblInd w:w="-998" w:type="dxa"/>
         <w:tblCellMar>
           <w:top w:w="68" w:type="dxa"/>
           <w:left w:w="70" w:type="dxa"/>
@@ -8699,9 +9422,9 @@
         <w:tblLook w:val="04A0" w:firstRow="1" w:lastRow="0" w:firstColumn="1" w:lastColumn="0" w:noHBand="0" w:noVBand="1"/>
       </w:tblPr>
       <w:tblGrid>
-        <w:gridCol w:w="2552"/>
-        <w:gridCol w:w="2977"/>
-        <w:gridCol w:w="5104"/>
+        <w:gridCol w:w="2126"/>
+        <w:gridCol w:w="2837"/>
+        <w:gridCol w:w="6521"/>
       </w:tblGrid>
       <w:tr>
         <w:trPr>
@@ -8709,7 +9432,7 @@
         </w:trPr>
         <w:tc>
           <w:tcPr>
-            <w:tcW w:w="1200" w:type="pct"/>
+            <w:tcW w:w="926" w:type="pct"/>
             <w:tcBorders>
               <w:top w:val="single" w:sz="4" w:space="0" w:color="auto"/>
               <w:left w:val="single" w:sz="4" w:space="0" w:color="auto"/>
@@ -8742,7 +9465,7 @@
         </w:tc>
         <w:tc>
           <w:tcPr>
-            <w:tcW w:w="1400" w:type="pct"/>
+            <w:tcW w:w="1235" w:type="pct"/>
             <w:tcBorders>
               <w:top w:val="single" w:sz="4" w:space="0" w:color="auto"/>
               <w:left w:val="nil"/>
@@ -8784,7 +9507,7 @@
         </w:tc>
         <w:tc>
           <w:tcPr>
-            <w:tcW w:w="2400" w:type="pct"/>
+            <w:tcW w:w="2840" w:type="pct"/>
             <w:tcBorders>
               <w:top w:val="single" w:sz="4" w:space="0" w:color="auto"/>
               <w:bottom w:val="single" w:sz="8" w:space="0" w:color="auto"/>
@@ -8818,11 +9541,11 @@
       </w:tr>
       <w:tr>
         <w:trPr>
-          <w:trHeight w:val="537"/>
+          <w:trHeight w:val="454"/>
         </w:trPr>
         <w:tc>
           <w:tcPr>
-            <w:tcW w:w="1200" w:type="pct"/>
+            <w:tcW w:w="926" w:type="pct"/>
             <w:tcBorders>
               <w:top w:val="nil"/>
               <w:left w:val="single" w:sz="4" w:space="0" w:color="auto"/>
@@ -8852,7 +9575,7 @@
         </w:tc>
         <w:tc>
           <w:tcPr>
-            <w:tcW w:w="1400" w:type="pct"/>
+            <w:tcW w:w="1235" w:type="pct"/>
             <w:tcBorders>
               <w:top w:val="single" w:sz="8" w:space="0" w:color="auto"/>
               <w:left w:val="nil"/>
@@ -8864,7 +9587,7 @@
           <w:p>
             <w:pPr>
               <w:spacing w:after="0" w:line="240" w:lineRule="auto"/>
-              <w:jc w:val="both"/>
+              <w:jc w:val="center"/>
             </w:pPr>
             <w:proofErr w:type="spellStart"/>
             <w:r>
@@ -8875,7 +9598,7 @@
         </w:tc>
         <w:tc>
           <w:tcPr>
-            <w:tcW w:w="2400" w:type="pct"/>
+            <w:tcW w:w="2840" w:type="pct"/>
             <w:tcBorders>
               <w:top w:val="single" w:sz="8" w:space="0" w:color="auto"/>
               <w:bottom w:val="single" w:sz="8" w:space="0" w:color="auto"/>
@@ -8885,13 +9608,32 @@
           </w:tcPr>
           <w:p>
             <w:pPr>
-              <w:spacing w:after="0" w:line="240" w:lineRule="auto"/>
-              <w:jc w:val="center"/>
-              <w:rPr>
-                <w:b/>
-                <w:bCs/>
-              </w:rPr>
-            </w:pPr>
+              <w:spacing w:after="80" w:line="240" w:lineRule="auto"/>
+              <w:jc w:val="both"/>
+            </w:pPr>
+            <w:r>
+              <w:t xml:space="preserve">Framework pour l’implémentation des scénarios de Type BDD, écrits en </w:t>
+            </w:r>
+            <w:r>
+              <w:t xml:space="preserve">syntaxe </w:t>
+            </w:r>
+            <w:proofErr w:type="spellStart"/>
+            <w:r>
+              <w:t>Gherkin</w:t>
+            </w:r>
+            <w:proofErr w:type="spellEnd"/>
+            <w:r>
+              <w:t xml:space="preserve">. </w:t>
+            </w:r>
+          </w:p>
+          <w:p>
+            <w:pPr>
+              <w:spacing w:after="80" w:line="240" w:lineRule="auto"/>
+              <w:jc w:val="both"/>
+            </w:pPr>
+            <w:r>
+              <w:t>Compatible avec la plupart des langages de développement.</w:t>
+            </w:r>
           </w:p>
         </w:tc>
       </w:tr>
@@ -8901,7 +9643,7 @@
         </w:trPr>
         <w:tc>
           <w:tcPr>
-            <w:tcW w:w="1200" w:type="pct"/>
+            <w:tcW w:w="926" w:type="pct"/>
             <w:tcBorders>
               <w:top w:val="nil"/>
               <w:left w:val="single" w:sz="4" w:space="0" w:color="auto"/>
@@ -8931,7 +9673,7 @@
         </w:tc>
         <w:tc>
           <w:tcPr>
-            <w:tcW w:w="1400" w:type="pct"/>
+            <w:tcW w:w="1235" w:type="pct"/>
             <w:tcBorders>
               <w:top w:val="single" w:sz="8" w:space="0" w:color="auto"/>
               <w:left w:val="nil"/>
@@ -8943,14 +9685,16 @@
           <w:p>
             <w:pPr>
               <w:spacing w:after="0" w:line="240" w:lineRule="auto"/>
-            </w:pPr>
-            <w:r>
-              <w:t xml:space="preserve">Framework de test unitaire </w:t>
+              <w:jc w:val="center"/>
+            </w:pPr>
+            <w:r>
+              <w:t>Framework de test unitaire</w:t>
             </w:r>
           </w:p>
           <w:p>
             <w:pPr>
               <w:spacing w:after="0" w:line="240" w:lineRule="auto"/>
+              <w:jc w:val="center"/>
             </w:pPr>
             <w:r>
               <w:t xml:space="preserve">(JUnit / </w:t>
@@ -8971,13 +9715,11 @@
             <w:r>
               <w:t xml:space="preserve"> …) </w:t>
             </w:r>
-          </w:p>
-          <w:p>
-            <w:pPr>
-              <w:spacing w:after="0" w:line="240" w:lineRule="auto"/>
-            </w:pPr>
-            <w:r>
-              <w:t xml:space="preserve">+ Implémentation </w:t>
+            <w:r>
+              <w:t xml:space="preserve">+ </w:t>
+            </w:r>
+            <w:r>
+              <w:t xml:space="preserve">Implémentation </w:t>
             </w:r>
             <w:proofErr w:type="spellStart"/>
             <w:r>
@@ -8985,13 +9727,19 @@
             </w:r>
             <w:proofErr w:type="spellEnd"/>
             <w:r>
-              <w:t xml:space="preserve"> (annotations)</w:t>
+              <w:t xml:space="preserve"> (</w:t>
+            </w:r>
+            <w:r>
+              <w:t xml:space="preserve">via </w:t>
+            </w:r>
+            <w:r>
+              <w:t>annotations)</w:t>
             </w:r>
           </w:p>
         </w:tc>
         <w:tc>
           <w:tcPr>
-            <w:tcW w:w="2400" w:type="pct"/>
+            <w:tcW w:w="2840" w:type="pct"/>
             <w:tcBorders>
               <w:top w:val="single" w:sz="8" w:space="0" w:color="auto"/>
               <w:bottom w:val="single" w:sz="8" w:space="0" w:color="auto"/>
@@ -9001,13 +9749,23 @@
           </w:tcPr>
           <w:p>
             <w:pPr>
-              <w:spacing w:after="0" w:line="240" w:lineRule="auto"/>
-              <w:jc w:val="center"/>
-              <w:rPr>
-                <w:b/>
-                <w:bCs/>
-              </w:rPr>
-            </w:pPr>
+              <w:spacing w:after="80" w:line="240" w:lineRule="auto"/>
+              <w:jc w:val="both"/>
+            </w:pPr>
+            <w:r>
+              <w:t>Framework de test unitaire perme</w:t>
+            </w:r>
+            <w:r>
+              <w:t xml:space="preserve">ttant aux développeurs d’écrire des tests programmables et utilisant plusieurs jeux de données. Peut-être utilisé avec l’implémentation </w:t>
+            </w:r>
+            <w:proofErr w:type="spellStart"/>
+            <w:r>
+              <w:t>Cucumber</w:t>
+            </w:r>
+            <w:proofErr w:type="spellEnd"/>
+            <w:r>
+              <w:t xml:space="preserve"> du langage retenu.</w:t>
+            </w:r>
           </w:p>
         </w:tc>
       </w:tr>
@@ -9017,7 +9775,7 @@
         </w:trPr>
         <w:tc>
           <w:tcPr>
-            <w:tcW w:w="1200" w:type="pct"/>
+            <w:tcW w:w="926" w:type="pct"/>
             <w:tcBorders>
               <w:top w:val="nil"/>
               <w:left w:val="single" w:sz="4" w:space="0" w:color="auto"/>
@@ -9064,7 +9822,7 @@
         </w:tc>
         <w:tc>
           <w:tcPr>
-            <w:tcW w:w="1400" w:type="pct"/>
+            <w:tcW w:w="1235" w:type="pct"/>
             <w:tcBorders>
               <w:top w:val="single" w:sz="8" w:space="0" w:color="auto"/>
               <w:left w:val="nil"/>
@@ -9076,7 +9834,7 @@
           <w:p>
             <w:pPr>
               <w:spacing w:after="0" w:line="240" w:lineRule="auto"/>
-              <w:jc w:val="both"/>
+              <w:jc w:val="center"/>
             </w:pPr>
             <w:proofErr w:type="spellStart"/>
             <w:r>
@@ -9090,7 +9848,7 @@
         </w:tc>
         <w:tc>
           <w:tcPr>
-            <w:tcW w:w="2400" w:type="pct"/>
+            <w:tcW w:w="2840" w:type="pct"/>
             <w:tcBorders>
               <w:top w:val="single" w:sz="8" w:space="0" w:color="auto"/>
               <w:bottom w:val="single" w:sz="8" w:space="0" w:color="auto"/>
@@ -9100,13 +9858,21 @@
           </w:tcPr>
           <w:p>
             <w:pPr>
-              <w:spacing w:after="0" w:line="240" w:lineRule="auto"/>
-              <w:jc w:val="center"/>
-              <w:rPr>
-                <w:b/>
-                <w:bCs/>
-              </w:rPr>
-            </w:pPr>
+              <w:spacing w:after="80" w:line="240" w:lineRule="auto"/>
+              <w:jc w:val="both"/>
+            </w:pPr>
+            <w:r>
+              <w:t>Exécution automatisés des tests unitaires, fonctionnels et des tests d’intégrations. Création de pipeline à l’aide de Runner. Facilement customisable à l’aide des images dockers lancées.</w:t>
+            </w:r>
+          </w:p>
+          <w:p>
+            <w:pPr>
+              <w:spacing w:after="80" w:line="240" w:lineRule="auto"/>
+              <w:jc w:val="both"/>
+            </w:pPr>
+            <w:r>
+              <w:t xml:space="preserve">Peut être lancé à chaque « commit » ou fusion de branche pour déclencher automatiquement les campagnes de test et / ou l’analyse statique (voir ci-après). </w:t>
+            </w:r>
           </w:p>
         </w:tc>
       </w:tr>
@@ -9116,7 +9882,7 @@
         </w:trPr>
         <w:tc>
           <w:tcPr>
-            <w:tcW w:w="1200" w:type="pct"/>
+            <w:tcW w:w="926" w:type="pct"/>
             <w:tcBorders>
               <w:top w:val="nil"/>
               <w:left w:val="single" w:sz="4" w:space="0" w:color="auto"/>
@@ -9146,7 +9912,7 @@
         </w:tc>
         <w:tc>
           <w:tcPr>
-            <w:tcW w:w="1400" w:type="pct"/>
+            <w:tcW w:w="1235" w:type="pct"/>
             <w:tcBorders>
               <w:top w:val="single" w:sz="8" w:space="0" w:color="auto"/>
               <w:left w:val="nil"/>
@@ -9158,7 +9924,7 @@
           <w:p>
             <w:pPr>
               <w:spacing w:after="0" w:line="240" w:lineRule="auto"/>
-              <w:jc w:val="both"/>
+              <w:jc w:val="center"/>
             </w:pPr>
             <w:proofErr w:type="spellStart"/>
             <w:r>
@@ -9173,14 +9939,11 @@
               <w:t>Webdriver</w:t>
             </w:r>
             <w:proofErr w:type="spellEnd"/>
-            <w:r>
-              <w:t xml:space="preserve"> </w:t>
-            </w:r>
           </w:p>
         </w:tc>
         <w:tc>
           <w:tcPr>
-            <w:tcW w:w="2400" w:type="pct"/>
+            <w:tcW w:w="2840" w:type="pct"/>
             <w:tcBorders>
               <w:top w:val="single" w:sz="8" w:space="0" w:color="auto"/>
               <w:bottom w:val="single" w:sz="8" w:space="0" w:color="auto"/>
@@ -9190,13 +9953,24 @@
           </w:tcPr>
           <w:p>
             <w:pPr>
-              <w:spacing w:after="0" w:line="240" w:lineRule="auto"/>
-              <w:jc w:val="center"/>
-              <w:rPr>
-                <w:b/>
-                <w:bCs/>
-              </w:rPr>
-            </w:pPr>
+              <w:spacing w:after="80" w:line="240" w:lineRule="auto"/>
+              <w:jc w:val="both"/>
+            </w:pPr>
+            <w:r>
+              <w:t xml:space="preserve">Création / </w:t>
+            </w:r>
+            <w:r>
+              <w:t>exécution</w:t>
+            </w:r>
+            <w:r>
+              <w:t xml:space="preserve"> </w:t>
+            </w:r>
+            <w:r>
+              <w:t>de tests d’interface utilisateurs automatisé</w:t>
+            </w:r>
+            <w:r>
+              <w:t>s.</w:t>
+            </w:r>
           </w:p>
         </w:tc>
       </w:tr>
@@ -9206,7 +9980,7 @@
         </w:trPr>
         <w:tc>
           <w:tcPr>
-            <w:tcW w:w="1200" w:type="pct"/>
+            <w:tcW w:w="926" w:type="pct"/>
             <w:tcBorders>
               <w:top w:val="nil"/>
               <w:left w:val="single" w:sz="4" w:space="0" w:color="auto"/>
@@ -9253,7 +10027,7 @@
         </w:tc>
         <w:tc>
           <w:tcPr>
-            <w:tcW w:w="1400" w:type="pct"/>
+            <w:tcW w:w="1235" w:type="pct"/>
             <w:tcBorders>
               <w:top w:val="single" w:sz="8" w:space="0" w:color="auto"/>
               <w:left w:val="nil"/>
@@ -9265,7 +10039,7 @@
           <w:p>
             <w:pPr>
               <w:spacing w:after="0" w:line="240" w:lineRule="auto"/>
-              <w:jc w:val="both"/>
+              <w:jc w:val="center"/>
             </w:pPr>
             <w:proofErr w:type="spellStart"/>
             <w:r>
@@ -9276,7 +10050,7 @@
         </w:tc>
         <w:tc>
           <w:tcPr>
-            <w:tcW w:w="2400" w:type="pct"/>
+            <w:tcW w:w="2840" w:type="pct"/>
             <w:tcBorders>
               <w:top w:val="single" w:sz="8" w:space="0" w:color="auto"/>
               <w:bottom w:val="single" w:sz="8" w:space="0" w:color="auto"/>
@@ -9286,13 +10060,24 @@
           </w:tcPr>
           <w:p>
             <w:pPr>
-              <w:spacing w:after="0" w:line="240" w:lineRule="auto"/>
-              <w:jc w:val="center"/>
-              <w:rPr>
-                <w:b/>
-                <w:bCs/>
-              </w:rPr>
-            </w:pPr>
+              <w:spacing w:after="80" w:line="240" w:lineRule="auto"/>
+              <w:jc w:val="both"/>
+            </w:pPr>
+            <w:r>
+              <w:t>Exécution</w:t>
+            </w:r>
+            <w:r>
+              <w:t xml:space="preserve"> </w:t>
+            </w:r>
+            <w:r>
+              <w:t xml:space="preserve">automatique et collecte des résultats </w:t>
+            </w:r>
+            <w:r>
+              <w:t xml:space="preserve">des campagnes de tests </w:t>
+            </w:r>
+            <w:r>
+              <w:t>d’UI.</w:t>
+            </w:r>
           </w:p>
         </w:tc>
       </w:tr>
@@ -9302,7 +10087,7 @@
         </w:trPr>
         <w:tc>
           <w:tcPr>
-            <w:tcW w:w="1200" w:type="pct"/>
+            <w:tcW w:w="926" w:type="pct"/>
             <w:tcBorders>
               <w:top w:val="single" w:sz="8" w:space="0" w:color="auto"/>
               <w:left w:val="single" w:sz="4" w:space="0" w:color="auto"/>
@@ -9332,7 +10117,7 @@
         </w:tc>
         <w:tc>
           <w:tcPr>
-            <w:tcW w:w="1400" w:type="pct"/>
+            <w:tcW w:w="1235" w:type="pct"/>
             <w:tcBorders>
               <w:top w:val="single" w:sz="8" w:space="0" w:color="auto"/>
               <w:left w:val="nil"/>
@@ -9344,7 +10129,7 @@
           <w:p>
             <w:pPr>
               <w:spacing w:after="0" w:line="240" w:lineRule="auto"/>
-              <w:jc w:val="both"/>
+              <w:jc w:val="center"/>
             </w:pPr>
             <w:proofErr w:type="spellStart"/>
             <w:r>
@@ -9355,7 +10140,7 @@
         </w:tc>
         <w:tc>
           <w:tcPr>
-            <w:tcW w:w="2400" w:type="pct"/>
+            <w:tcW w:w="2840" w:type="pct"/>
             <w:tcBorders>
               <w:top w:val="single" w:sz="8" w:space="0" w:color="auto"/>
               <w:bottom w:val="single" w:sz="8" w:space="0" w:color="auto"/>
@@ -9365,13 +10150,15 @@
           </w:tcPr>
           <w:p>
             <w:pPr>
-              <w:spacing w:after="0" w:line="240" w:lineRule="auto"/>
-              <w:jc w:val="center"/>
-              <w:rPr>
-                <w:b/>
-                <w:bCs/>
-              </w:rPr>
-            </w:pPr>
+              <w:spacing w:after="80" w:line="240" w:lineRule="auto"/>
+              <w:jc w:val="both"/>
+            </w:pPr>
+            <w:r>
+              <w:t>Exécution</w:t>
+            </w:r>
+            <w:r>
+              <w:t xml:space="preserve"> de tests de charge automatisés visant à s’assurer de la capacité des logiciels testé à répondre aux pic de charge.</w:t>
+            </w:r>
           </w:p>
         </w:tc>
       </w:tr>
@@ -9381,7 +10168,99 @@
         </w:trPr>
         <w:tc>
           <w:tcPr>
-            <w:tcW w:w="1200" w:type="pct"/>
+            <w:tcW w:w="926" w:type="pct"/>
+            <w:tcBorders>
+              <w:top w:val="single" w:sz="8" w:space="0" w:color="auto"/>
+              <w:left w:val="single" w:sz="4" w:space="0" w:color="auto"/>
+              <w:bottom w:val="single" w:sz="4" w:space="0" w:color="auto"/>
+              <w:right w:val="nil"/>
+            </w:tcBorders>
+            <w:shd w:val="clear" w:color="auto" w:fill="auto"/>
+            <w:vAlign w:val="center"/>
+          </w:tcPr>
+          <w:p>
+            <w:pPr>
+              <w:spacing w:after="0" w:line="240" w:lineRule="auto"/>
+              <w:jc w:val="center"/>
+              <w:rPr>
+                <w:b/>
+                <w:bCs/>
+              </w:rPr>
+            </w:pPr>
+            <w:r>
+              <w:rPr>
+                <w:b/>
+                <w:bCs/>
+              </w:rPr>
+              <w:t>Test de pénétration</w:t>
+            </w:r>
+          </w:p>
+        </w:tc>
+        <w:tc>
+          <w:tcPr>
+            <w:tcW w:w="1235" w:type="pct"/>
+            <w:tcBorders>
+              <w:top w:val="single" w:sz="8" w:space="0" w:color="auto"/>
+              <w:left w:val="nil"/>
+              <w:bottom w:val="single" w:sz="8" w:space="0" w:color="auto"/>
+            </w:tcBorders>
+            <w:shd w:val="clear" w:color="auto" w:fill="auto"/>
+            <w:vAlign w:val="center"/>
+          </w:tcPr>
+          <w:p>
+            <w:pPr>
+              <w:spacing w:after="0" w:line="240" w:lineRule="auto"/>
+              <w:jc w:val="center"/>
+            </w:pPr>
+            <w:proofErr w:type="spellStart"/>
+            <w:r>
+              <w:t>Burp</w:t>
+            </w:r>
+            <w:proofErr w:type="spellEnd"/>
+            <w:r>
+              <w:t xml:space="preserve"> Suite</w:t>
+            </w:r>
+          </w:p>
+        </w:tc>
+        <w:tc>
+          <w:tcPr>
+            <w:tcW w:w="2840" w:type="pct"/>
+            <w:tcBorders>
+              <w:top w:val="single" w:sz="8" w:space="0" w:color="auto"/>
+              <w:bottom w:val="single" w:sz="8" w:space="0" w:color="auto"/>
+              <w:right w:val="single" w:sz="4" w:space="0" w:color="auto"/>
+            </w:tcBorders>
+            <w:vAlign w:val="center"/>
+          </w:tcPr>
+          <w:p>
+            <w:pPr>
+              <w:spacing w:after="80" w:line="240" w:lineRule="auto"/>
+              <w:jc w:val="both"/>
+            </w:pPr>
+            <w:r>
+              <w:t xml:space="preserve">Création / Exécution de campagne de </w:t>
+            </w:r>
+            <w:proofErr w:type="spellStart"/>
+            <w:r>
+              <w:t>pen-testing</w:t>
+            </w:r>
+            <w:proofErr w:type="spellEnd"/>
+            <w:r>
+              <w:t xml:space="preserve"> afin de garantir la sécurité de la plateforme</w:t>
+            </w:r>
+            <w:r>
+              <w:t>.</w:t>
+            </w:r>
+          </w:p>
+        </w:tc>
+      </w:tr>
+      <w:tr>
+        <w:trPr>
+          <w:trHeight w:val="537"/>
+        </w:trPr>
+        <w:tc>
+          <w:tcPr>
+            <w:tcW w:w="926" w:type="pct"/>
             <w:tcBorders>
               <w:top w:val="single" w:sz="4" w:space="0" w:color="auto"/>
               <w:left w:val="single" w:sz="4" w:space="0" w:color="auto"/>
@@ -9411,7 +10290,7 @@
         </w:tc>
         <w:tc>
           <w:tcPr>
-            <w:tcW w:w="1400" w:type="pct"/>
+            <w:tcW w:w="1235" w:type="pct"/>
             <w:tcBorders>
               <w:top w:val="single" w:sz="8" w:space="0" w:color="auto"/>
               <w:left w:val="nil"/>
@@ -9423,7 +10302,7 @@
           <w:p>
             <w:pPr>
               <w:spacing w:after="0" w:line="240" w:lineRule="auto"/>
-              <w:jc w:val="both"/>
+              <w:jc w:val="center"/>
             </w:pPr>
             <w:r>
               <w:t xml:space="preserve">Sonar </w:t>
@@ -9448,7 +10327,7 @@
         </w:tc>
         <w:tc>
           <w:tcPr>
-            <w:tcW w:w="2400" w:type="pct"/>
+            <w:tcW w:w="2840" w:type="pct"/>
             <w:tcBorders>
               <w:top w:val="single" w:sz="8" w:space="0" w:color="auto"/>
               <w:bottom w:val="single" w:sz="8" w:space="0" w:color="auto"/>
@@ -9458,13 +10337,40 @@
           </w:tcPr>
           <w:p>
             <w:pPr>
-              <w:spacing w:after="0" w:line="240" w:lineRule="auto"/>
-              <w:jc w:val="center"/>
-              <w:rPr>
-                <w:b/>
-                <w:bCs/>
-              </w:rPr>
-            </w:pPr>
+              <w:spacing w:after="80" w:line="240" w:lineRule="auto"/>
+              <w:jc w:val="both"/>
+            </w:pPr>
+            <w:r>
+              <w:t>Outil d’analyse statique fournissant des métriques sur la qualité du code, la couverture de code par les tests, les bugs – failles potentielles</w:t>
+            </w:r>
+            <w:r>
+              <w:t>.</w:t>
+            </w:r>
+          </w:p>
+          <w:p>
+            <w:pPr>
+              <w:spacing w:after="80" w:line="240" w:lineRule="auto"/>
+              <w:jc w:val="both"/>
+            </w:pPr>
+            <w:r>
+              <w:t xml:space="preserve">Facilement customisable et pouvant être intégré aux </w:t>
+            </w:r>
+            <w:proofErr w:type="spellStart"/>
+            <w:r>
+              <w:t>gitlab</w:t>
+            </w:r>
+            <w:proofErr w:type="spellEnd"/>
+            <w:r>
+              <w:t xml:space="preserve"> </w:t>
+            </w:r>
+            <w:proofErr w:type="spellStart"/>
+            <w:r>
+              <w:t>runner</w:t>
+            </w:r>
+            <w:proofErr w:type="spellEnd"/>
+            <w:r>
+              <w:t xml:space="preserve"> pour automatiser la mise à jour des rapports à chaque « commit ».</w:t>
+            </w:r>
           </w:p>
         </w:tc>
       </w:tr>
@@ -9474,7 +10380,7 @@
         </w:trPr>
         <w:tc>
           <w:tcPr>
-            <w:tcW w:w="1200" w:type="pct"/>
+            <w:tcW w:w="926" w:type="pct"/>
             <w:tcBorders>
               <w:top w:val="single" w:sz="4" w:space="0" w:color="auto"/>
               <w:left w:val="single" w:sz="4" w:space="0" w:color="auto"/>
@@ -9504,7 +10410,7 @@
         </w:tc>
         <w:tc>
           <w:tcPr>
-            <w:tcW w:w="1400" w:type="pct"/>
+            <w:tcW w:w="1235" w:type="pct"/>
             <w:tcBorders>
               <w:top w:val="single" w:sz="8" w:space="0" w:color="auto"/>
               <w:left w:val="nil"/>
@@ -9516,7 +10422,7 @@
           <w:p>
             <w:pPr>
               <w:spacing w:after="0" w:line="240" w:lineRule="auto"/>
-              <w:jc w:val="both"/>
+              <w:jc w:val="center"/>
             </w:pPr>
             <w:r>
               <w:t>Jira Software</w:t>
@@ -9525,7 +10431,7 @@
         </w:tc>
         <w:tc>
           <w:tcPr>
-            <w:tcW w:w="2400" w:type="pct"/>
+            <w:tcW w:w="2840" w:type="pct"/>
             <w:tcBorders>
               <w:top w:val="single" w:sz="8" w:space="0" w:color="auto"/>
               <w:bottom w:val="single" w:sz="8" w:space="0" w:color="auto"/>
@@ -9535,13 +10441,12 @@
           </w:tcPr>
           <w:p>
             <w:pPr>
-              <w:spacing w:after="0" w:line="240" w:lineRule="auto"/>
-              <w:jc w:val="center"/>
-              <w:rPr>
-                <w:b/>
-                <w:bCs/>
-              </w:rPr>
-            </w:pPr>
+              <w:spacing w:after="80" w:line="240" w:lineRule="auto"/>
+              <w:jc w:val="both"/>
+            </w:pPr>
+            <w:r>
+              <w:t xml:space="preserve">Outil de ticketing et de suivi de la résolution des incidents permettant de faciliter la communication inter-équipe et l’analyse des bugs. </w:t>
+            </w:r>
           </w:p>
         </w:tc>
       </w:tr>
@@ -9551,7 +10456,7 @@
         </w:trPr>
         <w:tc>
           <w:tcPr>
-            <w:tcW w:w="1200" w:type="pct"/>
+            <w:tcW w:w="926" w:type="pct"/>
             <w:tcBorders>
               <w:top w:val="single" w:sz="4" w:space="0" w:color="auto"/>
               <w:left w:val="single" w:sz="4" w:space="0" w:color="auto"/>
@@ -9581,7 +10486,7 @@
         </w:tc>
         <w:tc>
           <w:tcPr>
-            <w:tcW w:w="1400" w:type="pct"/>
+            <w:tcW w:w="1235" w:type="pct"/>
             <w:tcBorders>
               <w:top w:val="single" w:sz="8" w:space="0" w:color="auto"/>
               <w:left w:val="nil"/>
@@ -9593,7 +10498,7 @@
           <w:p>
             <w:pPr>
               <w:spacing w:after="0" w:line="240" w:lineRule="auto"/>
-              <w:jc w:val="both"/>
+              <w:jc w:val="center"/>
             </w:pPr>
             <w:r>
               <w:t>Squash TM</w:t>
@@ -9602,7 +10507,7 @@
         </w:tc>
         <w:tc>
           <w:tcPr>
-            <w:tcW w:w="2400" w:type="pct"/>
+            <w:tcW w:w="2840" w:type="pct"/>
             <w:tcBorders>
               <w:top w:val="single" w:sz="8" w:space="0" w:color="auto"/>
               <w:bottom w:val="single" w:sz="8" w:space="0" w:color="auto"/>
@@ -9612,6 +10517,141 @@
           </w:tcPr>
           <w:p>
             <w:pPr>
+              <w:keepNext/>
+              <w:spacing w:after="80" w:line="240" w:lineRule="auto"/>
+              <w:jc w:val="both"/>
+            </w:pPr>
+            <w:r>
+              <w:t>Création et suivi des campagnes de tests fonctionnels « manuels ». L’outil offre un excellent moyen de s’assurer du respect des exigences en les mettant en relation avec les scénarios de test.</w:t>
+            </w:r>
+          </w:p>
+        </w:tc>
+      </w:tr>
+    </w:tbl>
+    <w:p>
+      <w:pPr>
+        <w:pStyle w:val="Lgende"/>
+      </w:pPr>
+      <w:bookmarkStart w:id="44" w:name="_Toc102505102"/>
+      <w:r>
+        <w:t xml:space="preserve">Tableau </w:t>
+      </w:r>
+      <w:r>
+        <w:fldChar w:fldCharType="begin"/>
+      </w:r>
+      <w:r>
+        <w:instrText xml:space="preserve"> SEQ Tableau \* ARABIC </w:instrText>
+      </w:r>
+      <w:r>
+        <w:fldChar w:fldCharType="separate"/>
+      </w:r>
+      <w:r>
+        <w:rPr>
+          <w:noProof/>
+        </w:rPr>
+        <w:t>4</w:t>
+      </w:r>
+      <w:r>
+        <w:fldChar w:fldCharType="end"/>
+      </w:r>
+      <w:r>
+        <w:t xml:space="preserve"> : Catalogue des outils utilisés dans le cadre du plan de test</w:t>
+      </w:r>
+      <w:bookmarkEnd w:id="44"/>
+    </w:p>
+    <w:p>
+      <w:pPr>
+        <w:pStyle w:val="Titre4"/>
+      </w:pPr>
+      <w:bookmarkStart w:id="45" w:name="_Toc102502360"/>
+      <w:r>
+        <w:lastRenderedPageBreak/>
+        <w:t>Environnement</w:t>
+      </w:r>
+      <w:bookmarkEnd w:id="45"/>
+      <w:r>
+        <w:t>s</w:t>
+      </w:r>
+    </w:p>
+    <w:p>
+      <w:pPr>
+        <w:jc w:val="both"/>
+      </w:pPr>
+      <w:r>
+        <w:t xml:space="preserve">Dans le cadre </w:t>
+      </w:r>
+      <w:r>
+        <w:rPr>
+          <w:b/>
+          <w:bCs/>
+        </w:rPr>
+        <w:t>du plan de test</w:t>
+      </w:r>
+      <w:r>
+        <w:rPr>
+          <w:rStyle w:val="Appelnotedebasdep"/>
+          <w:b/>
+          <w:bCs/>
+        </w:rPr>
+        <w:footnoteReference w:id="1"/>
+      </w:r>
+      <w:r>
+        <w:t>, plusieurs environnements seront définis pour l’</w:t>
+      </w:r>
+      <w:r>
+        <w:t>exécution</w:t>
+      </w:r>
+      <w:r>
+        <w:t xml:space="preserve"> des campagnes de tests</w:t>
+      </w:r>
+      <w:r>
+        <w:t xml:space="preserve"> afin de s’assurer que les tests et les développements en cours n’auront pas d’impact sur les résultats des autres campagnes. </w:t>
+      </w:r>
+    </w:p>
+    <w:p>
+      <w:pPr>
+        <w:jc w:val="both"/>
+      </w:pPr>
+      <w:r>
+        <w:t xml:space="preserve">Le tableau ci-après présente ces environnements : </w:t>
+      </w:r>
+    </w:p>
+    <w:tbl>
+      <w:tblPr>
+        <w:tblW w:w="5837" w:type="pct"/>
+        <w:tblInd w:w="-856" w:type="dxa"/>
+        <w:tblCellMar>
+          <w:top w:w="68" w:type="dxa"/>
+          <w:left w:w="70" w:type="dxa"/>
+          <w:bottom w:w="68" w:type="dxa"/>
+          <w:right w:w="227" w:type="dxa"/>
+        </w:tblCellMar>
+        <w:tblLook w:val="04A0" w:firstRow="1" w:lastRow="0" w:firstColumn="1" w:lastColumn="0" w:noHBand="0" w:noVBand="1"/>
+      </w:tblPr>
+      <w:tblGrid>
+        <w:gridCol w:w="1918"/>
+        <w:gridCol w:w="3397"/>
+        <w:gridCol w:w="1755"/>
+        <w:gridCol w:w="2266"/>
+        <w:gridCol w:w="1579"/>
+      </w:tblGrid>
+      <w:tr>
+        <w:trPr>
+          <w:trHeight w:val="537"/>
+        </w:trPr>
+        <w:tc>
+          <w:tcPr>
+            <w:tcW w:w="835" w:type="pct"/>
+            <w:tcBorders>
+              <w:top w:val="single" w:sz="4" w:space="0" w:color="auto"/>
+              <w:left w:val="single" w:sz="4" w:space="0" w:color="auto"/>
+              <w:bottom w:val="single" w:sz="8" w:space="0" w:color="auto"/>
+            </w:tcBorders>
+            <w:shd w:val="clear" w:color="auto" w:fill="B2A1C7" w:themeFill="accent4" w:themeFillTint="99"/>
+            <w:vAlign w:val="center"/>
+          </w:tcPr>
+          <w:p>
+            <w:pPr>
               <w:spacing w:after="0" w:line="240" w:lineRule="auto"/>
               <w:jc w:val="center"/>
               <w:rPr>
@@ -9619,99 +10659,913 @@
                 <w:bCs/>
               </w:rPr>
             </w:pPr>
+            <w:r>
+              <w:rPr>
+                <w:b/>
+                <w:bCs/>
+              </w:rPr>
+              <w:t>Nom de l’environnement</w:t>
+            </w:r>
+          </w:p>
+        </w:tc>
+        <w:tc>
+          <w:tcPr>
+            <w:tcW w:w="1567" w:type="pct"/>
+            <w:tcBorders>
+              <w:top w:val="single" w:sz="4" w:space="0" w:color="auto"/>
+              <w:left w:val="nil"/>
+              <w:bottom w:val="single" w:sz="8" w:space="0" w:color="auto"/>
+            </w:tcBorders>
+            <w:shd w:val="clear" w:color="auto" w:fill="B2A1C7" w:themeFill="accent4" w:themeFillTint="99"/>
+            <w:vAlign w:val="center"/>
+          </w:tcPr>
+          <w:p>
+            <w:pPr>
+              <w:spacing w:after="0" w:line="240" w:lineRule="auto"/>
+              <w:jc w:val="center"/>
+              <w:rPr>
+                <w:b/>
+                <w:bCs/>
+              </w:rPr>
+            </w:pPr>
+            <w:r>
+              <w:rPr>
+                <w:b/>
+                <w:bCs/>
+              </w:rPr>
+              <w:t>Type de campagne</w:t>
+            </w:r>
+            <w:r>
+              <w:rPr>
+                <w:b/>
+                <w:bCs/>
+              </w:rPr>
+              <w:t>(s)</w:t>
+            </w:r>
+            <w:r>
+              <w:rPr>
+                <w:b/>
+                <w:bCs/>
+              </w:rPr>
+              <w:t xml:space="preserve"> exécuté</w:t>
+            </w:r>
+            <w:r>
+              <w:rPr>
+                <w:b/>
+                <w:bCs/>
+              </w:rPr>
+              <w:t>e(s)</w:t>
+            </w:r>
+          </w:p>
+        </w:tc>
+        <w:tc>
+          <w:tcPr>
+            <w:tcW w:w="815" w:type="pct"/>
+            <w:tcBorders>
+              <w:top w:val="single" w:sz="4" w:space="0" w:color="auto"/>
+              <w:bottom w:val="single" w:sz="8" w:space="0" w:color="auto"/>
+            </w:tcBorders>
+            <w:shd w:val="clear" w:color="auto" w:fill="B2A1C7" w:themeFill="accent4" w:themeFillTint="99"/>
+            <w:vAlign w:val="center"/>
+          </w:tcPr>
+          <w:p>
+            <w:pPr>
+              <w:spacing w:after="0" w:line="240" w:lineRule="auto"/>
+              <w:jc w:val="center"/>
+              <w:rPr>
+                <w:b/>
+                <w:bCs/>
+              </w:rPr>
+            </w:pPr>
+            <w:r>
+              <w:rPr>
+                <w:b/>
+                <w:bCs/>
+              </w:rPr>
+              <w:t>Utilisateur</w:t>
+            </w:r>
+            <w:r>
+              <w:rPr>
+                <w:b/>
+                <w:bCs/>
+              </w:rPr>
+              <w:t>s</w:t>
+            </w:r>
+            <w:r>
+              <w:rPr>
+                <w:b/>
+                <w:bCs/>
+              </w:rPr>
+              <w:t xml:space="preserve"> de référence</w:t>
+            </w:r>
+          </w:p>
+        </w:tc>
+        <w:tc>
+          <w:tcPr>
+            <w:tcW w:w="1049" w:type="pct"/>
+            <w:tcBorders>
+              <w:top w:val="single" w:sz="4" w:space="0" w:color="auto"/>
+              <w:left w:val="nil"/>
+              <w:bottom w:val="single" w:sz="8" w:space="0" w:color="auto"/>
+            </w:tcBorders>
+            <w:shd w:val="clear" w:color="auto" w:fill="B2A1C7" w:themeFill="accent4" w:themeFillTint="99"/>
+            <w:vAlign w:val="center"/>
+          </w:tcPr>
+          <w:p>
+            <w:pPr>
+              <w:spacing w:after="0" w:line="240" w:lineRule="auto"/>
+              <w:jc w:val="center"/>
+              <w:rPr>
+                <w:b/>
+                <w:bCs/>
+              </w:rPr>
+            </w:pPr>
+            <w:r>
+              <w:rPr>
+                <w:b/>
+                <w:bCs/>
+              </w:rPr>
+              <w:t>Fréquence mise à jour</w:t>
+            </w:r>
+            <w:r>
+              <w:rPr>
+                <w:b/>
+                <w:bCs/>
+              </w:rPr>
+              <w:t xml:space="preserve"> (codebase et données)</w:t>
+            </w:r>
+          </w:p>
+        </w:tc>
+        <w:tc>
+          <w:tcPr>
+            <w:tcW w:w="734" w:type="pct"/>
+            <w:tcBorders>
+              <w:top w:val="single" w:sz="4" w:space="0" w:color="auto"/>
+              <w:bottom w:val="single" w:sz="8" w:space="0" w:color="auto"/>
+              <w:right w:val="single" w:sz="4" w:space="0" w:color="auto"/>
+            </w:tcBorders>
+            <w:shd w:val="clear" w:color="auto" w:fill="B2A1C7" w:themeFill="accent4" w:themeFillTint="99"/>
+            <w:vAlign w:val="center"/>
+          </w:tcPr>
+          <w:p>
+            <w:pPr>
+              <w:spacing w:after="0" w:line="240" w:lineRule="auto"/>
+              <w:jc w:val="center"/>
+              <w:rPr>
+                <w:b/>
+                <w:bCs/>
+              </w:rPr>
+            </w:pPr>
+            <w:r>
+              <w:rPr>
+                <w:b/>
+                <w:bCs/>
+              </w:rPr>
+              <w:t>Disponibilité</w:t>
+            </w:r>
+          </w:p>
+        </w:tc>
+      </w:tr>
+      <w:tr>
+        <w:trPr>
+          <w:trHeight w:val="454"/>
+        </w:trPr>
+        <w:tc>
+          <w:tcPr>
+            <w:tcW w:w="835" w:type="pct"/>
+            <w:tcBorders>
+              <w:top w:val="single" w:sz="4" w:space="0" w:color="auto"/>
+              <w:left w:val="single" w:sz="4" w:space="0" w:color="auto"/>
+              <w:bottom w:val="single" w:sz="4" w:space="0" w:color="auto"/>
+              <w:right w:val="nil"/>
+            </w:tcBorders>
+            <w:shd w:val="clear" w:color="auto" w:fill="auto"/>
+            <w:vAlign w:val="center"/>
+          </w:tcPr>
+          <w:p>
+            <w:pPr>
+              <w:spacing w:after="120" w:line="240" w:lineRule="auto"/>
+              <w:rPr>
+                <w:b/>
+                <w:bCs/>
+              </w:rPr>
+            </w:pPr>
+            <w:r>
+              <w:rPr>
+                <w:b/>
+                <w:bCs/>
+              </w:rPr>
+              <w:t>DEVELOPPEMENT</w:t>
+            </w:r>
+          </w:p>
+        </w:tc>
+        <w:tc>
+          <w:tcPr>
+            <w:tcW w:w="1567" w:type="pct"/>
+            <w:tcBorders>
+              <w:top w:val="single" w:sz="8" w:space="0" w:color="auto"/>
+              <w:left w:val="nil"/>
+              <w:bottom w:val="single" w:sz="8" w:space="0" w:color="auto"/>
+            </w:tcBorders>
+            <w:shd w:val="clear" w:color="auto" w:fill="auto"/>
+            <w:vAlign w:val="center"/>
+          </w:tcPr>
+          <w:p>
+            <w:pPr>
+              <w:pStyle w:val="Paragraphedeliste"/>
+              <w:numPr>
+                <w:ilvl w:val="0"/>
+                <w:numId w:val="3"/>
+              </w:numPr>
+              <w:spacing w:after="120" w:line="240" w:lineRule="auto"/>
+            </w:pPr>
+            <w:r>
+              <w:t>Tests unitaires (composants)</w:t>
+            </w:r>
+          </w:p>
+        </w:tc>
+        <w:tc>
+          <w:tcPr>
+            <w:tcW w:w="815" w:type="pct"/>
+            <w:tcBorders>
+              <w:top w:val="single" w:sz="4" w:space="0" w:color="auto"/>
+              <w:bottom w:val="single" w:sz="4" w:space="0" w:color="auto"/>
+            </w:tcBorders>
+            <w:vAlign w:val="center"/>
+          </w:tcPr>
+          <w:p>
+            <w:pPr>
+              <w:spacing w:after="120" w:line="240" w:lineRule="auto"/>
+              <w:jc w:val="center"/>
+            </w:pPr>
+            <w:r>
+              <w:t>Développeurs</w:t>
+            </w:r>
+          </w:p>
+        </w:tc>
+        <w:tc>
+          <w:tcPr>
+            <w:tcW w:w="1049" w:type="pct"/>
+            <w:tcBorders>
+              <w:top w:val="single" w:sz="4" w:space="0" w:color="auto"/>
+              <w:bottom w:val="single" w:sz="4" w:space="0" w:color="auto"/>
+            </w:tcBorders>
+            <w:vAlign w:val="center"/>
+          </w:tcPr>
+          <w:p>
+            <w:pPr>
+              <w:spacing w:after="120" w:line="240" w:lineRule="auto"/>
+              <w:jc w:val="center"/>
+            </w:pPr>
+            <w:r>
+              <w:t>Chaque commit</w:t>
+            </w:r>
+          </w:p>
+        </w:tc>
+        <w:tc>
+          <w:tcPr>
+            <w:tcW w:w="734" w:type="pct"/>
+            <w:tcBorders>
+              <w:top w:val="single" w:sz="4" w:space="0" w:color="auto"/>
+              <w:left w:val="nil"/>
+              <w:bottom w:val="single" w:sz="4" w:space="0" w:color="auto"/>
+              <w:right w:val="single" w:sz="4" w:space="0" w:color="auto"/>
+            </w:tcBorders>
+            <w:vAlign w:val="center"/>
+          </w:tcPr>
+          <w:p>
+            <w:pPr>
+              <w:spacing w:after="120" w:line="240" w:lineRule="auto"/>
+            </w:pPr>
+            <w:r>
+              <w:t>Permanente</w:t>
+            </w:r>
+          </w:p>
+        </w:tc>
+      </w:tr>
+      <w:tr>
+        <w:trPr>
+          <w:trHeight w:val="454"/>
+        </w:trPr>
+        <w:tc>
+          <w:tcPr>
+            <w:tcW w:w="835" w:type="pct"/>
+            <w:tcBorders>
+              <w:top w:val="single" w:sz="4" w:space="0" w:color="auto"/>
+              <w:left w:val="single" w:sz="4" w:space="0" w:color="auto"/>
+              <w:bottom w:val="single" w:sz="4" w:space="0" w:color="auto"/>
+              <w:right w:val="nil"/>
+            </w:tcBorders>
+            <w:shd w:val="clear" w:color="auto" w:fill="auto"/>
+            <w:vAlign w:val="center"/>
+          </w:tcPr>
+          <w:p>
+            <w:pPr>
+              <w:spacing w:after="120" w:line="240" w:lineRule="auto"/>
+              <w:rPr>
+                <w:b/>
+                <w:bCs/>
+              </w:rPr>
+            </w:pPr>
+            <w:r>
+              <w:rPr>
+                <w:b/>
+                <w:bCs/>
+              </w:rPr>
+              <w:t>RECETTE</w:t>
+            </w:r>
+          </w:p>
+        </w:tc>
+        <w:tc>
+          <w:tcPr>
+            <w:tcW w:w="1567" w:type="pct"/>
+            <w:tcBorders>
+              <w:top w:val="single" w:sz="8" w:space="0" w:color="auto"/>
+              <w:left w:val="nil"/>
+              <w:bottom w:val="single" w:sz="8" w:space="0" w:color="auto"/>
+            </w:tcBorders>
+            <w:shd w:val="clear" w:color="auto" w:fill="auto"/>
+            <w:vAlign w:val="center"/>
+          </w:tcPr>
+          <w:p>
+            <w:pPr>
+              <w:pStyle w:val="Paragraphedeliste"/>
+              <w:numPr>
+                <w:ilvl w:val="0"/>
+                <w:numId w:val="3"/>
+              </w:numPr>
+              <w:spacing w:after="120" w:line="240" w:lineRule="auto"/>
+            </w:pPr>
+            <w:r>
+              <w:t>Test</w:t>
+            </w:r>
+            <w:r>
+              <w:t>s</w:t>
+            </w:r>
+            <w:r>
+              <w:t xml:space="preserve"> d’intégration (fonctionnels)</w:t>
+            </w:r>
+          </w:p>
+          <w:p>
+            <w:pPr>
+              <w:pStyle w:val="Paragraphedeliste"/>
+              <w:numPr>
+                <w:ilvl w:val="0"/>
+                <w:numId w:val="3"/>
+              </w:numPr>
+              <w:spacing w:after="120" w:line="240" w:lineRule="auto"/>
+            </w:pPr>
+            <w:r>
+              <w:t>Tests d’UI</w:t>
+            </w:r>
+            <w:r>
+              <w:t xml:space="preserve"> (automatisés)</w:t>
+            </w:r>
+          </w:p>
+        </w:tc>
+        <w:tc>
+          <w:tcPr>
+            <w:tcW w:w="815" w:type="pct"/>
+            <w:tcBorders>
+              <w:top w:val="single" w:sz="4" w:space="0" w:color="auto"/>
+              <w:bottom w:val="single" w:sz="4" w:space="0" w:color="auto"/>
+            </w:tcBorders>
+            <w:vAlign w:val="center"/>
+          </w:tcPr>
+          <w:p>
+            <w:pPr>
+              <w:spacing w:after="120" w:line="240" w:lineRule="auto"/>
+              <w:jc w:val="center"/>
+            </w:pPr>
+            <w:r>
+              <w:t>Développeurs</w:t>
+            </w:r>
+          </w:p>
+        </w:tc>
+        <w:tc>
+          <w:tcPr>
+            <w:tcW w:w="1049" w:type="pct"/>
+            <w:tcBorders>
+              <w:top w:val="single" w:sz="4" w:space="0" w:color="auto"/>
+              <w:bottom w:val="single" w:sz="4" w:space="0" w:color="auto"/>
+            </w:tcBorders>
+            <w:vAlign w:val="center"/>
+          </w:tcPr>
+          <w:p>
+            <w:pPr>
+              <w:spacing w:after="120" w:line="240" w:lineRule="auto"/>
+              <w:jc w:val="center"/>
+            </w:pPr>
+            <w:r>
+              <w:t xml:space="preserve">Chaque merge de </w:t>
+            </w:r>
+            <w:proofErr w:type="spellStart"/>
+            <w:r>
+              <w:t>feature</w:t>
+            </w:r>
+            <w:proofErr w:type="spellEnd"/>
+            <w:r>
+              <w:t xml:space="preserve"> (</w:t>
+            </w:r>
+            <w:proofErr w:type="spellStart"/>
+            <w:r>
+              <w:t>GitFlow</w:t>
+            </w:r>
+            <w:proofErr w:type="spellEnd"/>
+            <w:r>
+              <w:t>)</w:t>
+            </w:r>
+          </w:p>
+        </w:tc>
+        <w:tc>
+          <w:tcPr>
+            <w:tcW w:w="734" w:type="pct"/>
+            <w:tcBorders>
+              <w:top w:val="single" w:sz="4" w:space="0" w:color="auto"/>
+              <w:left w:val="nil"/>
+              <w:bottom w:val="single" w:sz="4" w:space="0" w:color="auto"/>
+              <w:right w:val="single" w:sz="4" w:space="0" w:color="auto"/>
+            </w:tcBorders>
+            <w:vAlign w:val="center"/>
+          </w:tcPr>
+          <w:p>
+            <w:pPr>
+              <w:spacing w:after="120" w:line="240" w:lineRule="auto"/>
+            </w:pPr>
+            <w:r>
+              <w:t>Permanente</w:t>
+            </w:r>
+          </w:p>
+        </w:tc>
+      </w:tr>
+      <w:tr>
+        <w:trPr>
+          <w:trHeight w:val="454"/>
+        </w:trPr>
+        <w:tc>
+          <w:tcPr>
+            <w:tcW w:w="835" w:type="pct"/>
+            <w:tcBorders>
+              <w:top w:val="single" w:sz="4" w:space="0" w:color="auto"/>
+              <w:left w:val="single" w:sz="4" w:space="0" w:color="auto"/>
+              <w:bottom w:val="single" w:sz="4" w:space="0" w:color="auto"/>
+              <w:right w:val="nil"/>
+            </w:tcBorders>
+            <w:shd w:val="clear" w:color="auto" w:fill="auto"/>
+            <w:vAlign w:val="center"/>
+          </w:tcPr>
+          <w:p>
+            <w:pPr>
+              <w:spacing w:after="120" w:line="240" w:lineRule="auto"/>
+              <w:rPr>
+                <w:b/>
+                <w:bCs/>
+              </w:rPr>
+            </w:pPr>
+            <w:r>
+              <w:rPr>
+                <w:b/>
+                <w:bCs/>
+              </w:rPr>
+              <w:t>QUALIFICATION</w:t>
+            </w:r>
+          </w:p>
+        </w:tc>
+        <w:tc>
+          <w:tcPr>
+            <w:tcW w:w="1567" w:type="pct"/>
+            <w:tcBorders>
+              <w:top w:val="single" w:sz="8" w:space="0" w:color="auto"/>
+              <w:left w:val="nil"/>
+              <w:bottom w:val="single" w:sz="8" w:space="0" w:color="auto"/>
+            </w:tcBorders>
+            <w:shd w:val="clear" w:color="auto" w:fill="auto"/>
+            <w:vAlign w:val="center"/>
+          </w:tcPr>
+          <w:p>
+            <w:pPr>
+              <w:pStyle w:val="Paragraphedeliste"/>
+              <w:numPr>
+                <w:ilvl w:val="0"/>
+                <w:numId w:val="3"/>
+              </w:numPr>
+              <w:spacing w:after="120" w:line="240" w:lineRule="auto"/>
+            </w:pPr>
+            <w:r>
+              <w:t>Tests fonctionnels manuels</w:t>
+            </w:r>
+          </w:p>
+          <w:p>
+            <w:pPr>
+              <w:pStyle w:val="Paragraphedeliste"/>
+              <w:numPr>
+                <w:ilvl w:val="0"/>
+                <w:numId w:val="3"/>
+              </w:numPr>
+              <w:spacing w:after="120" w:line="240" w:lineRule="auto"/>
+            </w:pPr>
+            <w:r>
+              <w:t>Test</w:t>
+            </w:r>
+            <w:r>
+              <w:t>s</w:t>
+            </w:r>
+            <w:r>
+              <w:t xml:space="preserve"> d’exploration</w:t>
+            </w:r>
+          </w:p>
+          <w:p>
+            <w:pPr>
+              <w:pStyle w:val="Paragraphedeliste"/>
+              <w:numPr>
+                <w:ilvl w:val="0"/>
+                <w:numId w:val="3"/>
+              </w:numPr>
+              <w:spacing w:after="120" w:line="240" w:lineRule="auto"/>
+            </w:pPr>
+            <w:r>
+              <w:t>Test</w:t>
+            </w:r>
+            <w:r>
+              <w:t>s</w:t>
+            </w:r>
+            <w:r>
+              <w:t xml:space="preserve"> d’acceptation </w:t>
+            </w:r>
+            <w:r>
+              <w:t>utilisateurs</w:t>
+            </w:r>
+          </w:p>
+          <w:p>
+            <w:pPr>
+              <w:pStyle w:val="Paragraphedeliste"/>
+              <w:numPr>
+                <w:ilvl w:val="0"/>
+                <w:numId w:val="3"/>
+              </w:numPr>
+              <w:spacing w:after="120" w:line="240" w:lineRule="auto"/>
+            </w:pPr>
+            <w:r>
+              <w:t>Tests d’UI (manuels)</w:t>
+            </w:r>
+          </w:p>
+        </w:tc>
+        <w:tc>
+          <w:tcPr>
+            <w:tcW w:w="815" w:type="pct"/>
+            <w:tcBorders>
+              <w:top w:val="single" w:sz="4" w:space="0" w:color="auto"/>
+              <w:bottom w:val="single" w:sz="4" w:space="0" w:color="auto"/>
+            </w:tcBorders>
+            <w:vAlign w:val="center"/>
+          </w:tcPr>
+          <w:p>
+            <w:pPr>
+              <w:spacing w:after="120" w:line="240" w:lineRule="auto"/>
+              <w:jc w:val="center"/>
+            </w:pPr>
+            <w:r>
+              <w:t>Testeurs</w:t>
+            </w:r>
+          </w:p>
+        </w:tc>
+        <w:tc>
+          <w:tcPr>
+            <w:tcW w:w="1049" w:type="pct"/>
+            <w:tcBorders>
+              <w:top w:val="single" w:sz="4" w:space="0" w:color="auto"/>
+              <w:bottom w:val="single" w:sz="4" w:space="0" w:color="auto"/>
+            </w:tcBorders>
+            <w:vAlign w:val="center"/>
+          </w:tcPr>
+          <w:p>
+            <w:pPr>
+              <w:spacing w:after="120" w:line="240" w:lineRule="auto"/>
+              <w:jc w:val="center"/>
+            </w:pPr>
+            <w:r>
+              <w:t xml:space="preserve">Chaque </w:t>
+            </w:r>
+            <w:r>
+              <w:t>release</w:t>
+            </w:r>
+            <w:r>
+              <w:t xml:space="preserve"> </w:t>
+            </w:r>
+            <w:r>
+              <w:br/>
+            </w:r>
+            <w:r>
+              <w:t>(= Fin sprint)</w:t>
+            </w:r>
+          </w:p>
+        </w:tc>
+        <w:tc>
+          <w:tcPr>
+            <w:tcW w:w="734" w:type="pct"/>
+            <w:tcBorders>
+              <w:top w:val="single" w:sz="4" w:space="0" w:color="auto"/>
+              <w:left w:val="nil"/>
+              <w:bottom w:val="single" w:sz="4" w:space="0" w:color="auto"/>
+              <w:right w:val="single" w:sz="4" w:space="0" w:color="auto"/>
+            </w:tcBorders>
+            <w:vAlign w:val="center"/>
+          </w:tcPr>
+          <w:p>
+            <w:pPr>
+              <w:spacing w:after="120" w:line="240" w:lineRule="auto"/>
+            </w:pPr>
+            <w:r>
+              <w:t>Permanente</w:t>
+            </w:r>
+          </w:p>
+        </w:tc>
+      </w:tr>
+      <w:tr>
+        <w:trPr>
+          <w:trHeight w:val="454"/>
+        </w:trPr>
+        <w:tc>
+          <w:tcPr>
+            <w:tcW w:w="835" w:type="pct"/>
+            <w:tcBorders>
+              <w:top w:val="single" w:sz="4" w:space="0" w:color="auto"/>
+              <w:left w:val="single" w:sz="4" w:space="0" w:color="auto"/>
+              <w:bottom w:val="single" w:sz="4" w:space="0" w:color="auto"/>
+              <w:right w:val="nil"/>
+            </w:tcBorders>
+            <w:shd w:val="clear" w:color="auto" w:fill="auto"/>
+            <w:vAlign w:val="center"/>
+          </w:tcPr>
+          <w:p>
+            <w:pPr>
+              <w:spacing w:after="120" w:line="240" w:lineRule="auto"/>
+              <w:rPr>
+                <w:b/>
+                <w:bCs/>
+              </w:rPr>
+            </w:pPr>
+            <w:r>
+              <w:rPr>
+                <w:b/>
+                <w:bCs/>
+              </w:rPr>
+              <w:t>PRE</w:t>
+            </w:r>
+            <w:r>
+              <w:rPr>
+                <w:b/>
+                <w:bCs/>
+              </w:rPr>
+              <w:t>P</w:t>
+            </w:r>
+            <w:r>
+              <w:rPr>
+                <w:b/>
+                <w:bCs/>
+              </w:rPr>
+              <w:t>RODUCTION</w:t>
+            </w:r>
+          </w:p>
+        </w:tc>
+        <w:tc>
+          <w:tcPr>
+            <w:tcW w:w="1567" w:type="pct"/>
+            <w:tcBorders>
+              <w:top w:val="single" w:sz="8" w:space="0" w:color="auto"/>
+              <w:left w:val="nil"/>
+              <w:bottom w:val="single" w:sz="8" w:space="0" w:color="auto"/>
+            </w:tcBorders>
+            <w:shd w:val="clear" w:color="auto" w:fill="auto"/>
+            <w:vAlign w:val="center"/>
+          </w:tcPr>
+          <w:p>
+            <w:pPr>
+              <w:pStyle w:val="Paragraphedeliste"/>
+              <w:numPr>
+                <w:ilvl w:val="0"/>
+                <w:numId w:val="3"/>
+              </w:numPr>
+              <w:spacing w:after="120" w:line="240" w:lineRule="auto"/>
+            </w:pPr>
+            <w:r>
+              <w:t>Tests de charge</w:t>
+            </w:r>
+          </w:p>
+          <w:p>
+            <w:pPr>
+              <w:pStyle w:val="Paragraphedeliste"/>
+              <w:numPr>
+                <w:ilvl w:val="0"/>
+                <w:numId w:val="3"/>
+              </w:numPr>
+              <w:spacing w:after="120" w:line="240" w:lineRule="auto"/>
+            </w:pPr>
+            <w:r>
+              <w:t xml:space="preserve">Pen </w:t>
+            </w:r>
+            <w:proofErr w:type="spellStart"/>
+            <w:r>
+              <w:t>testing</w:t>
+            </w:r>
+            <w:proofErr w:type="spellEnd"/>
+          </w:p>
+        </w:tc>
+        <w:tc>
+          <w:tcPr>
+            <w:tcW w:w="815" w:type="pct"/>
+            <w:tcBorders>
+              <w:top w:val="single" w:sz="4" w:space="0" w:color="auto"/>
+              <w:bottom w:val="single" w:sz="4" w:space="0" w:color="auto"/>
+            </w:tcBorders>
+            <w:vAlign w:val="center"/>
+          </w:tcPr>
+          <w:p>
+            <w:pPr>
+              <w:spacing w:after="120" w:line="240" w:lineRule="auto"/>
+              <w:jc w:val="center"/>
+            </w:pPr>
+            <w:r>
+              <w:t>Responsable d’exploitation</w:t>
+            </w:r>
+          </w:p>
+        </w:tc>
+        <w:tc>
+          <w:tcPr>
+            <w:tcW w:w="1049" w:type="pct"/>
+            <w:tcBorders>
+              <w:top w:val="single" w:sz="4" w:space="0" w:color="auto"/>
+              <w:bottom w:val="single" w:sz="4" w:space="0" w:color="auto"/>
+            </w:tcBorders>
+            <w:vAlign w:val="center"/>
+          </w:tcPr>
+          <w:p>
+            <w:pPr>
+              <w:spacing w:after="120" w:line="240" w:lineRule="auto"/>
+              <w:jc w:val="center"/>
+            </w:pPr>
+            <w:r>
+              <w:t>Variables en fonction des besoins</w:t>
+            </w:r>
+          </w:p>
+        </w:tc>
+        <w:tc>
+          <w:tcPr>
+            <w:tcW w:w="734" w:type="pct"/>
+            <w:tcBorders>
+              <w:top w:val="single" w:sz="4" w:space="0" w:color="auto"/>
+              <w:left w:val="nil"/>
+              <w:bottom w:val="single" w:sz="4" w:space="0" w:color="auto"/>
+              <w:right w:val="single" w:sz="4" w:space="0" w:color="auto"/>
+            </w:tcBorders>
+            <w:vAlign w:val="center"/>
+          </w:tcPr>
+          <w:p>
+            <w:pPr>
+              <w:keepNext/>
+              <w:spacing w:after="120" w:line="240" w:lineRule="auto"/>
+              <w:jc w:val="center"/>
+            </w:pPr>
+            <w:r>
+              <w:t>Variables en fonction des besoins</w:t>
+            </w:r>
           </w:p>
         </w:tc>
       </w:tr>
     </w:tbl>
-    <w:p/>
-    <w:p>
-      <w:r>
-        <w:t>Description des environnements des outils à utiliser</w:t>
-      </w:r>
-      <w:r>
-        <w:t xml:space="preserve"> </w:t>
+    <w:p>
+      <w:pPr>
+        <w:pStyle w:val="Lgende"/>
+      </w:pPr>
+      <w:bookmarkStart w:id="46" w:name="_Toc102505103"/>
+      <w:r>
+        <w:t xml:space="preserve">Tableau </w:t>
+      </w:r>
+      <w:r>
+        <w:fldChar w:fldCharType="begin"/>
+      </w:r>
+      <w:r>
+        <w:instrText xml:space="preserve"> SEQ Tableau \* ARABIC </w:instrText>
+      </w:r>
+      <w:r>
+        <w:fldChar w:fldCharType="separate"/>
+      </w:r>
+      <w:r>
+        <w:rPr>
+          <w:noProof/>
+        </w:rPr>
+        <w:t>5</w:t>
+      </w:r>
+      <w:r>
+        <w:fldChar w:fldCharType="end"/>
+      </w:r>
+      <w:r>
+        <w:t xml:space="preserve"> : Catalogue des environnements</w:t>
+      </w:r>
+      <w:r>
+        <w:t xml:space="preserve"> disponible pour la campagne de test</w:t>
+      </w:r>
+      <w:bookmarkEnd w:id="46"/>
+    </w:p>
+    <w:p>
+      <w:pPr>
+        <w:jc w:val="both"/>
+      </w:pPr>
+      <w:r>
+        <w:t>Les environnements devront disposer de mécanisme</w:t>
+      </w:r>
+      <w:r>
+        <w:t>s</w:t>
+      </w:r>
+      <w:r>
+        <w:t xml:space="preserve"> permettant de réaliser facilement des duplications / rollback</w:t>
+      </w:r>
+      <w:r>
+        <w:t xml:space="preserve"> des jeux de données</w:t>
+      </w:r>
+      <w:r>
+        <w:t>.</w:t>
+      </w:r>
+    </w:p>
+    <w:p>
+      <w:pPr>
+        <w:jc w:val="both"/>
+      </w:pPr>
+      <w:r>
+        <w:t xml:space="preserve">Le </w:t>
+      </w:r>
+      <w:r>
+        <w:t>dimensionnement</w:t>
+      </w:r>
+      <w:r>
+        <w:t xml:space="preserve"> des environnements doit être adapté à l’objectif recherché</w:t>
+      </w:r>
+      <w:r>
+        <w:t xml:space="preserve"> afin d’éviter tout gaspillage de ressources matérielles ou financière</w:t>
+      </w:r>
+      <w:r>
+        <w:t xml:space="preserve"> tout en s’assurant que les conditions de services permettent de tester les processus de manière fiables</w:t>
+      </w:r>
+      <w:r>
+        <w:t>. L’environnement de PREPRODUCTION</w:t>
+      </w:r>
+      <w:r>
+        <w:t>, notamment dans le cadre des campagne de tests de charge / tests de performance devrait être au plus proche de l’environnement de production.</w:t>
+      </w:r>
+    </w:p>
+    <w:p>
+      <w:pPr>
+        <w:jc w:val="both"/>
+      </w:pPr>
+      <w:r>
+        <w:t xml:space="preserve">Les jeux de données peuvent être répliquées d’un environnement à l’autre. Toutes données issues d’un environnement de production et contenant des </w:t>
       </w:r>
       <w:proofErr w:type="spellStart"/>
       <w:r>
-        <w:t>Cumcumber</w:t>
+        <w:t>DCPs</w:t>
       </w:r>
       <w:proofErr w:type="spellEnd"/>
       <w:r>
-        <w:t xml:space="preserve">, </w:t>
-      </w:r>
-      <w:proofErr w:type="spellStart"/>
-      <w:r>
-        <w:t>Selenium</w:t>
-      </w:r>
-      <w:proofErr w:type="spellEnd"/>
-      <w:r>
-        <w:t xml:space="preserve">, </w:t>
-      </w:r>
-      <w:proofErr w:type="spellStart"/>
-      <w:r>
-        <w:t>JMeter</w:t>
-      </w:r>
-      <w:proofErr w:type="spellEnd"/>
-      <w:r>
-        <w:t xml:space="preserve"> </w:t>
-      </w:r>
-      <w:r>
-        <w:t>+ base de données</w:t>
-      </w:r>
-      <w:r>
-        <w:t xml:space="preserve">. Sonar </w:t>
-      </w:r>
-      <w:proofErr w:type="spellStart"/>
-      <w:r>
-        <w:t>qube</w:t>
-      </w:r>
-      <w:proofErr w:type="spellEnd"/>
-      <w:r>
-        <w:t xml:space="preserve"> + Pipeline CI/CD</w:t>
-      </w:r>
-    </w:p>
-    <w:p>
-      <w:pPr>
-        <w:rPr>
-          <w:rFonts w:ascii="Arial" w:eastAsia="Arial" w:hAnsi="Arial" w:cs="Arial"/>
-        </w:rPr>
-      </w:pPr>
-    </w:p>
-    <w:p>
-      <w:pPr>
-        <w:pStyle w:val="Titre4"/>
-      </w:pPr>
-      <w:bookmarkStart w:id="38" w:name="_Toc102137534"/>
-      <w:r>
-        <w:t>Environnement</w:t>
-      </w:r>
-      <w:bookmarkEnd w:id="38"/>
-    </w:p>
-    <w:p>
-      <w:pPr>
-        <w:rPr>
-          <w:rFonts w:ascii="Open Sans" w:eastAsiaTheme="majorEastAsia" w:hAnsi="Open Sans" w:cs="Open Sans"/>
+        <w:t xml:space="preserve"> devra cependant passer </w:t>
+      </w:r>
+      <w:r>
+        <w:rPr>
           <w:b/>
           <w:bCs/>
-          <w:color w:val="595959" w:themeColor="text1" w:themeTint="A6"/>
-          <w:sz w:val="24"/>
-          <w:szCs w:val="24"/>
-        </w:rPr>
-      </w:pPr>
-      <w:r>
-        <w:br w:type="page"/>
+        </w:rPr>
+        <w:t>obligatoirement</w:t>
+      </w:r>
+      <w:r>
+        <w:t xml:space="preserve"> par un processus d’anonymisation </w:t>
+      </w:r>
+      <w:r>
+        <w:rPr>
+          <w:b/>
+          <w:bCs/>
+        </w:rPr>
+        <w:t xml:space="preserve">à l’aide d’un algorithme </w:t>
+      </w:r>
+      <w:r>
+        <w:rPr>
+          <w:b/>
+          <w:bCs/>
+        </w:rPr>
+        <w:t>non prédictif</w:t>
+      </w:r>
+      <w:r>
+        <w:t xml:space="preserve">. </w:t>
       </w:r>
     </w:p>
     <w:p>
       <w:pPr>
         <w:pStyle w:val="Titre3"/>
       </w:pPr>
-      <w:bookmarkStart w:id="39" w:name="_Toc102137535"/>
+      <w:bookmarkStart w:id="47" w:name="_Toc102502361"/>
       <w:r>
         <w:lastRenderedPageBreak/>
         <w:t>Livrables</w:t>
       </w:r>
-      <w:bookmarkEnd w:id="39"/>
+      <w:bookmarkEnd w:id="47"/>
       <w:r>
         <w:t xml:space="preserve"> </w:t>
       </w:r>
@@ -9828,6 +11682,9 @@
       <w:r>
         <w:t>test</w:t>
       </w:r>
+      <w:r>
+        <w:t xml:space="preserve"> </w:t>
+      </w:r>
     </w:p>
     <w:p>
       <w:pPr>
@@ -10456,12 +12313,12 @@
       <w:pPr>
         <w:pStyle w:val="Titre2"/>
       </w:pPr>
-      <w:bookmarkStart w:id="40" w:name="_Toc102137536"/>
+      <w:bookmarkStart w:id="48" w:name="_Toc102502362"/>
       <w:r>
         <w:lastRenderedPageBreak/>
         <w:t>Tests des composants</w:t>
       </w:r>
-      <w:bookmarkEnd w:id="40"/>
+      <w:bookmarkEnd w:id="48"/>
     </w:p>
     <w:p>
       <w:r>
@@ -10485,24 +12342,24 @@
       <w:pPr>
         <w:pStyle w:val="Titre1"/>
       </w:pPr>
-      <w:bookmarkStart w:id="41" w:name="_Toc102137537"/>
+      <w:bookmarkStart w:id="49" w:name="_Toc102502363"/>
       <w:r>
         <w:lastRenderedPageBreak/>
         <w:t>TABLES DES RÉFÉRENCES</w:t>
       </w:r>
-      <w:bookmarkEnd w:id="41"/>
+      <w:bookmarkEnd w:id="49"/>
     </w:p>
     <w:p>
       <w:pPr>
         <w:pStyle w:val="Titre2"/>
       </w:pPr>
-      <w:bookmarkStart w:id="42" w:name="_Toc102137538"/>
-      <w:bookmarkStart w:id="43" w:name="_Toc78113520"/>
-      <w:bookmarkEnd w:id="10"/>
+      <w:bookmarkStart w:id="50" w:name="_Toc78113520"/>
+      <w:bookmarkStart w:id="51" w:name="_Toc102502364"/>
+      <w:bookmarkEnd w:id="9"/>
       <w:r>
         <w:t>Figures</w:t>
       </w:r>
-      <w:bookmarkEnd w:id="42"/>
+      <w:bookmarkEnd w:id="51"/>
     </w:p>
     <w:p>
       <w:pPr>
@@ -10524,7 +12381,7 @@
       <w:r>
         <w:fldChar w:fldCharType="separate"/>
       </w:r>
-      <w:hyperlink w:anchor="_Toc102124112" w:history="1">
+      <w:hyperlink w:anchor="_Toc102495988" w:history="1">
         <w:r>
           <w:rPr>
             <w:rStyle w:val="Lienhypertexte"/>
@@ -10551,7 +12408,7 @@
             <w:noProof/>
             <w:webHidden/>
           </w:rPr>
-          <w:instrText xml:space="preserve"> PAGEREF _Toc102124112 \h </w:instrText>
+          <w:instrText xml:space="preserve"> PAGEREF _Toc102495988 \h </w:instrText>
         </w:r>
         <w:r>
           <w:rPr>
@@ -10593,7 +12450,7 @@
           <w:noProof/>
         </w:rPr>
       </w:pPr>
-      <w:hyperlink w:anchor="_Toc102124113" w:history="1">
+      <w:hyperlink w:anchor="_Toc102495989" w:history="1">
         <w:r>
           <w:rPr>
             <w:rStyle w:val="Lienhypertexte"/>
@@ -10620,7 +12477,7 @@
             <w:noProof/>
             <w:webHidden/>
           </w:rPr>
-          <w:instrText xml:space="preserve"> PAGEREF _Toc102124113 \h </w:instrText>
+          <w:instrText xml:space="preserve"> PAGEREF _Toc102495989 \h </w:instrText>
         </w:r>
         <w:r>
           <w:rPr>
@@ -10650,27 +12507,6 @@
           <w:fldChar w:fldCharType="end"/>
         </w:r>
       </w:hyperlink>
-    </w:p>
-    <w:p>
-      <w:r>
-        <w:rPr>
-          <w:b/>
-          <w:bCs/>
-          <w:noProof/>
-        </w:rPr>
-        <w:fldChar w:fldCharType="end"/>
-      </w:r>
-    </w:p>
-    <w:p>
-      <w:pPr>
-        <w:pStyle w:val="Titre2"/>
-      </w:pPr>
-      <w:bookmarkStart w:id="44" w:name="_Toc102137539"/>
-      <w:r>
-        <w:t>Tableaux</w:t>
-      </w:r>
-      <w:bookmarkEnd w:id="43"/>
-      <w:bookmarkEnd w:id="44"/>
     </w:p>
     <w:p>
       <w:pPr>
@@ -10683,22 +12519,13 @@
           <w:noProof/>
         </w:rPr>
       </w:pPr>
-      <w:r>
-        <w:fldChar w:fldCharType="begin"/>
-      </w:r>
-      <w:r>
-        <w:instrText xml:space="preserve"> TOC \h \z \c "Tableau" </w:instrText>
-      </w:r>
-      <w:r>
-        <w:fldChar w:fldCharType="separate"/>
-      </w:r>
-      <w:hyperlink w:anchor="_Toc102124115" w:history="1">
+      <w:hyperlink w:anchor="_Toc102495990" w:history="1">
         <w:r>
           <w:rPr>
             <w:rStyle w:val="Lienhypertexte"/>
             <w:noProof/>
           </w:rPr>
-          <w:t>Tableau 1 - Historique des révisions</w:t>
+          <w:t>Figure 3 : ISTQB - Testing pyramide (Source : perfecto.io)</w:t>
         </w:r>
         <w:r>
           <w:rPr>
@@ -10719,7 +12546,7 @@
             <w:noProof/>
             <w:webHidden/>
           </w:rPr>
-          <w:instrText xml:space="preserve"> PAGEREF _Toc102124115 \h </w:instrText>
+          <w:instrText xml:space="preserve"> PAGEREF _Toc102495990 \h </w:instrText>
         </w:r>
         <w:r>
           <w:rPr>
@@ -10739,7 +12566,7 @@
             <w:noProof/>
             <w:webHidden/>
           </w:rPr>
-          <w:t>2</w:t>
+          <w:t>12</w:t>
         </w:r>
         <w:r>
           <w:rPr>
@@ -10749,6 +12576,27 @@
           <w:fldChar w:fldCharType="end"/>
         </w:r>
       </w:hyperlink>
+    </w:p>
+    <w:p>
+      <w:r>
+        <w:rPr>
+          <w:b/>
+          <w:bCs/>
+          <w:noProof/>
+        </w:rPr>
+        <w:fldChar w:fldCharType="end"/>
+      </w:r>
+    </w:p>
+    <w:p>
+      <w:pPr>
+        <w:pStyle w:val="Titre2"/>
+      </w:pPr>
+      <w:bookmarkStart w:id="52" w:name="_Toc102502365"/>
+      <w:r>
+        <w:t>Tableaux</w:t>
+      </w:r>
+      <w:bookmarkEnd w:id="50"/>
+      <w:bookmarkEnd w:id="52"/>
     </w:p>
     <w:p>
       <w:pPr>
@@ -10761,13 +12609,22 @@
           <w:noProof/>
         </w:rPr>
       </w:pPr>
-      <w:hyperlink w:anchor="_Toc102124116" w:history="1">
+      <w:r>
+        <w:fldChar w:fldCharType="begin"/>
+      </w:r>
+      <w:r>
+        <w:instrText xml:space="preserve"> TOC \h \z \c "Tableau" </w:instrText>
+      </w:r>
+      <w:r>
+        <w:fldChar w:fldCharType="separate"/>
+      </w:r>
+      <w:hyperlink w:anchor="_Toc102505099" w:history="1">
         <w:r>
           <w:rPr>
             <w:rStyle w:val="Lienhypertexte"/>
             <w:noProof/>
           </w:rPr>
-          <w:t>Tableau 2 : Définition des rôles et responsabilités des parties prenantes</w:t>
+          <w:t>Tableau 1 : Historique des révisions</w:t>
         </w:r>
         <w:r>
           <w:rPr>
@@ -10788,7 +12645,7 @@
             <w:noProof/>
             <w:webHidden/>
           </w:rPr>
-          <w:instrText xml:space="preserve"> PAGEREF _Toc102124116 \h </w:instrText>
+          <w:instrText xml:space="preserve"> PAGEREF _Toc102505099 \h </w:instrText>
         </w:r>
         <w:r>
           <w:rPr>
@@ -10808,7 +12665,7 @@
             <w:noProof/>
             <w:webHidden/>
           </w:rPr>
-          <w:t>5</w:t>
+          <w:t>2</w:t>
         </w:r>
         <w:r>
           <w:rPr>
@@ -10830,12 +12687,81 @@
           <w:noProof/>
         </w:rPr>
       </w:pPr>
-      <w:hyperlink w:anchor="_Toc102124117" w:history="1">
+      <w:hyperlink w:anchor="_Toc102505100" w:history="1">
         <w:r>
           <w:rPr>
             <w:rStyle w:val="Lienhypertexte"/>
             <w:noProof/>
           </w:rPr>
+          <w:t>Tableau 2 : Définition des rôles et responsabilités des parties prenantes</w:t>
+        </w:r>
+        <w:r>
+          <w:rPr>
+            <w:noProof/>
+            <w:webHidden/>
+          </w:rPr>
+          <w:tab/>
+        </w:r>
+        <w:r>
+          <w:rPr>
+            <w:noProof/>
+            <w:webHidden/>
+          </w:rPr>
+          <w:fldChar w:fldCharType="begin"/>
+        </w:r>
+        <w:r>
+          <w:rPr>
+            <w:noProof/>
+            <w:webHidden/>
+          </w:rPr>
+          <w:instrText xml:space="preserve"> PAGEREF _Toc102505100 \h </w:instrText>
+        </w:r>
+        <w:r>
+          <w:rPr>
+            <w:noProof/>
+            <w:webHidden/>
+          </w:rPr>
+        </w:r>
+        <w:r>
+          <w:rPr>
+            <w:noProof/>
+            <w:webHidden/>
+          </w:rPr>
+          <w:fldChar w:fldCharType="separate"/>
+        </w:r>
+        <w:r>
+          <w:rPr>
+            <w:noProof/>
+            <w:webHidden/>
+          </w:rPr>
+          <w:t>5</w:t>
+        </w:r>
+        <w:r>
+          <w:rPr>
+            <w:noProof/>
+            <w:webHidden/>
+          </w:rPr>
+          <w:fldChar w:fldCharType="end"/>
+        </w:r>
+      </w:hyperlink>
+    </w:p>
+    <w:p>
+      <w:pPr>
+        <w:pStyle w:val="Tabledesillustrations"/>
+        <w:tabs>
+          <w:tab w:val="right" w:leader="dot" w:pos="9350"/>
+        </w:tabs>
+        <w:rPr>
+          <w:rFonts w:eastAsiaTheme="minorEastAsia"/>
+          <w:noProof/>
+        </w:rPr>
+      </w:pPr>
+      <w:hyperlink w:anchor="_Toc102505101" w:history="1">
+        <w:r>
+          <w:rPr>
+            <w:rStyle w:val="Lienhypertexte"/>
+            <w:noProof/>
+          </w:rPr>
           <w:t>Tableau 3 : Matrice de mise en relation des fonctionnalités et des composants d'architecture</w:t>
         </w:r>
         <w:r>
@@ -10857,7 +12783,7 @@
             <w:noProof/>
             <w:webHidden/>
           </w:rPr>
-          <w:instrText xml:space="preserve"> PAGEREF _Toc102124117 \h </w:instrText>
+          <w:instrText xml:space="preserve"> PAGEREF _Toc102505101 \h </w:instrText>
         </w:r>
         <w:r>
           <w:rPr>
@@ -10878,6 +12804,144 @@
             <w:webHidden/>
           </w:rPr>
           <w:t>6</w:t>
+        </w:r>
+        <w:r>
+          <w:rPr>
+            <w:noProof/>
+            <w:webHidden/>
+          </w:rPr>
+          <w:fldChar w:fldCharType="end"/>
+        </w:r>
+      </w:hyperlink>
+    </w:p>
+    <w:p>
+      <w:pPr>
+        <w:pStyle w:val="Tabledesillustrations"/>
+        <w:tabs>
+          <w:tab w:val="right" w:leader="dot" w:pos="9350"/>
+        </w:tabs>
+        <w:rPr>
+          <w:rFonts w:eastAsiaTheme="minorEastAsia"/>
+          <w:noProof/>
+        </w:rPr>
+      </w:pPr>
+      <w:hyperlink w:anchor="_Toc102505102" w:history="1">
+        <w:r>
+          <w:rPr>
+            <w:rStyle w:val="Lienhypertexte"/>
+            <w:noProof/>
+          </w:rPr>
+          <w:t>Tableau 4 : Catalogue des outils utilisés dans le cadre du plan de test</w:t>
+        </w:r>
+        <w:r>
+          <w:rPr>
+            <w:noProof/>
+            <w:webHidden/>
+          </w:rPr>
+          <w:tab/>
+        </w:r>
+        <w:r>
+          <w:rPr>
+            <w:noProof/>
+            <w:webHidden/>
+          </w:rPr>
+          <w:fldChar w:fldCharType="begin"/>
+        </w:r>
+        <w:r>
+          <w:rPr>
+            <w:noProof/>
+            <w:webHidden/>
+          </w:rPr>
+          <w:instrText xml:space="preserve"> PAGEREF _Toc102505102 \h </w:instrText>
+        </w:r>
+        <w:r>
+          <w:rPr>
+            <w:noProof/>
+            <w:webHidden/>
+          </w:rPr>
+        </w:r>
+        <w:r>
+          <w:rPr>
+            <w:noProof/>
+            <w:webHidden/>
+          </w:rPr>
+          <w:fldChar w:fldCharType="separate"/>
+        </w:r>
+        <w:r>
+          <w:rPr>
+            <w:noProof/>
+            <w:webHidden/>
+          </w:rPr>
+          <w:t>15</w:t>
+        </w:r>
+        <w:r>
+          <w:rPr>
+            <w:noProof/>
+            <w:webHidden/>
+          </w:rPr>
+          <w:fldChar w:fldCharType="end"/>
+        </w:r>
+      </w:hyperlink>
+    </w:p>
+    <w:p>
+      <w:pPr>
+        <w:pStyle w:val="Tabledesillustrations"/>
+        <w:tabs>
+          <w:tab w:val="right" w:leader="dot" w:pos="9350"/>
+        </w:tabs>
+        <w:rPr>
+          <w:rFonts w:eastAsiaTheme="minorEastAsia"/>
+          <w:noProof/>
+        </w:rPr>
+      </w:pPr>
+      <w:hyperlink w:anchor="_Toc102505103" w:history="1">
+        <w:r>
+          <w:rPr>
+            <w:rStyle w:val="Lienhypertexte"/>
+            <w:noProof/>
+          </w:rPr>
+          <w:t>Tableau 5 : Catalogue des environnements disponible pour la campagne de test</w:t>
+        </w:r>
+        <w:r>
+          <w:rPr>
+            <w:noProof/>
+            <w:webHidden/>
+          </w:rPr>
+          <w:tab/>
+        </w:r>
+        <w:r>
+          <w:rPr>
+            <w:noProof/>
+            <w:webHidden/>
+          </w:rPr>
+          <w:fldChar w:fldCharType="begin"/>
+        </w:r>
+        <w:r>
+          <w:rPr>
+            <w:noProof/>
+            <w:webHidden/>
+          </w:rPr>
+          <w:instrText xml:space="preserve"> PAGEREF _Toc102505103 \h </w:instrText>
+        </w:r>
+        <w:r>
+          <w:rPr>
+            <w:noProof/>
+            <w:webHidden/>
+          </w:rPr>
+        </w:r>
+        <w:r>
+          <w:rPr>
+            <w:noProof/>
+            <w:webHidden/>
+          </w:rPr>
+          <w:fldChar w:fldCharType="separate"/>
+        </w:r>
+        <w:r>
+          <w:rPr>
+            <w:noProof/>
+            <w:webHidden/>
+          </w:rPr>
+          <w:t>16</w:t>
         </w:r>
         <w:r>
           <w:rPr>
@@ -11375,6 +13439,25 @@
       </w:r>
     </w:p>
   </w:footnote>
+  <w:footnote w:id="1">
+    <w:p>
+      <w:pPr>
+        <w:pStyle w:val="Notedebasdepage"/>
+      </w:pPr>
+      <w:r>
+        <w:rPr>
+          <w:rStyle w:val="Appelnotedebasdep"/>
+        </w:rPr>
+        <w:footnoteRef/>
+      </w:r>
+      <w:r>
+        <w:t xml:space="preserve"> </w:t>
+      </w:r>
+      <w:r>
+        <w:t>D’autres environnements sont susceptibles d’être définis pour les besoins du projet, indépendamment des tests.</w:t>
+      </w:r>
+    </w:p>
+  </w:footnote>
 </w:footnotes>
 </file>
 
@@ -11384,14 +13467,27 @@
     <w:pPr>
       <w:pStyle w:val="En-tte"/>
     </w:pPr>
-    <w:fldSimple w:instr=" STYLEREF  &quot;Titre 1&quot;  \* MERGEFORMAT ">
-      <w:r>
-        <w:rPr>
-          <w:noProof/>
-        </w:rPr>
-        <w:t>TABLES DES RÉFÉRENCES</w:t>
-      </w:r>
-    </w:fldSimple>
+    <w:r>
+      <w:fldChar w:fldCharType="begin"/>
+    </w:r>
+    <w:r>
+      <w:instrText xml:space="preserve"> STYLEREF  "Titre 1"  \* MERGEFORMAT </w:instrText>
+    </w:r>
+    <w:r>
+      <w:fldChar w:fldCharType="separate"/>
+    </w:r>
+    <w:r>
+      <w:rPr>
+        <w:noProof/>
+      </w:rPr>
+      <w:t>TABLES DES RÉFÉRENCES</w:t>
+    </w:r>
+    <w:r>
+      <w:rPr>
+        <w:noProof/>
+      </w:rPr>
+      <w:fldChar w:fldCharType="end"/>
+    </w:r>
     <w:r>
       <w:rPr>
         <w:noProof/>
@@ -11417,7 +13513,7 @@
       <w:rPr>
         <w:noProof/>
       </w:rPr>
-      <w:t>30/04/2022</w:t>
+      <w:t>03/05/2022</w:t>
     </w:r>
     <w:r>
       <w:fldChar w:fldCharType="end"/>
@@ -14465,28 +16561,28 @@
 </file>
 
 <file path=customXml/item1.xml><?xml version="1.0" encoding="utf-8"?>
-<b:Sources xmlns:b="http://schemas.openxmlformats.org/officeDocument/2006/bibliography" xmlns="http://schemas.openxmlformats.org/officeDocument/2006/bibliography" SelectedStyle="\APASixthEditionOfficeOnline.xsl" StyleName="APA" Version="6"/>
-</file>
-
-<file path=customXml/item2.xml><?xml version="1.0" encoding="utf-8"?>
 <go:gDocsCustomXmlDataStorage xmlns:go="http://customooxmlschemas.google.com/" xmlns:r="http://schemas.openxmlformats.org/officeDocument/2006/relationships">
   <go:docsCustomData xmlns:go="http://customooxmlschemas.google.com/" roundtripDataSignature="AMtx7mj8bvlXyk6gfbrLwJXO/FvWiC9Yig==">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</go:docsCustomData>
 </go:gDocsCustomXmlDataStorage>
 </file>
 
-<file path=customXml/itemProps1.xml><?xml version="1.0" encoding="utf-8"?>
-<ds:datastoreItem xmlns:ds="http://schemas.openxmlformats.org/officeDocument/2006/customXml" ds:itemID="{4B096B17-6408-4466-8E14-340F741101A8}">
-  <ds:schemaRefs>
-    <ds:schemaRef ds:uri="http://schemas.openxmlformats.org/officeDocument/2006/bibliography"/>
-  </ds:schemaRefs>
-</ds:datastoreItem>
+<file path=customXml/item2.xml><?xml version="1.0" encoding="utf-8"?>
+<b:Sources xmlns:b="http://schemas.openxmlformats.org/officeDocument/2006/bibliography" xmlns="http://schemas.openxmlformats.org/officeDocument/2006/bibliography" SelectedStyle="\APASixthEditionOfficeOnline.xsl" StyleName="APA" Version="6"/>
 </file>
 
-<file path=customXml/itemProps2.xml><?xml version="1.0" encoding="utf-8"?>
+<file path=customXml/itemProps1.xml><?xml version="1.0" encoding="utf-8"?>
 <ds:datastoreItem xmlns:ds="http://schemas.openxmlformats.org/officeDocument/2006/customXml" ds:itemID="{11111111-1234-1234-1234-123412341234}">
   <ds:schemaRefs>
     <ds:schemaRef ds:uri="http://customooxmlschemas.google.com/"/>
     <ds:schemaRef ds:uri="http://schemas.openxmlformats.org/officeDocument/2006/relationships"/>
   </ds:schemaRefs>
 </ds:datastoreItem>
+</file>
+
+<file path=customXml/itemProps2.xml><?xml version="1.0" encoding="utf-8"?>
+<ds:datastoreItem xmlns:ds="http://schemas.openxmlformats.org/officeDocument/2006/customXml" ds:itemID="{4B096B17-6408-4466-8E14-340F741101A8}">
+  <ds:schemaRefs>
+    <ds:schemaRef ds:uri="http://schemas.openxmlformats.org/officeDocument/2006/bibliography"/>
+  </ds:schemaRefs>
+</ds:datastoreItem>
 </file>
</xml_diff>

<commit_message>
Ajout : Procédures d'acceptations
</commit_message>
<xml_diff>
--- a/P8_03_PlanDeTest.docx
+++ b/P8_03_PlanDeTest.docx
@@ -190,7 +190,7 @@
           <w:szCs w:val="32"/>
           <w:lang w:val="en-GB"/>
         </w:rPr>
-        <w:t>03/05/2022</w:t>
+        <w:t>04/05/2022</w:t>
       </w:r>
       <w:r>
         <w:rPr>
@@ -552,7 +552,7 @@
               <w:rPr>
                 <w:noProof/>
               </w:rPr>
-              <w:t>03/05/2022</w:t>
+              <w:t>04/05/2022</w:t>
             </w:r>
             <w:r>
               <w:fldChar w:fldCharType="end"/>
@@ -644,27 +644,14 @@
       <w:r>
         <w:t xml:space="preserve">Tableau </w:t>
       </w:r>
-      <w:r>
-        <w:fldChar w:fldCharType="begin"/>
-      </w:r>
-      <w:r>
-        <w:instrText xml:space="preserve"> SEQ Tableau \* ARABIC </w:instrText>
-      </w:r>
-      <w:r>
-        <w:fldChar w:fldCharType="separate"/>
-      </w:r>
-      <w:r>
-        <w:rPr>
-          <w:noProof/>
-        </w:rPr>
-        <w:t>1</w:t>
-      </w:r>
-      <w:r>
-        <w:rPr>
-          <w:noProof/>
-        </w:rPr>
-        <w:fldChar w:fldCharType="end"/>
-      </w:r>
+      <w:fldSimple w:instr=" SEQ Tableau \* ARABIC ">
+        <w:r>
+          <w:rPr>
+            <w:noProof/>
+          </w:rPr>
+          <w:t>1</w:t>
+        </w:r>
+      </w:fldSimple>
       <w:r>
         <w:t> :</w:t>
       </w:r>
@@ -738,10 +725,22 @@
         <w:jc w:val="both"/>
       </w:pPr>
       <w:r>
-        <w:t>Les objectifs, les fonctionnalités et la conformité de l’architecture cible sont rappelé avant de définir la méthodologie de test</w:t>
-      </w:r>
-      <w:r>
-        <w:t xml:space="preserve"> retenue.</w:t>
+        <w:t>Les objectifs</w:t>
+      </w:r>
+      <w:r>
+        <w:t xml:space="preserve"> à atteindre</w:t>
+      </w:r>
+      <w:r>
+        <w:t xml:space="preserve">, les fonctionnalités </w:t>
+      </w:r>
+      <w:r>
+        <w:t xml:space="preserve">attendues pour le projet </w:t>
+      </w:r>
+      <w:r>
+        <w:t>et la conformité de l’architecture cible sont rappelé</w:t>
+      </w:r>
+      <w:r>
+        <w:t xml:space="preserve">. </w:t>
       </w:r>
     </w:p>
     <w:p>
@@ -749,13 +748,19 @@
         <w:jc w:val="both"/>
       </w:pPr>
       <w:r>
-        <w:t>Pour chaque tests, les indicateurs qualité et les méthodologie</w:t>
-      </w:r>
-      <w:r>
-        <w:t>s</w:t>
-      </w:r>
-      <w:r>
-        <w:t xml:space="preserve"> de collecte des données seront précisés.</w:t>
+        <w:t xml:space="preserve">La </w:t>
+      </w:r>
+      <w:r>
+        <w:t>méthodologie de test</w:t>
+      </w:r>
+      <w:r>
+        <w:t xml:space="preserve"> retenue</w:t>
+      </w:r>
+      <w:r>
+        <w:t>, incluant l’approche, les niveaux de tests à réaliser et l’outillage, sera précisée</w:t>
+      </w:r>
+      <w:r>
+        <w:t>.</w:t>
       </w:r>
     </w:p>
     <w:p>
@@ -3388,15 +3393,15 @@
       <w:pPr>
         <w:pStyle w:val="Titre1"/>
       </w:pPr>
-      <w:bookmarkStart w:id="7" w:name="_Toc87808942"/>
-      <w:bookmarkStart w:id="8" w:name="_Toc89360148"/>
-      <w:bookmarkStart w:id="9" w:name="_Toc78113519"/>
-      <w:bookmarkStart w:id="10" w:name="_Toc102502331"/>
+      <w:bookmarkStart w:id="7" w:name="_Toc102502331"/>
+      <w:bookmarkStart w:id="8" w:name="_Toc87808942"/>
+      <w:bookmarkStart w:id="9" w:name="_Toc89360148"/>
+      <w:bookmarkStart w:id="10" w:name="_Toc78113519"/>
       <w:r>
         <w:lastRenderedPageBreak/>
         <w:t>INTRODUCTION</w:t>
       </w:r>
-      <w:bookmarkEnd w:id="10"/>
+      <w:bookmarkEnd w:id="7"/>
     </w:p>
     <w:p>
       <w:pPr>
@@ -4262,27 +4267,14 @@
       <w:r>
         <w:t xml:space="preserve">Tableau </w:t>
       </w:r>
-      <w:r>
-        <w:fldChar w:fldCharType="begin"/>
-      </w:r>
-      <w:r>
-        <w:instrText xml:space="preserve"> SEQ Tableau \* ARABIC </w:instrText>
-      </w:r>
-      <w:r>
-        <w:fldChar w:fldCharType="separate"/>
-      </w:r>
-      <w:r>
-        <w:rPr>
-          <w:noProof/>
-        </w:rPr>
-        <w:t>2</w:t>
-      </w:r>
-      <w:r>
-        <w:rPr>
-          <w:noProof/>
-        </w:rPr>
-        <w:fldChar w:fldCharType="end"/>
-      </w:r>
+      <w:fldSimple w:instr=" SEQ Tableau \* ARABIC ">
+        <w:r>
+          <w:rPr>
+            <w:noProof/>
+          </w:rPr>
+          <w:t>2</w:t>
+        </w:r>
+      </w:fldSimple>
       <w:r>
         <w:t xml:space="preserve"> : Définition des rôles et responsabilités des parties prenantes</w:t>
       </w:r>
@@ -4308,8 +4300,8 @@
         <w:pStyle w:val="Titre1"/>
       </w:pPr>
       <w:bookmarkStart w:id="15" w:name="_Toc102502335"/>
-      <w:bookmarkEnd w:id="7"/>
       <w:bookmarkEnd w:id="8"/>
+      <w:bookmarkEnd w:id="9"/>
       <w:r>
         <w:lastRenderedPageBreak/>
         <w:t>FONCTIONNALITÉS A TESTER</w:t>
@@ -6238,27 +6230,14 @@
       <w:r>
         <w:t xml:space="preserve">Tableau </w:t>
       </w:r>
-      <w:r>
-        <w:fldChar w:fldCharType="begin"/>
-      </w:r>
-      <w:r>
-        <w:instrText xml:space="preserve"> SEQ Tableau \* ARABIC </w:instrText>
-      </w:r>
-      <w:r>
-        <w:fldChar w:fldCharType="separate"/>
-      </w:r>
-      <w:r>
-        <w:rPr>
-          <w:noProof/>
-        </w:rPr>
-        <w:t>3</w:t>
-      </w:r>
-      <w:r>
-        <w:rPr>
-          <w:noProof/>
-        </w:rPr>
-        <w:fldChar w:fldCharType="end"/>
-      </w:r>
+      <w:fldSimple w:instr=" SEQ Tableau \* ARABIC ">
+        <w:r>
+          <w:rPr>
+            <w:noProof/>
+          </w:rPr>
+          <w:t>3</w:t>
+        </w:r>
+      </w:fldSimple>
       <w:r>
         <w:t xml:space="preserve"> : Matrice de mise en relation des fonctionnalités et des composants d'architecture</w:t>
       </w:r>
@@ -7048,27 +7027,14 @@
       <w:r>
         <w:t xml:space="preserve">Figure </w:t>
       </w:r>
-      <w:r>
-        <w:fldChar w:fldCharType="begin"/>
-      </w:r>
-      <w:r>
-        <w:instrText xml:space="preserve"> SEQ Figure \* ARABIC </w:instrText>
-      </w:r>
-      <w:r>
-        <w:fldChar w:fldCharType="separate"/>
-      </w:r>
-      <w:r>
-        <w:rPr>
-          <w:noProof/>
-        </w:rPr>
-        <w:t>1</w:t>
-      </w:r>
-      <w:r>
-        <w:rPr>
-          <w:noProof/>
-        </w:rPr>
-        <w:fldChar w:fldCharType="end"/>
-      </w:r>
+      <w:fldSimple w:instr=" SEQ Figure \* ARABIC ">
+        <w:r>
+          <w:rPr>
+            <w:noProof/>
+          </w:rPr>
+          <w:t>1</w:t>
+        </w:r>
+      </w:fldSimple>
       <w:r>
         <w:t xml:space="preserve"> : </w:t>
       </w:r>
@@ -7076,15 +7042,7 @@
         <w:t>Discovery, Formulation, and Automation</w:t>
       </w:r>
       <w:r>
-        <w:t xml:space="preserve"> dans l'activité de BDD. (</w:t>
-      </w:r>
-      <w:proofErr w:type="gramStart"/>
-      <w:r>
-        <w:t>Source:</w:t>
-      </w:r>
-      <w:proofErr w:type="gramEnd"/>
-      <w:r>
-        <w:t xml:space="preserve"> </w:t>
+        <w:t xml:space="preserve"> dans l'activité de BDD. (Source: </w:t>
       </w:r>
       <w:proofErr w:type="spellStart"/>
       <w:r>
@@ -7173,7 +7131,6 @@
         </w:rPr>
       </w:pPr>
       <w:bookmarkStart w:id="27" w:name="_Toc102502345"/>
-      <w:proofErr w:type="gramStart"/>
       <w:r>
         <w:rPr>
           <w:lang w:val="en-GB"/>
@@ -7191,14 +7148,7 @@
         <w:rPr>
           <w:lang w:val="en-GB"/>
         </w:rPr>
-        <w:t>:</w:t>
-      </w:r>
-      <w:proofErr w:type="gramEnd"/>
-      <w:r>
-        <w:rPr>
-          <w:lang w:val="en-GB"/>
-        </w:rPr>
-        <w:t xml:space="preserve"> « What it should do »</w:t>
+        <w:t>: « What it should do »</w:t>
       </w:r>
       <w:bookmarkEnd w:id="27"/>
     </w:p>
@@ -7319,7 +7269,6 @@
         </w:rPr>
       </w:pPr>
       <w:bookmarkStart w:id="28" w:name="_Toc102502346"/>
-      <w:proofErr w:type="gramStart"/>
       <w:r>
         <w:rPr>
           <w:lang w:val="en-GB"/>
@@ -7336,14 +7285,7 @@
         <w:rPr>
           <w:lang w:val="en-GB"/>
         </w:rPr>
-        <w:t>:</w:t>
-      </w:r>
-      <w:proofErr w:type="gramEnd"/>
-      <w:r>
-        <w:rPr>
-          <w:lang w:val="en-GB"/>
-        </w:rPr>
-        <w:t xml:space="preserve"> « What it really does »</w:t>
+        <w:t>: « What it really does »</w:t>
       </w:r>
       <w:bookmarkEnd w:id="28"/>
     </w:p>
@@ -7542,27 +7484,14 @@
       <w:r>
         <w:t xml:space="preserve">Figure </w:t>
       </w:r>
-      <w:r>
-        <w:fldChar w:fldCharType="begin"/>
-      </w:r>
-      <w:r>
-        <w:instrText xml:space="preserve"> SEQ Figure \* ARABIC </w:instrText>
-      </w:r>
-      <w:r>
-        <w:fldChar w:fldCharType="separate"/>
-      </w:r>
-      <w:r>
-        <w:rPr>
-          <w:noProof/>
-        </w:rPr>
-        <w:t>2</w:t>
-      </w:r>
-      <w:r>
-        <w:rPr>
-          <w:noProof/>
-        </w:rPr>
-        <w:fldChar w:fldCharType="end"/>
-      </w:r>
+      <w:fldSimple w:instr=" SEQ Figure \* ARABIC ">
+        <w:r>
+          <w:rPr>
+            <w:noProof/>
+          </w:rPr>
+          <w:t>2</w:t>
+        </w:r>
+      </w:fldSimple>
       <w:r>
         <w:t xml:space="preserve"> : Implémentation du cycle de développement itératif (source : Medium.com/@</w:t>
       </w:r>
@@ -7697,27 +7626,14 @@
       <w:r>
         <w:t xml:space="preserve">Figure </w:t>
       </w:r>
-      <w:r>
-        <w:fldChar w:fldCharType="begin"/>
-      </w:r>
-      <w:r>
-        <w:instrText xml:space="preserve"> SEQ Figure \* ARABIC </w:instrText>
-      </w:r>
-      <w:r>
-        <w:fldChar w:fldCharType="separate"/>
-      </w:r>
-      <w:r>
-        <w:rPr>
-          <w:noProof/>
-        </w:rPr>
-        <w:t>3</w:t>
-      </w:r>
-      <w:r>
-        <w:rPr>
-          <w:noProof/>
-        </w:rPr>
-        <w:fldChar w:fldCharType="end"/>
-      </w:r>
+      <w:fldSimple w:instr=" SEQ Figure \* ARABIC ">
+        <w:r>
+          <w:rPr>
+            <w:noProof/>
+          </w:rPr>
+          <w:t>3</w:t>
+        </w:r>
+      </w:fldSimple>
       <w:r>
         <w:t xml:space="preserve"> : ISTQB - </w:t>
       </w:r>
@@ -9080,10 +8996,7 @@
       <w:bookmarkStart w:id="37" w:name="_Toc102502353"/>
       <w:r>
         <w:lastRenderedPageBreak/>
-        <w:t>Le</w:t>
-      </w:r>
-      <w:r>
-        <w:t>s tests de charge</w:t>
+        <w:t>Les tests de charge</w:t>
       </w:r>
       <w:bookmarkEnd w:id="37"/>
     </w:p>
@@ -9121,10 +9034,7 @@
       </w:pPr>
       <w:bookmarkStart w:id="38" w:name="_Toc102502354"/>
       <w:r>
-        <w:t xml:space="preserve">Les tests </w:t>
-      </w:r>
-      <w:r>
-        <w:t>de pénétration système</w:t>
+        <w:t>Les tests de pénétration système</w:t>
       </w:r>
       <w:r>
         <w:t xml:space="preserve"> (</w:t>
@@ -10536,24 +10446,14 @@
       <w:r>
         <w:t xml:space="preserve">Tableau </w:t>
       </w:r>
-      <w:r>
-        <w:fldChar w:fldCharType="begin"/>
-      </w:r>
-      <w:r>
-        <w:instrText xml:space="preserve"> SEQ Tableau \* ARABIC </w:instrText>
-      </w:r>
-      <w:r>
-        <w:fldChar w:fldCharType="separate"/>
-      </w:r>
-      <w:r>
-        <w:rPr>
-          <w:noProof/>
-        </w:rPr>
-        <w:t>4</w:t>
-      </w:r>
-      <w:r>
-        <w:fldChar w:fldCharType="end"/>
-      </w:r>
+      <w:fldSimple w:instr=" SEQ Tableau \* ARABIC ">
+        <w:r>
+          <w:rPr>
+            <w:noProof/>
+          </w:rPr>
+          <w:t>4</w:t>
+        </w:r>
+      </w:fldSimple>
       <w:r>
         <w:t xml:space="preserve"> : Catalogue des outils utilisés dans le cadre du plan de test</w:t>
       </w:r>
@@ -10997,13 +10897,7 @@
               <w:spacing w:after="120" w:line="240" w:lineRule="auto"/>
             </w:pPr>
             <w:r>
-              <w:t>Test</w:t>
-            </w:r>
-            <w:r>
-              <w:t>s</w:t>
-            </w:r>
-            <w:r>
-              <w:t xml:space="preserve"> d’intégration (fonctionnels)</w:t>
+              <w:t>Tests d’intégration (fonctionnels)</w:t>
             </w:r>
           </w:p>
           <w:p>
@@ -11016,10 +10910,7 @@
               <w:spacing w:after="120" w:line="240" w:lineRule="auto"/>
             </w:pPr>
             <w:r>
-              <w:t>Tests d’UI</w:t>
-            </w:r>
-            <w:r>
-              <w:t xml:space="preserve"> (automatisés)</w:t>
+              <w:t>Tests d’UI (automatisés)</w:t>
             </w:r>
           </w:p>
         </w:tc>
@@ -11165,13 +11056,7 @@
               <w:spacing w:after="120" w:line="240" w:lineRule="auto"/>
             </w:pPr>
             <w:r>
-              <w:t>Test</w:t>
-            </w:r>
-            <w:r>
-              <w:t>s</w:t>
-            </w:r>
-            <w:r>
-              <w:t xml:space="preserve"> d’exploration</w:t>
+              <w:t>Tests d’exploration</w:t>
             </w:r>
           </w:p>
           <w:p>
@@ -11184,16 +11069,7 @@
               <w:spacing w:after="120" w:line="240" w:lineRule="auto"/>
             </w:pPr>
             <w:r>
-              <w:t>Test</w:t>
-            </w:r>
-            <w:r>
-              <w:t>s</w:t>
-            </w:r>
-            <w:r>
-              <w:t xml:space="preserve"> d’acceptation </w:t>
-            </w:r>
-            <w:r>
-              <w:t>utilisateurs</w:t>
+              <w:t>Tests d’acceptation utilisateurs</w:t>
             </w:r>
           </w:p>
           <w:p>
@@ -11441,24 +11317,14 @@
       <w:r>
         <w:t xml:space="preserve">Tableau </w:t>
       </w:r>
-      <w:r>
-        <w:fldChar w:fldCharType="begin"/>
-      </w:r>
-      <w:r>
-        <w:instrText xml:space="preserve"> SEQ Tableau \* ARABIC </w:instrText>
-      </w:r>
-      <w:r>
-        <w:fldChar w:fldCharType="separate"/>
-      </w:r>
-      <w:r>
-        <w:rPr>
-          <w:noProof/>
-        </w:rPr>
-        <w:t>5</w:t>
-      </w:r>
-      <w:r>
-        <w:fldChar w:fldCharType="end"/>
-      </w:r>
+      <w:fldSimple w:instr=" SEQ Tableau \* ARABIC ">
+        <w:r>
+          <w:rPr>
+            <w:noProof/>
+          </w:rPr>
+          <w:t>5</w:t>
+        </w:r>
+      </w:fldSimple>
       <w:r>
         <w:t xml:space="preserve"> : Catalogue des environnements</w:t>
       </w:r>
@@ -12320,11 +12186,6 @@
       </w:r>
       <w:bookmarkEnd w:id="48"/>
     </w:p>
-    <w:p>
-      <w:r>
-        <w:t>Les tests au niveau compo</w:t>
-      </w:r>
-    </w:p>
     <w:p/>
     <w:p/>
     <w:p>
@@ -12353,13 +12214,13 @@
       <w:pPr>
         <w:pStyle w:val="Titre2"/>
       </w:pPr>
-      <w:bookmarkStart w:id="50" w:name="_Toc78113520"/>
-      <w:bookmarkStart w:id="51" w:name="_Toc102502364"/>
-      <w:bookmarkEnd w:id="9"/>
+      <w:bookmarkStart w:id="50" w:name="_Toc102502364"/>
+      <w:bookmarkStart w:id="51" w:name="_Toc78113520"/>
+      <w:bookmarkEnd w:id="10"/>
       <w:r>
         <w:t>Figures</w:t>
       </w:r>
-      <w:bookmarkEnd w:id="51"/>
+      <w:bookmarkEnd w:id="50"/>
     </w:p>
     <w:p>
       <w:pPr>
@@ -12595,7 +12456,7 @@
       <w:r>
         <w:t>Tableaux</w:t>
       </w:r>
-      <w:bookmarkEnd w:id="50"/>
+      <w:bookmarkEnd w:id="51"/>
       <w:bookmarkEnd w:id="52"/>
     </w:p>
     <w:p>
@@ -13451,10 +13312,7 @@
         <w:footnoteRef/>
       </w:r>
       <w:r>
-        <w:t xml:space="preserve"> </w:t>
-      </w:r>
-      <w:r>
-        <w:t>D’autres environnements sont susceptibles d’être définis pour les besoins du projet, indépendamment des tests.</w:t>
+        <w:t xml:space="preserve"> D’autres environnements sont susceptibles d’être définis pour les besoins du projet, indépendamment des tests.</w:t>
       </w:r>
     </w:p>
   </w:footnote>
@@ -13467,27 +13325,14 @@
     <w:pPr>
       <w:pStyle w:val="En-tte"/>
     </w:pPr>
-    <w:r>
-      <w:fldChar w:fldCharType="begin"/>
-    </w:r>
-    <w:r>
-      <w:instrText xml:space="preserve"> STYLEREF  "Titre 1"  \* MERGEFORMAT </w:instrText>
-    </w:r>
-    <w:r>
-      <w:fldChar w:fldCharType="separate"/>
-    </w:r>
-    <w:r>
-      <w:rPr>
-        <w:noProof/>
-      </w:rPr>
-      <w:t>TABLES DES RÉFÉRENCES</w:t>
-    </w:r>
-    <w:r>
-      <w:rPr>
-        <w:noProof/>
-      </w:rPr>
-      <w:fldChar w:fldCharType="end"/>
-    </w:r>
+    <w:fldSimple w:instr=" STYLEREF  &quot;Titre 1&quot;  \* MERGEFORMAT ">
+      <w:r>
+        <w:rPr>
+          <w:noProof/>
+        </w:rPr>
+        <w:t>TABLES DES RÉFÉRENCES</w:t>
+      </w:r>
+    </w:fldSimple>
     <w:r>
       <w:rPr>
         <w:noProof/>
@@ -13513,7 +13358,7 @@
       <w:rPr>
         <w:noProof/>
       </w:rPr>
-      <w:t>03/05/2022</w:t>
+      <w:t>04/05/2022</w:t>
     </w:r>
     <w:r>
       <w:fldChar w:fldCharType="end"/>
@@ -16561,28 +16406,28 @@
 </file>
 
 <file path=customXml/item1.xml><?xml version="1.0" encoding="utf-8"?>
+<b:Sources xmlns:b="http://schemas.openxmlformats.org/officeDocument/2006/bibliography" xmlns="http://schemas.openxmlformats.org/officeDocument/2006/bibliography" SelectedStyle="\APASixthEditionOfficeOnline.xsl" StyleName="APA" Version="6"/>
+</file>
+
+<file path=customXml/item2.xml><?xml version="1.0" encoding="utf-8"?>
 <go:gDocsCustomXmlDataStorage xmlns:go="http://customooxmlschemas.google.com/" xmlns:r="http://schemas.openxmlformats.org/officeDocument/2006/relationships">
   <go:docsCustomData xmlns:go="http://customooxmlschemas.google.com/" roundtripDataSignature="AMtx7mj8bvlXyk6gfbrLwJXO/FvWiC9Yig==">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</go:docsCustomData>
 </go:gDocsCustomXmlDataStorage>
 </file>
 
-<file path=customXml/item2.xml><?xml version="1.0" encoding="utf-8"?>
-<b:Sources xmlns:b="http://schemas.openxmlformats.org/officeDocument/2006/bibliography" xmlns="http://schemas.openxmlformats.org/officeDocument/2006/bibliography" SelectedStyle="\APASixthEditionOfficeOnline.xsl" StyleName="APA" Version="6"/>
+<file path=customXml/itemProps1.xml><?xml version="1.0" encoding="utf-8"?>
+<ds:datastoreItem xmlns:ds="http://schemas.openxmlformats.org/officeDocument/2006/customXml" ds:itemID="{4B096B17-6408-4466-8E14-340F741101A8}">
+  <ds:schemaRefs>
+    <ds:schemaRef ds:uri="http://schemas.openxmlformats.org/officeDocument/2006/bibliography"/>
+  </ds:schemaRefs>
+</ds:datastoreItem>
 </file>
 
-<file path=customXml/itemProps1.xml><?xml version="1.0" encoding="utf-8"?>
+<file path=customXml/itemProps2.xml><?xml version="1.0" encoding="utf-8"?>
 <ds:datastoreItem xmlns:ds="http://schemas.openxmlformats.org/officeDocument/2006/customXml" ds:itemID="{11111111-1234-1234-1234-123412341234}">
   <ds:schemaRefs>
     <ds:schemaRef ds:uri="http://customooxmlschemas.google.com/"/>
     <ds:schemaRef ds:uri="http://schemas.openxmlformats.org/officeDocument/2006/relationships"/>
   </ds:schemaRefs>
 </ds:datastoreItem>
-</file>
-
-<file path=customXml/itemProps2.xml><?xml version="1.0" encoding="utf-8"?>
-<ds:datastoreItem xmlns:ds="http://schemas.openxmlformats.org/officeDocument/2006/customXml" ds:itemID="{4B096B17-6408-4466-8E14-340F741101A8}">
-  <ds:schemaRefs>
-    <ds:schemaRef ds:uri="http://schemas.openxmlformats.org/officeDocument/2006/bibliography"/>
-  </ds:schemaRefs>
-</ds:datastoreItem>
 </file>
</xml_diff>